<commit_message>
Update of use case diagram
Biblioteca.vpp updated
Documentation.docx partially updated
</commit_message>
<xml_diff>
--- a/Documentation/Documentation.docx
+++ b/Documentation/Documentation.docx
@@ -59,14 +59,14 @@
                     </a:ln>
                     <a:extLst>
                       <a:ext uri="{909E8E84-426E-40dd-AFC4-6F175D3DCCD1}">
-                        <a14:hiddenFill xmlns:arto="http://schemas.microsoft.com/office/word/2006/arto" xmlns="" xmlns:mo="http://schemas.microsoft.com/office/mac/office/2008/main" xmlns:mv="urn:schemas-microsoft-com:mac:vml" xmlns:o="urn:schemas-microsoft-com:office:office" xmlns:v="urn:schemas-microsoft-com:vml" xmlns:w10="urn:schemas-microsoft-com:office:word" xmlns:w="http://schemas.openxmlformats.org/wordprocessingml/2006/main" xmlns:a14="http://schemas.microsoft.com/office/drawing/2010/main" xmlns:ask="http://schemas.microsoft.com/office/drawing/2018/sketchyshapes">
+                        <a14:hiddenFill xmlns:ask="http://schemas.microsoft.com/office/drawing/2018/sketchyshapes" xmlns:a14="http://schemas.microsoft.com/office/drawing/2010/main" xmlns:w="http://schemas.openxmlformats.org/wordprocessingml/2006/main" xmlns:w10="urn:schemas-microsoft-com:office:word" xmlns:v="urn:schemas-microsoft-com:vml" xmlns:o="urn:schemas-microsoft-com:office:office" xmlns:mv="urn:schemas-microsoft-com:mac:vml" xmlns:mo="http://schemas.microsoft.com/office/mac/office/2008/main" xmlns="" xmlns:arto="http://schemas.microsoft.com/office/word/2006/arto">
                           <a:solidFill>
                             <a:srgbClr val="FFFFFF"/>
                           </a:solidFill>
                         </a14:hiddenFill>
                       </a:ext>
                       <a:ext uri="{91240B29-F687-4f45-9708-019B960494DF}">
-                        <a14:hiddenLine xmlns:arto="http://schemas.microsoft.com/office/word/2006/arto" xmlns="" xmlns:mo="http://schemas.microsoft.com/office/mac/office/2008/main" xmlns:mv="urn:schemas-microsoft-com:mac:vml" xmlns:o="urn:schemas-microsoft-com:office:office" xmlns:v="urn:schemas-microsoft-com:vml" xmlns:w10="urn:schemas-microsoft-com:office:word" xmlns:w="http://schemas.openxmlformats.org/wordprocessingml/2006/main" xmlns:a14="http://schemas.microsoft.com/office/drawing/2010/main" xmlns:ask="http://schemas.microsoft.com/office/drawing/2018/sketchyshapes" w="9525">
+                        <a14:hiddenLine xmlns:ask="http://schemas.microsoft.com/office/drawing/2018/sketchyshapes" xmlns:a14="http://schemas.microsoft.com/office/drawing/2010/main" xmlns:w="http://schemas.openxmlformats.org/wordprocessingml/2006/main" xmlns:w10="urn:schemas-microsoft-com:office:word" xmlns:v="urn:schemas-microsoft-com:vml" xmlns:o="urn:schemas-microsoft-com:office:office" xmlns:mv="urn:schemas-microsoft-com:mac:vml" xmlns:mo="http://schemas.microsoft.com/office/mac/office/2008/main" xmlns="" xmlns:arto="http://schemas.microsoft.com/office/word/2006/arto" w="9525">
                           <a:solidFill>
                             <a:srgbClr val="000000"/>
                           </a:solidFill>
@@ -512,7 +512,7 @@
               </wp:anchor>
             </w:drawing>
           </mc:Choice>
-          <mc:Fallback xmlns:a="http://schemas.openxmlformats.org/drawingml/2006/main" xmlns:pic="http://schemas.openxmlformats.org/drawingml/2006/picture" xmlns:a14="http://schemas.microsoft.com/office/drawing/2010/main" xmlns:arto="http://schemas.microsoft.com/office/word/2006/arto">
+          <mc:Fallback xmlns:arto="http://schemas.microsoft.com/office/word/2006/arto" xmlns:a14="http://schemas.microsoft.com/office/drawing/2010/main" xmlns:pic="http://schemas.openxmlformats.org/drawingml/2006/picture" xmlns:a="http://schemas.openxmlformats.org/drawingml/2006/main">
             <w:pict w14:anchorId="06894AFE">
               <v:line id="Connettore 1 5" style="position:absolute;z-index:251667456;visibility:visible;mso-wrap-style:square;mso-wrap-distance-left:9pt;mso-wrap-distance-top:0;mso-wrap-distance-right:9pt;mso-wrap-distance-bottom:0;mso-position-horizontal:absolute;mso-position-horizontal-relative:text;mso-position-vertical:absolute;mso-position-vertical-relative:text" o:spid="_x0000_s1026" strokecolor="#f68c36 [3049]" strokeweight="2pt" from="124.4pt,6.2pt" to="356.55pt,6.2pt" w14:anchorId="34B80AA0" o:gfxdata="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">
                 <w10:wrap type="topAndBottom"/>
@@ -9411,12 +9411,6 @@
         <w:t>Aggiornare</w:t>
       </w:r>
       <w:r>
-        <w:t>C</w:t>
-      </w:r>
-      <w:r>
-        <w:t>aricare</w:t>
-      </w:r>
-      <w:r>
         <w:t>I</w:t>
       </w:r>
       <w:r>
@@ -9655,16 +9649,13 @@
       </w:r>
       <w:proofErr w:type="spellStart"/>
       <w:r>
-        <w:t>Effettua</w:t>
+        <w:t>P</w:t>
+      </w:r>
+      <w:r>
+        <w:t>renota</w:t>
       </w:r>
       <w:r>
         <w:t>re</w:t>
-      </w:r>
-      <w:r>
-        <w:t>P</w:t>
-      </w:r>
-      <w:r>
-        <w:t>renotazione</w:t>
       </w:r>
       <w:r>
         <w:t>L</w:t>
@@ -11036,6 +11027,41 @@
           <w:p>
             <w:pPr>
               <w:rPr>
+                <w:b w:val="0"/>
+                <w:bCs w:val="0"/>
+                <w:sz w:val="18"/>
+                <w:szCs w:val="18"/>
+              </w:rPr>
+            </w:pPr>
+            <w:r>
+              <w:rPr>
+                <w:color w:val="F37A41"/>
+                <w:sz w:val="18"/>
+                <w:szCs w:val="18"/>
+                <w:u w:val="single"/>
+              </w:rPr>
+              <w:t>UC4</w:t>
+            </w:r>
+            <w:r>
+              <w:rPr>
+                <w:b w:val="0"/>
+                <w:bCs w:val="0"/>
+                <w:sz w:val="18"/>
+                <w:szCs w:val="18"/>
+              </w:rPr>
+              <w:t xml:space="preserve">: </w:t>
+            </w:r>
+            <w:r>
+              <w:rPr>
+                <w:sz w:val="18"/>
+                <w:szCs w:val="18"/>
+              </w:rPr>
+              <w:t xml:space="preserve"> </w:t>
+            </w:r>
+          </w:p>
+          <w:p>
+            <w:pPr>
+              <w:rPr>
                 <w:rFonts w:cs="Times New Roman"/>
                 <w:b w:val="0"/>
                 <w:bCs w:val="0"/>
@@ -11043,15 +11069,7 @@
                 <w:szCs w:val="18"/>
               </w:rPr>
             </w:pPr>
-            <w:r>
-              <w:rPr>
-                <w:color w:val="F37A41"/>
-                <w:sz w:val="18"/>
-                <w:szCs w:val="18"/>
-                <w:u w:val="single"/>
-              </w:rPr>
-              <w:t>UC4</w:t>
-            </w:r>
+            <w:proofErr w:type="spellStart"/>
             <w:r>
               <w:rPr>
                 <w:b w:val="0"/>
@@ -11059,24 +11077,7 @@
                 <w:sz w:val="18"/>
                 <w:szCs w:val="18"/>
               </w:rPr>
-              <w:t xml:space="preserve">: </w:t>
-            </w:r>
-            <w:r>
-              <w:rPr>
-                <w:sz w:val="18"/>
-                <w:szCs w:val="18"/>
-              </w:rPr>
-              <w:t xml:space="preserve"> </w:t>
-            </w:r>
-            <w:proofErr w:type="spellStart"/>
-            <w:r>
-              <w:rPr>
-                <w:b w:val="0"/>
-                <w:bCs w:val="0"/>
-                <w:sz w:val="18"/>
-                <w:szCs w:val="18"/>
-              </w:rPr>
-              <w:t>AggiornareCaricareImmagineProfilo</w:t>
+              <w:t>AggiornareImmagineProfilo</w:t>
             </w:r>
             <w:proofErr w:type="spellEnd"/>
           </w:p>
@@ -11859,7 +11860,7 @@
                 <w:sz w:val="18"/>
                 <w:szCs w:val="18"/>
               </w:rPr>
-              <w:t>EffettuarePrenotazioneLibro</w:t>
+              <w:t>PrenotareLibro</w:t>
             </w:r>
             <w:proofErr w:type="spellEnd"/>
           </w:p>
@@ -13312,7 +13313,7 @@
                 <w:sz w:val="18"/>
                 <w:szCs w:val="18"/>
               </w:rPr>
-              <w:t>EffettuarePrenotazione</w:t>
+              <w:t>PrenotareLibro</w:t>
             </w:r>
             <w:proofErr w:type="spellEnd"/>
           </w:p>
@@ -13475,7 +13476,7 @@
                 <w:sz w:val="18"/>
                 <w:szCs w:val="18"/>
               </w:rPr>
-              <w:t>EffettuarePrenotazione</w:t>
+              <w:t>PrenotareLibro</w:t>
             </w:r>
             <w:proofErr w:type="spellEnd"/>
           </w:p>
@@ -15159,6 +15160,7 @@
               <w:rPr>
                 <w:rFonts w:ascii="Times New Roman" w:hAnsi="Times New Roman" w:cs="Times New Roman"/>
               </w:rPr>
+              <w:lastRenderedPageBreak/>
               <w:t>Post-Condizioni</w:t>
             </w:r>
           </w:p>
@@ -16732,7 +16734,6 @@
     </w:p>
     <w:p>
       <w:proofErr w:type="spellStart"/>
-      <w:proofErr w:type="gramStart"/>
       <w:r>
         <w:rPr>
           <w:i/>
@@ -16740,7 +16741,6 @@
         <w:t>PrenotaAuto</w:t>
       </w:r>
       <w:proofErr w:type="spellEnd"/>
-      <w:proofErr w:type="gramEnd"/>
       <w:r>
         <w:rPr>
           <w:i/>
@@ -16987,7 +16987,6 @@
         <w:t>(</w:t>
       </w:r>
       <w:proofErr w:type="spellStart"/>
-      <w:proofErr w:type="gramStart"/>
       <w:r>
         <w:rPr>
           <w:b/>
@@ -16996,7 +16995,6 @@
         <w:t>nomeUtente</w:t>
       </w:r>
       <w:proofErr w:type="spellEnd"/>
-      <w:proofErr w:type="gramEnd"/>
       <w:r>
         <w:rPr>
           <w:b/>
@@ -19035,19 +19033,8 @@
                 <w:sz w:val="18"/>
                 <w:szCs w:val="18"/>
               </w:rPr>
-              <w:t xml:space="preserve">Si ricevono le credenziali di accesso per </w:t>
-            </w:r>
-            <w:proofErr w:type="gramStart"/>
-            <w:r>
-              <w:rPr>
-                <w:bCs/>
-                <w:color w:val="000000" w:themeColor="text1"/>
-                <w:sz w:val="18"/>
-                <w:szCs w:val="18"/>
-              </w:rPr>
-              <w:t>email</w:t>
-            </w:r>
-            <w:proofErr w:type="gramEnd"/>
+              <w:t>Si ricevono le credenziali di accesso per email</w:t>
+            </w:r>
           </w:p>
         </w:tc>
       </w:tr>
@@ -23944,7 +23931,6 @@
         </w:rPr>
         <w:t xml:space="preserve"> = </w:t>
       </w:r>
-      <w:proofErr w:type="gramStart"/>
       <w:r>
         <w:rPr>
           <w:rFonts w:ascii="Times New Roman" w:hAnsi="Times New Roman" w:cs="Times New Roman"/>
@@ -23959,16 +23945,7 @@
           <w:sz w:val="20"/>
           <w:szCs w:val="20"/>
         </w:rPr>
-        <w:t>;</w:t>
-      </w:r>
-      <w:proofErr w:type="gramEnd"/>
-      <w:r>
-        <w:rPr>
-          <w:rFonts w:ascii="Times New Roman" w:hAnsi="Times New Roman" w:cs="Times New Roman"/>
-          <w:sz w:val="20"/>
-          <w:szCs w:val="20"/>
-        </w:rPr>
-        <w:t xml:space="preserve"> </w:t>
+        <w:t xml:space="preserve">; </w:t>
       </w:r>
       <w:r>
         <w:rPr>
@@ -24296,7 +24273,6 @@
         <w:t xml:space="preserve"> = </w:t>
       </w:r>
       <w:proofErr w:type="spellStart"/>
-      <w:proofErr w:type="gramStart"/>
       <w:r>
         <w:rPr>
           <w:rFonts w:ascii="Times New Roman" w:hAnsi="Times New Roman" w:cs="Times New Roman"/>
@@ -24314,7 +24290,6 @@
         </w:rPr>
         <w:t>;</w:t>
       </w:r>
-      <w:proofErr w:type="gramEnd"/>
       <w:r>
         <w:rPr>
           <w:rFonts w:ascii="Times New Roman" w:hAnsi="Times New Roman" w:cs="Times New Roman"/>
@@ -24775,18 +24750,8 @@
           <w:sz w:val="20"/>
           <w:szCs w:val="20"/>
         </w:rPr>
-        <w:t xml:space="preserve"> = </w:t>
-      </w:r>
-      <w:proofErr w:type="gramStart"/>
-      <w:r>
-        <w:rPr>
-          <w:rFonts w:ascii="Times New Roman" w:hAnsi="Times New Roman" w:cs="Times New Roman"/>
-          <w:sz w:val="20"/>
-          <w:szCs w:val="20"/>
-        </w:rPr>
-        <w:t>false;</w:t>
-      </w:r>
-      <w:proofErr w:type="gramEnd"/>
+        <w:t xml:space="preserve"> = false;</w:t>
+      </w:r>
       <w:r>
         <w:rPr>
           <w:rFonts w:ascii="Times New Roman" w:hAnsi="Times New Roman" w:cs="Times New Roman"/>
@@ -25113,7 +25078,6 @@
         <w:t xml:space="preserve"> = </w:t>
       </w:r>
       <w:proofErr w:type="spellStart"/>
-      <w:proofErr w:type="gramStart"/>
       <w:r>
         <w:rPr>
           <w:rFonts w:ascii="Times New Roman" w:hAnsi="Times New Roman" w:cs="Times New Roman"/>
@@ -25131,7 +25095,6 @@
         </w:rPr>
         <w:t>;</w:t>
       </w:r>
-      <w:proofErr w:type="gramEnd"/>
       <w:r>
         <w:rPr>
           <w:rFonts w:ascii="Times New Roman" w:hAnsi="Times New Roman" w:cs="Times New Roman"/>
@@ -26902,19 +26865,8 @@
                 <w:sz w:val="18"/>
                 <w:szCs w:val="18"/>
               </w:rPr>
-              <w:t xml:space="preserve">Si ricevono le credenziali di accesso per </w:t>
-            </w:r>
-            <w:proofErr w:type="gramStart"/>
-            <w:r>
-              <w:rPr>
-                <w:bCs/>
-                <w:color w:val="000000" w:themeColor="text1"/>
-                <w:sz w:val="18"/>
-                <w:szCs w:val="18"/>
-              </w:rPr>
-              <w:t>email</w:t>
-            </w:r>
-            <w:proofErr w:type="gramEnd"/>
+              <w:t>Si ricevono le credenziali di accesso per email</w:t>
+            </w:r>
           </w:p>
         </w:tc>
         <w:tc>
@@ -28312,7 +28264,7 @@
             </wp:anchor>
           </w:drawing>
         </mc:Choice>
-        <mc:Fallback xmlns:a="http://schemas.openxmlformats.org/drawingml/2006/main" xmlns:arto="http://schemas.microsoft.com/office/word/2006/arto">
+        <mc:Fallback xmlns:arto="http://schemas.microsoft.com/office/word/2006/arto" xmlns:a="http://schemas.openxmlformats.org/drawingml/2006/main">
           <w:pict w14:anchorId="04A6CAA6">
             <v:line id="Connettore 1 6" style="position:absolute;z-index:251659264;visibility:visible;mso-wrap-style:square;mso-width-percent:0;mso-height-percent:0;mso-wrap-distance-left:9pt;mso-wrap-distance-top:0;mso-wrap-distance-right:9pt;mso-wrap-distance-bottom:0;mso-position-horizontal:absolute;mso-position-horizontal-relative:text;mso-position-vertical:absolute;mso-position-vertical-relative:text;mso-width-percent:0;mso-height-percent:0;mso-width-relative:margin;mso-height-relative:margin" o:spid="_x0000_s1026" strokecolor="#659ed5" strokeweight="1.5pt" from="-4.45pt,-2.35pt" to="483.7pt,-2.35pt" w14:anchorId="3D5DA729" o:gfxdata="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"/>
           </w:pict>
@@ -28724,7 +28676,7 @@
             </wp:anchor>
           </w:drawing>
         </mc:Choice>
-        <mc:Fallback xmlns:a="http://schemas.openxmlformats.org/drawingml/2006/main" xmlns:pic="http://schemas.openxmlformats.org/drawingml/2006/picture" xmlns:a14="http://schemas.microsoft.com/office/drawing/2010/main" xmlns:arto="http://schemas.microsoft.com/office/word/2006/arto">
+        <mc:Fallback xmlns:arto="http://schemas.microsoft.com/office/word/2006/arto" xmlns:a14="http://schemas.microsoft.com/office/drawing/2010/main" xmlns:pic="http://schemas.openxmlformats.org/drawingml/2006/picture" xmlns:a="http://schemas.openxmlformats.org/drawingml/2006/main">
           <w:pict w14:anchorId="6513FBEA">
             <v:line id="Connettore 1 6" style="position:absolute;z-index:251664384;visibility:visible;mso-wrap-style:square;mso-width-percent:0;mso-height-percent:0;mso-wrap-distance-left:9pt;mso-wrap-distance-top:0;mso-wrap-distance-right:9pt;mso-wrap-distance-bottom:0;mso-position-horizontal:absolute;mso-position-horizontal-relative:text;mso-position-vertical:absolute;mso-position-vertical-relative:text;mso-width-percent:0;mso-height-percent:0;mso-width-relative:margin;mso-height-relative:margin" o:spid="_x0000_s1026" strokecolor="#659ed5" strokeweight="1.5pt" from="-4.85pt,-3.05pt" to="706.15pt,-3.05pt" w14:anchorId="592E0DAD" o:gfxdata="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"/>
           </w:pict>
@@ -42656,16 +42608,6 @@
 </file>
 
 <file path=customXml/item2.xml><?xml version="1.0" encoding="utf-8"?>
-<p:properties xmlns:p="http://schemas.microsoft.com/office/2006/metadata/properties" xmlns:xsi="http://www.w3.org/2001/XMLSchema-instance" xmlns:pc="http://schemas.microsoft.com/office/infopath/2007/PartnerControls">
-  <documentManagement/>
-</p:properties>
-</file>
-
-<file path=customXml/item3.xml><?xml version="1.0" encoding="utf-8"?>
-<b:Sources xmlns:b="http://schemas.openxmlformats.org/officeDocument/2006/bibliography" xmlns="http://schemas.openxmlformats.org/officeDocument/2006/bibliography" SelectedStyle="/APA.XSL" StyleName="APA"/>
-</file>
-
-<file path=customXml/item4.xml><?xml version="1.0" encoding="utf-8"?>
 <ct:contentTypeSchema xmlns:ct="http://schemas.microsoft.com/office/2006/metadata/contentType" xmlns:ma="http://schemas.microsoft.com/office/2006/metadata/properties/metaAttributes" ct:_="" ma:_="" ma:contentTypeName="Document" ma:contentTypeID="0x010100B426CDB4A86E4547861BEE64AEC13341" ma:contentTypeVersion="3" ma:contentTypeDescription="Create a new document." ma:contentTypeScope="" ma:versionID="ce53d4da860457d4d58378830dcd2c29">
   <xsd:schema xmlns:xsd="http://www.w3.org/2001/XMLSchema" xmlns:xs="http://www.w3.org/2001/XMLSchema" xmlns:p="http://schemas.microsoft.com/office/2006/metadata/properties" xmlns:ns2="a0125924-97d7-4b19-9f67-0c94aaec3c8f" targetNamespace="http://schemas.microsoft.com/office/2006/metadata/properties" ma:root="true" ma:fieldsID="3db9282a1004406553fa2b1c2f6515e2" ns2:_="">
     <xsd:import namespace="a0125924-97d7-4b19-9f67-0c94aaec3c8f"/>
@@ -42803,6 +42745,16 @@
 </ct:contentTypeSchema>
 </file>
 
+<file path=customXml/item3.xml><?xml version="1.0" encoding="utf-8"?>
+<b:Sources xmlns:b="http://schemas.openxmlformats.org/officeDocument/2006/bibliography" xmlns="http://schemas.openxmlformats.org/officeDocument/2006/bibliography" SelectedStyle="/APA.XSL" StyleName="APA"/>
+</file>
+
+<file path=customXml/item4.xml><?xml version="1.0" encoding="utf-8"?>
+<p:properties xmlns:p="http://schemas.microsoft.com/office/2006/metadata/properties" xmlns:xsi="http://www.w3.org/2001/XMLSchema-instance" xmlns:pc="http://schemas.microsoft.com/office/infopath/2007/PartnerControls">
+  <documentManagement/>
+</p:properties>
+</file>
+
 <file path=customXml/itemProps1.xml><?xml version="1.0" encoding="utf-8"?>
 <ds:datastoreItem xmlns:ds="http://schemas.openxmlformats.org/officeDocument/2006/customXml" ds:itemID="{9B595C15-D9FF-41ED-AA22-4A06D1551B2F}">
   <ds:schemaRefs>
@@ -42812,23 +42764,6 @@
 </file>
 
 <file path=customXml/itemProps2.xml><?xml version="1.0" encoding="utf-8"?>
-<ds:datastoreItem xmlns:ds="http://schemas.openxmlformats.org/officeDocument/2006/customXml" ds:itemID="{E6738EE1-FA82-4BE5-ADD3-0CC2FB47B234}">
-  <ds:schemaRefs>
-    <ds:schemaRef ds:uri="http://schemas.microsoft.com/office/2006/metadata/properties"/>
-    <ds:schemaRef ds:uri="http://schemas.microsoft.com/office/infopath/2007/PartnerControls"/>
-  </ds:schemaRefs>
-</ds:datastoreItem>
-</file>
-
-<file path=customXml/itemProps3.xml><?xml version="1.0" encoding="utf-8"?>
-<ds:datastoreItem xmlns:ds="http://schemas.openxmlformats.org/officeDocument/2006/customXml" ds:itemID="{E5CAAADD-5EFA-6047-86AF-D47B791FFF73}">
-  <ds:schemaRefs>
-    <ds:schemaRef ds:uri="http://schemas.openxmlformats.org/officeDocument/2006/bibliography"/>
-  </ds:schemaRefs>
-</ds:datastoreItem>
-</file>
-
-<file path=customXml/itemProps4.xml><?xml version="1.0" encoding="utf-8"?>
 <ds:datastoreItem xmlns:ds="http://schemas.openxmlformats.org/officeDocument/2006/customXml" ds:itemID="{F4E2F41D-831F-46AE-A888-3FD7B7378A7B}">
   <ds:schemaRefs>
     <ds:schemaRef ds:uri="http://schemas.microsoft.com/office/2006/metadata/contentType"/>
@@ -42844,4 +42779,21 @@
     <ds:schemaRef ds:uri="http://schemas.microsoft.com/internal/obd"/>
   </ds:schemaRefs>
 </ds:datastoreItem>
+</file>
+
+<file path=customXml/itemProps3.xml><?xml version="1.0" encoding="utf-8"?>
+<ds:datastoreItem xmlns:ds="http://schemas.openxmlformats.org/officeDocument/2006/customXml" ds:itemID="{E5CAAADD-5EFA-6047-86AF-D47B791FFF73}">
+  <ds:schemaRefs>
+    <ds:schemaRef ds:uri="http://schemas.openxmlformats.org/officeDocument/2006/bibliography"/>
+  </ds:schemaRefs>
+</ds:datastoreItem>
+</file>
+
+<file path=customXml/itemProps4.xml><?xml version="1.0" encoding="utf-8"?>
+<ds:datastoreItem xmlns:ds="http://schemas.openxmlformats.org/officeDocument/2006/customXml" ds:itemID="{E6738EE1-FA82-4BE5-ADD3-0CC2FB47B234}">
+  <ds:schemaRefs>
+    <ds:schemaRef ds:uri="http://schemas.microsoft.com/office/2006/metadata/properties"/>
+    <ds:schemaRef ds:uri="http://schemas.microsoft.com/office/infopath/2007/PartnerControls"/>
+  </ds:schemaRefs>
+</ds:datastoreItem>
 </file>
</xml_diff>

<commit_message>
Updated revision of the use cases
</commit_message>
<xml_diff>
--- a/Documentation/Documentation.docx
+++ b/Documentation/Documentation.docx
@@ -59,14 +59,14 @@
                     </a:ln>
                     <a:extLst>
                       <a:ext uri="{909E8E84-426E-40dd-AFC4-6F175D3DCCD1}">
-                        <a14:hiddenFill xmlns:arto="http://schemas.microsoft.com/office/word/2006/arto" xmlns="" xmlns:mo="http://schemas.microsoft.com/office/mac/office/2008/main" xmlns:mv="urn:schemas-microsoft-com:mac:vml" xmlns:o="urn:schemas-microsoft-com:office:office" xmlns:v="urn:schemas-microsoft-com:vml" xmlns:w10="urn:schemas-microsoft-com:office:word" xmlns:w="http://schemas.openxmlformats.org/wordprocessingml/2006/main" xmlns:a14="http://schemas.microsoft.com/office/drawing/2010/main" xmlns:ask="http://schemas.microsoft.com/office/drawing/2018/sketchyshapes">
+                        <a14:hiddenFill xmlns:ask="http://schemas.microsoft.com/office/drawing/2018/sketchyshapes" xmlns:a14="http://schemas.microsoft.com/office/drawing/2010/main" xmlns:w="http://schemas.openxmlformats.org/wordprocessingml/2006/main" xmlns:w10="urn:schemas-microsoft-com:office:word" xmlns:v="urn:schemas-microsoft-com:vml" xmlns:o="urn:schemas-microsoft-com:office:office" xmlns:mv="urn:schemas-microsoft-com:mac:vml" xmlns:mo="http://schemas.microsoft.com/office/mac/office/2008/main" xmlns="" xmlns:arto="http://schemas.microsoft.com/office/word/2006/arto">
                           <a:solidFill>
                             <a:srgbClr val="FFFFFF"/>
                           </a:solidFill>
                         </a14:hiddenFill>
                       </a:ext>
                       <a:ext uri="{91240B29-F687-4f45-9708-019B960494DF}">
-                        <a14:hiddenLine xmlns:arto="http://schemas.microsoft.com/office/word/2006/arto" xmlns="" xmlns:mo="http://schemas.microsoft.com/office/mac/office/2008/main" xmlns:mv="urn:schemas-microsoft-com:mac:vml" xmlns:o="urn:schemas-microsoft-com:office:office" xmlns:v="urn:schemas-microsoft-com:vml" xmlns:w10="urn:schemas-microsoft-com:office:word" xmlns:w="http://schemas.openxmlformats.org/wordprocessingml/2006/main" xmlns:a14="http://schemas.microsoft.com/office/drawing/2010/main" xmlns:ask="http://schemas.microsoft.com/office/drawing/2018/sketchyshapes" w="9525">
+                        <a14:hiddenLine xmlns:ask="http://schemas.microsoft.com/office/drawing/2018/sketchyshapes" xmlns:a14="http://schemas.microsoft.com/office/drawing/2010/main" xmlns:w="http://schemas.openxmlformats.org/wordprocessingml/2006/main" xmlns:w10="urn:schemas-microsoft-com:office:word" xmlns:v="urn:schemas-microsoft-com:vml" xmlns:o="urn:schemas-microsoft-com:office:office" xmlns:mv="urn:schemas-microsoft-com:mac:vml" xmlns:mo="http://schemas.microsoft.com/office/mac/office/2008/main" xmlns="" xmlns:arto="http://schemas.microsoft.com/office/word/2006/arto" w="9525">
                           <a:solidFill>
                             <a:srgbClr val="000000"/>
                           </a:solidFill>
@@ -512,7 +512,7 @@
               </wp:anchor>
             </w:drawing>
           </mc:Choice>
-          <mc:Fallback xmlns:a="http://schemas.openxmlformats.org/drawingml/2006/main" xmlns:pic="http://schemas.openxmlformats.org/drawingml/2006/picture" xmlns:a14="http://schemas.microsoft.com/office/drawing/2010/main" xmlns:arto="http://schemas.microsoft.com/office/word/2006/arto">
+          <mc:Fallback xmlns:arto="http://schemas.microsoft.com/office/word/2006/arto" xmlns:a14="http://schemas.microsoft.com/office/drawing/2010/main" xmlns:pic="http://schemas.openxmlformats.org/drawingml/2006/picture" xmlns:a="http://schemas.openxmlformats.org/drawingml/2006/main">
             <w:pict w14:anchorId="06894AFE">
               <v:line id="Connettore 1 5" style="position:absolute;z-index:251667456;visibility:visible;mso-wrap-style:square;mso-wrap-distance-left:9pt;mso-wrap-distance-top:0;mso-wrap-distance-right:9pt;mso-wrap-distance-bottom:0;mso-position-horizontal:absolute;mso-position-horizontal-relative:text;mso-position-vertical:absolute;mso-position-vertical-relative:text" o:spid="_x0000_s1026" strokecolor="#f68c36 [3049]" strokeweight="2pt" from="124.4pt,6.2pt" to="356.55pt,6.2pt" w14:anchorId="34B80AA0" o:gfxdata="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">
                 <w10:wrap type="topAndBottom"/>
@@ -13099,7 +13099,7 @@
                 <w:sz w:val="18"/>
                 <w:szCs w:val="18"/>
               </w:rPr>
-              <w:t>User</w:t>
+              <w:t>-</w:t>
             </w:r>
           </w:p>
         </w:tc>
@@ -27534,7 +27534,7 @@
             </wp:anchor>
           </w:drawing>
         </mc:Choice>
-        <mc:Fallback xmlns:a="http://schemas.openxmlformats.org/drawingml/2006/main" xmlns:arto="http://schemas.microsoft.com/office/word/2006/arto">
+        <mc:Fallback xmlns:arto="http://schemas.microsoft.com/office/word/2006/arto" xmlns:a="http://schemas.openxmlformats.org/drawingml/2006/main">
           <w:pict w14:anchorId="04A6CAA6">
             <v:line id="Connettore 1 6" style="position:absolute;z-index:251659264;visibility:visible;mso-wrap-style:square;mso-width-percent:0;mso-height-percent:0;mso-wrap-distance-left:9pt;mso-wrap-distance-top:0;mso-wrap-distance-right:9pt;mso-wrap-distance-bottom:0;mso-position-horizontal:absolute;mso-position-horizontal-relative:text;mso-position-vertical:absolute;mso-position-vertical-relative:text;mso-width-percent:0;mso-height-percent:0;mso-width-relative:margin;mso-height-relative:margin" o:spid="_x0000_s1026" strokecolor="#659ed5" strokeweight="1.5pt" from="-4.45pt,-2.35pt" to="483.7pt,-2.35pt" w14:anchorId="3D5DA729" o:gfxdata="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"/>
           </w:pict>
@@ -27946,7 +27946,7 @@
             </wp:anchor>
           </w:drawing>
         </mc:Choice>
-        <mc:Fallback xmlns:a="http://schemas.openxmlformats.org/drawingml/2006/main" xmlns:pic="http://schemas.openxmlformats.org/drawingml/2006/picture" xmlns:a14="http://schemas.microsoft.com/office/drawing/2010/main" xmlns:arto="http://schemas.microsoft.com/office/word/2006/arto">
+        <mc:Fallback xmlns:arto="http://schemas.microsoft.com/office/word/2006/arto" xmlns:a14="http://schemas.microsoft.com/office/drawing/2010/main" xmlns:pic="http://schemas.openxmlformats.org/drawingml/2006/picture" xmlns:a="http://schemas.openxmlformats.org/drawingml/2006/main">
           <w:pict w14:anchorId="6513FBEA">
             <v:line id="Connettore 1 6" style="position:absolute;z-index:251664384;visibility:visible;mso-wrap-style:square;mso-width-percent:0;mso-height-percent:0;mso-wrap-distance-left:9pt;mso-wrap-distance-top:0;mso-wrap-distance-right:9pt;mso-wrap-distance-bottom:0;mso-position-horizontal:absolute;mso-position-horizontal-relative:text;mso-position-vertical:absolute;mso-position-vertical-relative:text;mso-width-percent:0;mso-height-percent:0;mso-width-relative:margin;mso-height-relative:margin" o:spid="_x0000_s1026" strokecolor="#659ed5" strokeweight="1.5pt" from="-4.85pt,-3.05pt" to="706.15pt,-3.05pt" w14:anchorId="592E0DAD" o:gfxdata="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"/>
           </w:pict>
@@ -41988,6 +41988,21 @@
 </file>
 
 <file path=customXml/item2.xml><?xml version="1.0" encoding="utf-8"?>
+<p:properties xmlns:p="http://schemas.microsoft.com/office/2006/metadata/properties" xmlns:xsi="http://www.w3.org/2001/XMLSchema-instance" xmlns:pc="http://schemas.microsoft.com/office/infopath/2007/PartnerControls">
+  <documentManagement/>
+</p:properties>
+</file>
+
+<file path=customXml/item3.xml><?xml version="1.0" encoding="utf-8"?>
+<?mso-contentType ?>
+<FormTemplates xmlns="http://schemas.microsoft.com/sharepoint/v3/contenttype/forms">
+  <Display>DocumentLibraryForm</Display>
+  <Edit>DocumentLibraryForm</Edit>
+  <New>DocumentLibraryForm</New>
+</FormTemplates>
+</file>
+
+<file path=customXml/item4.xml><?xml version="1.0" encoding="utf-8"?>
 <ct:contentTypeSchema xmlns:ct="http://schemas.microsoft.com/office/2006/metadata/contentType" xmlns:ma="http://schemas.microsoft.com/office/2006/metadata/properties/metaAttributes" ct:_="" ma:_="" ma:contentTypeName="Document" ma:contentTypeID="0x010100B426CDB4A86E4547861BEE64AEC13341" ma:contentTypeVersion="3" ma:contentTypeDescription="Create a new document." ma:contentTypeScope="" ma:versionID="ce53d4da860457d4d58378830dcd2c29">
   <xsd:schema xmlns:xsd="http://www.w3.org/2001/XMLSchema" xmlns:xs="http://www.w3.org/2001/XMLSchema" xmlns:p="http://schemas.microsoft.com/office/2006/metadata/properties" xmlns:ns2="a0125924-97d7-4b19-9f67-0c94aaec3c8f" targetNamespace="http://schemas.microsoft.com/office/2006/metadata/properties" ma:root="true" ma:fieldsID="3db9282a1004406553fa2b1c2f6515e2" ns2:_="">
     <xsd:import namespace="a0125924-97d7-4b19-9f67-0c94aaec3c8f"/>
@@ -42125,21 +42140,6 @@
 </ct:contentTypeSchema>
 </file>
 
-<file path=customXml/item3.xml><?xml version="1.0" encoding="utf-8"?>
-<?mso-contentType ?>
-<FormTemplates xmlns="http://schemas.microsoft.com/sharepoint/v3/contenttype/forms">
-  <Display>DocumentLibraryForm</Display>
-  <Edit>DocumentLibraryForm</Edit>
-  <New>DocumentLibraryForm</New>
-</FormTemplates>
-</file>
-
-<file path=customXml/item4.xml><?xml version="1.0" encoding="utf-8"?>
-<p:properties xmlns:p="http://schemas.microsoft.com/office/2006/metadata/properties" xmlns:xsi="http://www.w3.org/2001/XMLSchema-instance" xmlns:pc="http://schemas.microsoft.com/office/infopath/2007/PartnerControls">
-  <documentManagement/>
-</p:properties>
-</file>
-
 <file path=customXml/itemProps1.xml><?xml version="1.0" encoding="utf-8"?>
 <ds:datastoreItem xmlns:ds="http://schemas.openxmlformats.org/officeDocument/2006/customXml" ds:itemID="{E5CAAADD-5EFA-6047-86AF-D47B791FFF73}">
   <ds:schemaRefs>
@@ -42149,6 +42149,23 @@
 </file>
 
 <file path=customXml/itemProps2.xml><?xml version="1.0" encoding="utf-8"?>
+<ds:datastoreItem xmlns:ds="http://schemas.openxmlformats.org/officeDocument/2006/customXml" ds:itemID="{E6738EE1-FA82-4BE5-ADD3-0CC2FB47B234}">
+  <ds:schemaRefs>
+    <ds:schemaRef ds:uri="http://schemas.microsoft.com/office/2006/metadata/properties"/>
+    <ds:schemaRef ds:uri="http://schemas.microsoft.com/office/infopath/2007/PartnerControls"/>
+  </ds:schemaRefs>
+</ds:datastoreItem>
+</file>
+
+<file path=customXml/itemProps3.xml><?xml version="1.0" encoding="utf-8"?>
+<ds:datastoreItem xmlns:ds="http://schemas.openxmlformats.org/officeDocument/2006/customXml" ds:itemID="{9B595C15-D9FF-41ED-AA22-4A06D1551B2F}">
+  <ds:schemaRefs>
+    <ds:schemaRef ds:uri="http://schemas.microsoft.com/sharepoint/v3/contenttype/forms"/>
+  </ds:schemaRefs>
+</ds:datastoreItem>
+</file>
+
+<file path=customXml/itemProps4.xml><?xml version="1.0" encoding="utf-8"?>
 <ds:datastoreItem xmlns:ds="http://schemas.openxmlformats.org/officeDocument/2006/customXml" ds:itemID="{F4E2F41D-831F-46AE-A888-3FD7B7378A7B}">
   <ds:schemaRefs>
     <ds:schemaRef ds:uri="http://schemas.microsoft.com/office/2006/metadata/contentType"/>
@@ -42164,21 +42181,4 @@
     <ds:schemaRef ds:uri="http://schemas.microsoft.com/internal/obd"/>
   </ds:schemaRefs>
 </ds:datastoreItem>
-</file>
-
-<file path=customXml/itemProps3.xml><?xml version="1.0" encoding="utf-8"?>
-<ds:datastoreItem xmlns:ds="http://schemas.openxmlformats.org/officeDocument/2006/customXml" ds:itemID="{9B595C15-D9FF-41ED-AA22-4A06D1551B2F}">
-  <ds:schemaRefs>
-    <ds:schemaRef ds:uri="http://schemas.microsoft.com/sharepoint/v3/contenttype/forms"/>
-  </ds:schemaRefs>
-</ds:datastoreItem>
-</file>
-
-<file path=customXml/itemProps4.xml><?xml version="1.0" encoding="utf-8"?>
-<ds:datastoreItem xmlns:ds="http://schemas.openxmlformats.org/officeDocument/2006/customXml" ds:itemID="{E6738EE1-FA82-4BE5-ADD3-0CC2FB47B234}">
-  <ds:schemaRefs>
-    <ds:schemaRef ds:uri="http://schemas.microsoft.com/office/2006/metadata/properties"/>
-    <ds:schemaRef ds:uri="http://schemas.microsoft.com/office/infopath/2007/PartnerControls"/>
-  </ds:schemaRefs>
-</ds:datastoreItem>
 </file>
</xml_diff>

<commit_message>
Update - Use Case diagram
</commit_message>
<xml_diff>
--- a/Documentation/Documentation.docx
+++ b/Documentation/Documentation.docx
@@ -59,14 +59,14 @@
                     </a:ln>
                     <a:extLst>
                       <a:ext uri="{909E8E84-426E-40dd-AFC4-6F175D3DCCD1}">
-                        <a14:hiddenFill xmlns:ask="http://schemas.microsoft.com/office/drawing/2018/sketchyshapes" xmlns:a14="http://schemas.microsoft.com/office/drawing/2010/main" xmlns:w="http://schemas.openxmlformats.org/wordprocessingml/2006/main" xmlns:w10="urn:schemas-microsoft-com:office:word" xmlns:v="urn:schemas-microsoft-com:vml" xmlns:o="urn:schemas-microsoft-com:office:office" xmlns:mv="urn:schemas-microsoft-com:mac:vml" xmlns:mo="http://schemas.microsoft.com/office/mac/office/2008/main" xmlns="" xmlns:arto="http://schemas.microsoft.com/office/word/2006/arto">
+                        <a14:hiddenFill xmlns:arto="http://schemas.microsoft.com/office/word/2006/arto" xmlns="" xmlns:mo="http://schemas.microsoft.com/office/mac/office/2008/main" xmlns:mv="urn:schemas-microsoft-com:mac:vml" xmlns:o="urn:schemas-microsoft-com:office:office" xmlns:v="urn:schemas-microsoft-com:vml" xmlns:w10="urn:schemas-microsoft-com:office:word" xmlns:w="http://schemas.openxmlformats.org/wordprocessingml/2006/main" xmlns:a14="http://schemas.microsoft.com/office/drawing/2010/main" xmlns:ask="http://schemas.microsoft.com/office/drawing/2018/sketchyshapes">
                           <a:solidFill>
                             <a:srgbClr val="FFFFFF"/>
                           </a:solidFill>
                         </a14:hiddenFill>
                       </a:ext>
                       <a:ext uri="{91240B29-F687-4f45-9708-019B960494DF}">
-                        <a14:hiddenLine xmlns:ask="http://schemas.microsoft.com/office/drawing/2018/sketchyshapes" xmlns:a14="http://schemas.microsoft.com/office/drawing/2010/main" xmlns:w="http://schemas.openxmlformats.org/wordprocessingml/2006/main" xmlns:w10="urn:schemas-microsoft-com:office:word" xmlns:v="urn:schemas-microsoft-com:vml" xmlns:o="urn:schemas-microsoft-com:office:office" xmlns:mv="urn:schemas-microsoft-com:mac:vml" xmlns:mo="http://schemas.microsoft.com/office/mac/office/2008/main" xmlns="" xmlns:arto="http://schemas.microsoft.com/office/word/2006/arto" w="9525">
+                        <a14:hiddenLine xmlns:arto="http://schemas.microsoft.com/office/word/2006/arto" xmlns="" xmlns:mo="http://schemas.microsoft.com/office/mac/office/2008/main" xmlns:mv="urn:schemas-microsoft-com:mac:vml" xmlns:o="urn:schemas-microsoft-com:office:office" xmlns:v="urn:schemas-microsoft-com:vml" xmlns:w10="urn:schemas-microsoft-com:office:word" xmlns:w="http://schemas.openxmlformats.org/wordprocessingml/2006/main" xmlns:a14="http://schemas.microsoft.com/office/drawing/2010/main" xmlns:ask="http://schemas.microsoft.com/office/drawing/2018/sketchyshapes" w="9525">
                           <a:solidFill>
                             <a:srgbClr val="000000"/>
                           </a:solidFill>
@@ -512,7 +512,7 @@
               </wp:anchor>
             </w:drawing>
           </mc:Choice>
-          <mc:Fallback xmlns:arto="http://schemas.microsoft.com/office/word/2006/arto" xmlns:a14="http://schemas.microsoft.com/office/drawing/2010/main" xmlns:pic="http://schemas.openxmlformats.org/drawingml/2006/picture" xmlns:a="http://schemas.openxmlformats.org/drawingml/2006/main">
+          <mc:Fallback xmlns:a="http://schemas.openxmlformats.org/drawingml/2006/main" xmlns:pic="http://schemas.openxmlformats.org/drawingml/2006/picture" xmlns:a14="http://schemas.microsoft.com/office/drawing/2010/main" xmlns:arto="http://schemas.microsoft.com/office/word/2006/arto">
             <w:pict w14:anchorId="06894AFE">
               <v:line id="Connettore 1 5" style="position:absolute;z-index:251667456;visibility:visible;mso-wrap-style:square;mso-wrap-distance-left:9pt;mso-wrap-distance-top:0;mso-wrap-distance-right:9pt;mso-wrap-distance-bottom:0;mso-position-horizontal:absolute;mso-position-horizontal-relative:text;mso-position-vertical:absolute;mso-position-vertical-relative:text" o:spid="_x0000_s1026" strokecolor="#f68c36 [3049]" strokeweight="2pt" from="124.4pt,6.2pt" to="356.55pt,6.2pt" w14:anchorId="34B80AA0" o:gfxdata="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">
                 <w10:wrap type="topAndBottom"/>
@@ -10011,8 +10011,33 @@
           <w:color w:val="F37A41"/>
           <w:u w:val="single"/>
         </w:rPr>
-        <w:t>UC</w:t>
-      </w:r>
+        <w:t>UC9</w:t>
+      </w:r>
+      <w:r>
+        <w:rPr>
+          <w:u w:val="single"/>
+        </w:rPr>
+        <w:t xml:space="preserve">: </w:t>
+      </w:r>
+      <w:r>
+        <w:t>Registrare restituzione copia</w:t>
+      </w:r>
+    </w:p>
+    <w:p>
+      <w:pPr>
+        <w:pStyle w:val="Paragrafoelenco"/>
+        <w:numPr>
+          <w:ilvl w:val="0"/>
+          <w:numId w:val="5"/>
+        </w:numPr>
+        <w:rPr>
+          <w:b/>
+          <w:bCs/>
+          <w:i/>
+          <w:iCs/>
+          <w:u w:val="single"/>
+        </w:rPr>
+      </w:pPr>
       <w:r>
         <w:rPr>
           <w:b/>
@@ -10020,11 +10045,60 @@
           <w:color w:val="F37A41"/>
           <w:u w:val="single"/>
         </w:rPr>
-        <w:t>9</w:t>
+        <w:t>UC10:</w:t>
+      </w:r>
+      <w:r>
+        <w:t xml:space="preserve"> Visualizzare prenotazioni attive</w:t>
+      </w:r>
+    </w:p>
+    <w:p>
+      <w:pPr>
+        <w:pStyle w:val="Paragrafoelenco"/>
+        <w:numPr>
+          <w:ilvl w:val="0"/>
+          <w:numId w:val="5"/>
+        </w:numPr>
+        <w:rPr>
+          <w:b/>
+          <w:bCs/>
+          <w:i/>
+          <w:iCs/>
+          <w:u w:val="single"/>
+        </w:rPr>
+      </w:pPr>
+      <w:r>
+        <w:rPr>
+          <w:b/>
+          <w:bCs/>
+          <w:color w:val="F37A41"/>
+          <w:u w:val="single"/>
+        </w:rPr>
+        <w:t>UC</w:t>
+      </w:r>
+      <w:r>
+        <w:rPr>
+          <w:b/>
+          <w:bCs/>
+          <w:color w:val="F37A41"/>
+          <w:u w:val="single"/>
+        </w:rPr>
+        <w:t>11</w:t>
       </w:r>
       <w:r>
         <w:t>: Generare report prestiti</w:t>
       </w:r>
+    </w:p>
+    <w:p>
+      <w:pPr>
+        <w:pStyle w:val="Paragrafoelenco"/>
+        <w:rPr>
+          <w:b/>
+          <w:bCs/>
+          <w:i/>
+          <w:iCs/>
+          <w:u w:val="single"/>
+        </w:rPr>
+      </w:pPr>
     </w:p>
     <w:p>
       <w:pPr>
@@ -10286,10 +10360,28 @@
           <w:color w:val="F37A41"/>
           <w:u w:val="single"/>
         </w:rPr>
-        <w:t>4.4</w:t>
-      </w:r>
-      <w:r>
-        <w:t>: Visualizzare prenotazioni attive</w:t>
+        <w:t>6</w:t>
+      </w:r>
+      <w:r>
+        <w:rPr>
+          <w:b/>
+          <w:bCs/>
+          <w:color w:val="F37A41"/>
+          <w:u w:val="single"/>
+        </w:rPr>
+        <w:t>.</w:t>
+      </w:r>
+      <w:r>
+        <w:rPr>
+          <w:b/>
+          <w:bCs/>
+          <w:color w:val="F37A41"/>
+          <w:u w:val="single"/>
+        </w:rPr>
+        <w:t>1</w:t>
+      </w:r>
+      <w:r>
+        <w:t>: Annullare prenotazione</w:t>
       </w:r>
     </w:p>
     <w:p>
@@ -10316,10 +10408,10 @@
           <w:color w:val="F37A41"/>
           <w:u w:val="single"/>
         </w:rPr>
-        <w:t>4.5</w:t>
-      </w:r>
-      <w:r>
-        <w:t>: Annullare prenotazione</w:t>
+        <w:t>5.1</w:t>
+      </w:r>
+      <w:r>
+        <w:t>: Verificare disponibilità copia</w:t>
       </w:r>
     </w:p>
     <w:p>
@@ -10346,10 +10438,10 @@
           <w:color w:val="F37A41"/>
           <w:u w:val="single"/>
         </w:rPr>
-        <w:t>5.1</w:t>
-      </w:r>
-      <w:r>
-        <w:t>: Verificare disponibilità copia</w:t>
+        <w:t>5.2</w:t>
+      </w:r>
+      <w:r>
+        <w:t>: Genera ricevuta</w:t>
       </w:r>
     </w:p>
     <w:p>
@@ -10376,10 +10468,10 @@
           <w:color w:val="F37A41"/>
           <w:u w:val="single"/>
         </w:rPr>
-        <w:t>5.2</w:t>
-      </w:r>
-      <w:r>
-        <w:t>: Genera ricevuta</w:t>
+        <w:t>10.1</w:t>
+      </w:r>
+      <w:r>
+        <w:t>: Aggiungere libro</w:t>
       </w:r>
     </w:p>
     <w:p>
@@ -10406,10 +10498,10 @@
           <w:color w:val="F37A41"/>
           <w:u w:val="single"/>
         </w:rPr>
-        <w:t>10.1</w:t>
-      </w:r>
-      <w:r>
-        <w:t>: Aggiungere libro</w:t>
+        <w:t>10.2</w:t>
+      </w:r>
+      <w:r>
+        <w:t>: Aggiungere copia</w:t>
       </w:r>
     </w:p>
     <w:p>
@@ -10436,10 +10528,10 @@
           <w:color w:val="F37A41"/>
           <w:u w:val="single"/>
         </w:rPr>
-        <w:t>10.2</w:t>
-      </w:r>
-      <w:r>
-        <w:t>: Aggiungere copia</w:t>
+        <w:t>10.3</w:t>
+      </w:r>
+      <w:r>
+        <w:t>: Modificare libro</w:t>
       </w:r>
     </w:p>
     <w:p>
@@ -10466,70 +10558,10 @@
           <w:color w:val="F37A41"/>
           <w:u w:val="single"/>
         </w:rPr>
-        <w:t>10.3</w:t>
-      </w:r>
-      <w:r>
-        <w:t>: Modificare libro</w:t>
-      </w:r>
-    </w:p>
-    <w:p>
-      <w:pPr>
-        <w:pStyle w:val="Paragrafoelenco"/>
-        <w:numPr>
-          <w:ilvl w:val="0"/>
-          <w:numId w:val="8"/>
-        </w:numPr>
-      </w:pPr>
-      <w:r>
-        <w:rPr>
-          <w:b/>
-          <w:bCs/>
-          <w:color w:val="F37A41"/>
-          <w:u w:val="single"/>
-        </w:rPr>
-        <w:t>UC</w:t>
-      </w:r>
-      <w:r>
-        <w:rPr>
-          <w:b/>
-          <w:bCs/>
-          <w:color w:val="F37A41"/>
-          <w:u w:val="single"/>
-        </w:rPr>
         <w:t>10.4</w:t>
       </w:r>
       <w:r>
         <w:t>: Eliminare libro</w:t>
-      </w:r>
-    </w:p>
-    <w:p>
-      <w:pPr>
-        <w:pStyle w:val="Paragrafoelenco"/>
-        <w:numPr>
-          <w:ilvl w:val="0"/>
-          <w:numId w:val="8"/>
-        </w:numPr>
-      </w:pPr>
-      <w:r>
-        <w:rPr>
-          <w:b/>
-          <w:bCs/>
-          <w:color w:val="F37A41"/>
-          <w:u w:val="single"/>
-        </w:rPr>
-        <w:t>UC</w:t>
-      </w:r>
-      <w:r>
-        <w:rPr>
-          <w:b/>
-          <w:bCs/>
-          <w:color w:val="F37A41"/>
-          <w:u w:val="single"/>
-        </w:rPr>
-        <w:t>11.1</w:t>
-      </w:r>
-      <w:r>
-        <w:t>: Calcolare statistiche</w:t>
       </w:r>
     </w:p>
     <w:p>
@@ -15681,52 +15713,13 @@
     <w:p>
       <w:r>
         <w:rPr>
-          <w:highlight w:val="yellow"/>
-        </w:rPr>
-        <w:t>Ripor</w:t>
-      </w:r>
-      <w:r>
-        <w:rPr>
-          <w:highlight w:val="yellow"/>
-        </w:rPr>
-        <w:t>tare il diagramma dei casi d’uso.</w:t>
-      </w:r>
-    </w:p>
-    <w:p>
-      <w:pPr>
-        <w:rPr>
-          <w:sz w:val="8"/>
-          <w:szCs w:val="8"/>
-        </w:rPr>
-      </w:pPr>
-    </w:p>
-    <w:p>
-      <w:pPr>
-        <w:rPr>
-          <w:sz w:val="8"/>
-          <w:szCs w:val="8"/>
-        </w:rPr>
-      </w:pPr>
-    </w:p>
-    <w:p>
-      <w:pPr>
-        <w:jc w:val="center"/>
-        <w:rPr>
-          <w:sz w:val="8"/>
-          <w:szCs w:val="8"/>
-        </w:rPr>
-      </w:pPr>
-      <w:r>
-        <w:rPr>
           <w:noProof/>
-          <w:sz w:val="8"/>
-          <w:szCs w:val="8"/>
         </w:rPr>
         <w:drawing>
-          <wp:inline distT="0" distB="0" distL="0" distR="0" wp14:anchorId="53D374D9" wp14:editId="25C03EA2">
-            <wp:extent cx="6116955" cy="3382010"/>
-            <wp:effectExtent l="0" t="0" r="4445" b="0"/>
-            <wp:docPr id="723785654" name="Immagine 1" descr="Immagine che contiene diagramma, schermata, testo, Diagramma&#10;&#10;Descrizione generata automaticamente"/>
+          <wp:inline distT="0" distB="0" distL="0" distR="0" wp14:anchorId="457D7F94" wp14:editId="347F65AE">
+            <wp:extent cx="6116955" cy="4724400"/>
+            <wp:effectExtent l="0" t="0" r="0" b="0"/>
+            <wp:docPr id="1843179138" name="Immagine 5" descr="Immagine che contiene testo, diagramma, schermata, calligrafia&#10;&#10;Il contenuto generato dall'IA potrebbe non essere corretto."/>
             <wp:cNvGraphicFramePr>
               <a:graphicFrameLocks xmlns:a="http://schemas.openxmlformats.org/drawingml/2006/main" noChangeAspect="1"/>
             </wp:cNvGraphicFramePr>
@@ -15734,7 +15727,7 @@
               <a:graphicData uri="http://schemas.openxmlformats.org/drawingml/2006/picture">
                 <pic:pic xmlns:pic="http://schemas.openxmlformats.org/drawingml/2006/picture">
                   <pic:nvPicPr>
-                    <pic:cNvPr id="723785654" name="Immagine 1" descr="Immagine che contiene diagramma, schermata, testo, Diagramma&#10;&#10;Descrizione generata automaticamente"/>
+                    <pic:cNvPr id="1843179138" name="Immagine 5" descr="Immagine che contiene testo, diagramma, schermata, calligrafia&#10;&#10;Il contenuto generato dall'IA potrebbe non essere corretto."/>
                     <pic:cNvPicPr/>
                   </pic:nvPicPr>
                   <pic:blipFill>
@@ -15746,7 +15739,7 @@
                   <pic:spPr>
                     <a:xfrm>
                       <a:off x="0" y="0"/>
-                      <a:ext cx="6116955" cy="3382010"/>
+                      <a:ext cx="6116955" cy="4724400"/>
                     </a:xfrm>
                     <a:prstGeom prst="rect">
                       <a:avLst/>
@@ -15759,15 +15752,6 @@
         </w:drawing>
       </w:r>
     </w:p>
-    <w:p>
-      <w:pPr>
-        <w:rPr>
-          <w:sz w:val="8"/>
-          <w:szCs w:val="8"/>
-        </w:rPr>
-      </w:pPr>
-    </w:p>
-    <w:p/>
     <w:p/>
     <w:p/>
     <w:p>
@@ -16406,6 +16390,7 @@
               <w:rPr>
                 <w:rFonts w:ascii="Times New Roman" w:hAnsi="Times New Roman" w:cs="Times New Roman"/>
               </w:rPr>
+              <w:lastRenderedPageBreak/>
               <w:t>Il Cliente seleziona l’</w:t>
             </w:r>
             <w:r>
@@ -16548,7 +16533,6 @@
               <w:rPr>
                 <w:rFonts w:ascii="Times New Roman" w:hAnsi="Times New Roman" w:cs="Times New Roman"/>
               </w:rPr>
-              <w:lastRenderedPageBreak/>
               <w:t xml:space="preserve">Il sistema </w:t>
             </w:r>
             <w:r>
@@ -16775,6 +16759,7 @@
               <w:rPr>
                 <w:rFonts w:ascii="Times New Roman" w:hAnsi="Times New Roman" w:cs="Times New Roman"/>
               </w:rPr>
+              <w:lastRenderedPageBreak/>
               <w:t>Post-Condizioni</w:t>
             </w:r>
           </w:p>
@@ -18301,7 +18286,6 @@
         <w:rPr>
           <w:i/>
         </w:rPr>
-        <w:lastRenderedPageBreak/>
         <w:t xml:space="preserve">Registrazione </w:t>
       </w:r>
       <w:r>
@@ -29955,7 +29939,7 @@
             </wp:anchor>
           </w:drawing>
         </mc:Choice>
-        <mc:Fallback xmlns:arto="http://schemas.microsoft.com/office/word/2006/arto" xmlns:a="http://schemas.openxmlformats.org/drawingml/2006/main">
+        <mc:Fallback xmlns:a="http://schemas.openxmlformats.org/drawingml/2006/main" xmlns:arto="http://schemas.microsoft.com/office/word/2006/arto">
           <w:pict w14:anchorId="04A6CAA6">
             <v:line id="Connettore 1 6" style="position:absolute;z-index:251659264;visibility:visible;mso-wrap-style:square;mso-width-percent:0;mso-height-percent:0;mso-wrap-distance-left:9pt;mso-wrap-distance-top:0;mso-wrap-distance-right:9pt;mso-wrap-distance-bottom:0;mso-position-horizontal:absolute;mso-position-horizontal-relative:text;mso-position-vertical:absolute;mso-position-vertical-relative:text;mso-width-percent:0;mso-height-percent:0;mso-width-relative:margin;mso-height-relative:margin" o:spid="_x0000_s1026" strokecolor="#659ed5" strokeweight="1.5pt" from="-4.45pt,-2.35pt" to="483.7pt,-2.35pt" w14:anchorId="3D5DA729" o:gfxdata="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"/>
           </w:pict>
@@ -43062,6 +43046,7 @@
   <w:style w:type="character" w:default="1" w:styleId="Carpredefinitoparagrafo">
     <w:name w:val="Default Paragraph Font"/>
     <w:uiPriority w:val="1"/>
+    <w:semiHidden/>
     <w:unhideWhenUsed/>
   </w:style>
   <w:style w:type="table" w:default="1" w:styleId="Tabellanormale">
@@ -44798,6 +44783,16 @@
 </file>
 
 <file path=customXml/item2.xml><?xml version="1.0" encoding="utf-8"?>
+<p:properties xmlns:p="http://schemas.microsoft.com/office/2006/metadata/properties" xmlns:xsi="http://www.w3.org/2001/XMLSchema-instance" xmlns:pc="http://schemas.microsoft.com/office/infopath/2007/PartnerControls">
+  <documentManagement/>
+</p:properties>
+</file>
+
+<file path=customXml/item3.xml><?xml version="1.0" encoding="utf-8"?>
+<b:Sources xmlns:b="http://schemas.openxmlformats.org/officeDocument/2006/bibliography" xmlns="http://schemas.openxmlformats.org/officeDocument/2006/bibliography" SelectedStyle="/APA.XSL" StyleName="APA"/>
+</file>
+
+<file path=customXml/item4.xml><?xml version="1.0" encoding="utf-8"?>
 <ct:contentTypeSchema xmlns:ct="http://schemas.microsoft.com/office/2006/metadata/contentType" xmlns:ma="http://schemas.microsoft.com/office/2006/metadata/properties/metaAttributes" ct:_="" ma:_="" ma:contentTypeName="Document" ma:contentTypeID="0x010100B426CDB4A86E4547861BEE64AEC13341" ma:contentTypeVersion="3" ma:contentTypeDescription="Create a new document." ma:contentTypeScope="" ma:versionID="ce53d4da860457d4d58378830dcd2c29">
   <xsd:schema xmlns:xsd="http://www.w3.org/2001/XMLSchema" xmlns:xs="http://www.w3.org/2001/XMLSchema" xmlns:p="http://schemas.microsoft.com/office/2006/metadata/properties" xmlns:ns2="a0125924-97d7-4b19-9f67-0c94aaec3c8f" targetNamespace="http://schemas.microsoft.com/office/2006/metadata/properties" ma:root="true" ma:fieldsID="3db9282a1004406553fa2b1c2f6515e2" ns2:_="">
     <xsd:import namespace="a0125924-97d7-4b19-9f67-0c94aaec3c8f"/>
@@ -44935,16 +44930,6 @@
 </ct:contentTypeSchema>
 </file>
 
-<file path=customXml/item3.xml><?xml version="1.0" encoding="utf-8"?>
-<b:Sources xmlns:b="http://schemas.openxmlformats.org/officeDocument/2006/bibliography" xmlns="http://schemas.openxmlformats.org/officeDocument/2006/bibliography" SelectedStyle="/APA.XSL" StyleName="APA"/>
-</file>
-
-<file path=customXml/item4.xml><?xml version="1.0" encoding="utf-8"?>
-<p:properties xmlns:p="http://schemas.microsoft.com/office/2006/metadata/properties" xmlns:xsi="http://www.w3.org/2001/XMLSchema-instance" xmlns:pc="http://schemas.microsoft.com/office/infopath/2007/PartnerControls">
-  <documentManagement/>
-</p:properties>
-</file>
-
 <file path=customXml/itemProps1.xml><?xml version="1.0" encoding="utf-8"?>
 <ds:datastoreItem xmlns:ds="http://schemas.openxmlformats.org/officeDocument/2006/customXml" ds:itemID="{9B595C15-D9FF-41ED-AA22-4A06D1551B2F}">
   <ds:schemaRefs>
@@ -44954,6 +44939,23 @@
 </file>
 
 <file path=customXml/itemProps2.xml><?xml version="1.0" encoding="utf-8"?>
+<ds:datastoreItem xmlns:ds="http://schemas.openxmlformats.org/officeDocument/2006/customXml" ds:itemID="{E6738EE1-FA82-4BE5-ADD3-0CC2FB47B234}">
+  <ds:schemaRefs>
+    <ds:schemaRef ds:uri="http://schemas.microsoft.com/office/2006/metadata/properties"/>
+    <ds:schemaRef ds:uri="http://schemas.microsoft.com/office/infopath/2007/PartnerControls"/>
+  </ds:schemaRefs>
+</ds:datastoreItem>
+</file>
+
+<file path=customXml/itemProps3.xml><?xml version="1.0" encoding="utf-8"?>
+<ds:datastoreItem xmlns:ds="http://schemas.openxmlformats.org/officeDocument/2006/customXml" ds:itemID="{E5CAAADD-5EFA-6047-86AF-D47B791FFF73}">
+  <ds:schemaRefs>
+    <ds:schemaRef ds:uri="http://schemas.openxmlformats.org/officeDocument/2006/bibliography"/>
+  </ds:schemaRefs>
+</ds:datastoreItem>
+</file>
+
+<file path=customXml/itemProps4.xml><?xml version="1.0" encoding="utf-8"?>
 <ds:datastoreItem xmlns:ds="http://schemas.openxmlformats.org/officeDocument/2006/customXml" ds:itemID="{F4E2F41D-831F-46AE-A888-3FD7B7378A7B}">
   <ds:schemaRefs>
     <ds:schemaRef ds:uri="http://schemas.microsoft.com/office/2006/metadata/contentType"/>
@@ -44969,21 +44971,4 @@
     <ds:schemaRef ds:uri="http://schemas.microsoft.com/internal/obd"/>
   </ds:schemaRefs>
 </ds:datastoreItem>
-</file>
-
-<file path=customXml/itemProps3.xml><?xml version="1.0" encoding="utf-8"?>
-<ds:datastoreItem xmlns:ds="http://schemas.openxmlformats.org/officeDocument/2006/customXml" ds:itemID="{E5CAAADD-5EFA-6047-86AF-D47B791FFF73}">
-  <ds:schemaRefs>
-    <ds:schemaRef ds:uri="http://schemas.openxmlformats.org/officeDocument/2006/bibliography"/>
-  </ds:schemaRefs>
-</ds:datastoreItem>
-</file>
-
-<file path=customXml/itemProps4.xml><?xml version="1.0" encoding="utf-8"?>
-<ds:datastoreItem xmlns:ds="http://schemas.openxmlformats.org/officeDocument/2006/customXml" ds:itemID="{E6738EE1-FA82-4BE5-ADD3-0CC2FB47B234}">
-  <ds:schemaRefs>
-    <ds:schemaRef ds:uri="http://schemas.microsoft.com/office/2006/metadata/properties"/>
-    <ds:schemaRef ds:uri="http://schemas.microsoft.com/office/infopath/2007/PartnerControls"/>
-  </ds:schemaRefs>
-</ds:datastoreItem>
 </file>
</xml_diff>

<commit_message>
Update - Requisiti + Diagramma Casi d'Uso
</commit_message>
<xml_diff>
--- a/Documentation/Documentation.docx
+++ b/Documentation/Documentation.docx
@@ -59,14 +59,14 @@
                     </a:ln>
                     <a:extLst>
                       <a:ext uri="{909E8E84-426E-40dd-AFC4-6F175D3DCCD1}">
-                        <a14:hiddenFill xmlns:arto="http://schemas.microsoft.com/office/word/2006/arto" xmlns="" xmlns:mo="http://schemas.microsoft.com/office/mac/office/2008/main" xmlns:mv="urn:schemas-microsoft-com:mac:vml" xmlns:o="urn:schemas-microsoft-com:office:office" xmlns:v="urn:schemas-microsoft-com:vml" xmlns:w10="urn:schemas-microsoft-com:office:word" xmlns:w="http://schemas.openxmlformats.org/wordprocessingml/2006/main" xmlns:a14="http://schemas.microsoft.com/office/drawing/2010/main" xmlns:ask="http://schemas.microsoft.com/office/drawing/2018/sketchyshapes">
+                        <a14:hiddenFill xmlns:ask="http://schemas.microsoft.com/office/drawing/2018/sketchyshapes" xmlns:a14="http://schemas.microsoft.com/office/drawing/2010/main" xmlns:w="http://schemas.openxmlformats.org/wordprocessingml/2006/main" xmlns:w10="urn:schemas-microsoft-com:office:word" xmlns:v="urn:schemas-microsoft-com:vml" xmlns:o="urn:schemas-microsoft-com:office:office" xmlns:mv="urn:schemas-microsoft-com:mac:vml" xmlns:mo="http://schemas.microsoft.com/office/mac/office/2008/main" xmlns="" xmlns:arto="http://schemas.microsoft.com/office/word/2006/arto">
                           <a:solidFill>
                             <a:srgbClr val="FFFFFF"/>
                           </a:solidFill>
                         </a14:hiddenFill>
                       </a:ext>
                       <a:ext uri="{91240B29-F687-4f45-9708-019B960494DF}">
-                        <a14:hiddenLine xmlns:arto="http://schemas.microsoft.com/office/word/2006/arto" xmlns="" xmlns:mo="http://schemas.microsoft.com/office/mac/office/2008/main" xmlns:mv="urn:schemas-microsoft-com:mac:vml" xmlns:o="urn:schemas-microsoft-com:office:office" xmlns:v="urn:schemas-microsoft-com:vml" xmlns:w10="urn:schemas-microsoft-com:office:word" xmlns:w="http://schemas.openxmlformats.org/wordprocessingml/2006/main" xmlns:a14="http://schemas.microsoft.com/office/drawing/2010/main" xmlns:ask="http://schemas.microsoft.com/office/drawing/2018/sketchyshapes" w="9525">
+                        <a14:hiddenLine xmlns:ask="http://schemas.microsoft.com/office/drawing/2018/sketchyshapes" xmlns:a14="http://schemas.microsoft.com/office/drawing/2010/main" xmlns:w="http://schemas.openxmlformats.org/wordprocessingml/2006/main" xmlns:w10="urn:schemas-microsoft-com:office:word" xmlns:v="urn:schemas-microsoft-com:vml" xmlns:o="urn:schemas-microsoft-com:office:office" xmlns:mv="urn:schemas-microsoft-com:mac:vml" xmlns:mo="http://schemas.microsoft.com/office/mac/office/2008/main" xmlns="" xmlns:arto="http://schemas.microsoft.com/office/word/2006/arto" w="9525">
                           <a:solidFill>
                             <a:srgbClr val="000000"/>
                           </a:solidFill>
@@ -512,7 +512,7 @@
               </wp:anchor>
             </w:drawing>
           </mc:Choice>
-          <mc:Fallback xmlns:a="http://schemas.openxmlformats.org/drawingml/2006/main" xmlns:pic="http://schemas.openxmlformats.org/drawingml/2006/picture" xmlns:a14="http://schemas.microsoft.com/office/drawing/2010/main" xmlns:arto="http://schemas.microsoft.com/office/word/2006/arto">
+          <mc:Fallback xmlns:arto="http://schemas.microsoft.com/office/word/2006/arto" xmlns:a14="http://schemas.microsoft.com/office/drawing/2010/main" xmlns:pic="http://schemas.openxmlformats.org/drawingml/2006/picture" xmlns:a="http://schemas.openxmlformats.org/drawingml/2006/main">
             <w:pict w14:anchorId="06894AFE">
               <v:line id="Connettore 1 5" style="position:absolute;z-index:251667456;visibility:visible;mso-wrap-style:square;mso-wrap-distance-left:9pt;mso-wrap-distance-top:0;mso-wrap-distance-right:9pt;mso-wrap-distance-bottom:0;mso-position-horizontal:absolute;mso-position-horizontal-relative:text;mso-position-vertical:absolute;mso-position-vertical-relative:text" o:spid="_x0000_s1026" strokecolor="#f68c36 [3049]" strokeweight="2pt" from="124.4pt,6.2pt" to="356.55pt,6.2pt" w14:anchorId="34B80AA0" o:gfxdata="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">
                 <w10:wrap type="topAndBottom"/>
@@ -7238,7 +7238,19 @@
               <w:rPr>
                 <w:rFonts w:eastAsia="Times New Roman" w:cs="Times New Roman"/>
               </w:rPr>
-              <w:t>all’Utente una funzionalità per modificare i dati personali</w:t>
+              <w:t xml:space="preserve">all’Utente una funzionalità per </w:t>
+            </w:r>
+            <w:r>
+              <w:rPr>
+                <w:rFonts w:eastAsia="Times New Roman" w:cs="Times New Roman"/>
+              </w:rPr>
+              <w:t>gestire il profil</w:t>
+            </w:r>
+            <w:r>
+              <w:rPr>
+                <w:rFonts w:eastAsia="Times New Roman" w:cs="Times New Roman"/>
+              </w:rPr>
+              <w:t>o</w:t>
             </w:r>
           </w:p>
         </w:tc>
@@ -7286,7 +7298,15 @@
                 <w:b/>
                 <w:bCs/>
               </w:rPr>
-              <w:t>RF04</w:t>
+              <w:t>RF0</w:t>
+            </w:r>
+            <w:r>
+              <w:rPr>
+                <w:rFonts w:eastAsia="Times New Roman" w:cs="Times New Roman"/>
+                <w:b/>
+                <w:bCs/>
+              </w:rPr>
+              <w:t>7</w:t>
             </w:r>
           </w:p>
         </w:tc>
@@ -7306,7 +7326,13 @@
               <w:rPr>
                 <w:rFonts w:eastAsia="Times New Roman" w:cs="Times New Roman"/>
               </w:rPr>
-              <w:t>Il sistema deve offrire all’Utente una funzionalità per caricare o aggiornare un’immagine profilo</w:t>
+              <w:t>Il sistema deve offrire all’Utente una funzionalità per visualizzare l’elenco delle Prenotazioni attiv</w:t>
+            </w:r>
+            <w:r>
+              <w:rPr>
+                <w:rFonts w:eastAsia="Times New Roman" w:cs="Times New Roman"/>
+              </w:rPr>
+              <w:t>e</w:t>
             </w:r>
           </w:p>
         </w:tc>
@@ -7326,16 +7352,8 @@
               <w:rPr>
                 <w:rFonts w:eastAsia="Times New Roman" w:cs="Times New Roman"/>
               </w:rPr>
-              <w:t>5</w:t>
-            </w:r>
-          </w:p>
-          <w:p>
-            <w:pPr>
-              <w:jc w:val="center"/>
-              <w:rPr>
-                <w:rFonts w:eastAsia="Times New Roman" w:cs="Times New Roman"/>
-              </w:rPr>
-            </w:pPr>
+              <w:t>8</w:t>
+            </w:r>
           </w:p>
         </w:tc>
       </w:tr>
@@ -7346,6 +7364,7 @@
         <w:tc>
           <w:tcPr>
             <w:tcW w:w="1134" w:type="dxa"/>
+            <w:shd w:val="clear" w:color="auto" w:fill="FFFFFF" w:themeFill="background1"/>
           </w:tcPr>
           <w:p>
             <w:pPr>
@@ -7362,45 +7381,64 @@
                 <w:b/>
                 <w:bCs/>
               </w:rPr>
-              <w:t>RF05</w:t>
+              <w:t>RF08</w:t>
             </w:r>
           </w:p>
         </w:tc>
         <w:tc>
           <w:tcPr>
             <w:tcW w:w="6379" w:type="dxa"/>
+            <w:shd w:val="clear" w:color="auto" w:fill="FFFFFF" w:themeFill="background1"/>
           </w:tcPr>
           <w:p>
             <w:pPr>
               <w:jc w:val="both"/>
               <w:rPr>
+                <w:i/>
+                <w:iCs/>
+              </w:rPr>
+            </w:pPr>
+            <w:r>
+              <w:rPr>
+                <w:i/>
+                <w:iCs/>
+              </w:rPr>
+              <w:t xml:space="preserve">Il sistema deve offrire all’Utente una funzionalità per </w:t>
+            </w:r>
+            <w:r>
+              <w:rPr>
+                <w:i/>
+                <w:iCs/>
+              </w:rPr>
+              <w:t>effettuare una Prenotazione</w:t>
+            </w:r>
+          </w:p>
+          <w:p>
+            <w:pPr>
+              <w:jc w:val="both"/>
+              <w:rPr>
                 <w:rFonts w:eastAsia="Times New Roman" w:cs="Times New Roman"/>
               </w:rPr>
             </w:pPr>
-            <w:r>
+          </w:p>
+        </w:tc>
+        <w:tc>
+          <w:tcPr>
+            <w:tcW w:w="2114" w:type="dxa"/>
+            <w:shd w:val="clear" w:color="auto" w:fill="FFFFFF" w:themeFill="background1"/>
+          </w:tcPr>
+          <w:p>
+            <w:pPr>
+              <w:jc w:val="center"/>
               <w:rPr>
                 <w:rFonts w:eastAsia="Times New Roman" w:cs="Times New Roman"/>
               </w:rPr>
-              <w:t>Il sistema deve offrire all’Utente una funzionalità per visualizzare la cronologia delle consultazioni</w:t>
-            </w:r>
-          </w:p>
-        </w:tc>
-        <w:tc>
-          <w:tcPr>
-            <w:tcW w:w="2114" w:type="dxa"/>
-          </w:tcPr>
-          <w:p>
-            <w:pPr>
-              <w:jc w:val="center"/>
+            </w:pPr>
+            <w:r>
               <w:rPr>
                 <w:rFonts w:eastAsia="Times New Roman" w:cs="Times New Roman"/>
               </w:rPr>
-            </w:pPr>
-            <w:r>
-              <w:rPr>
-                <w:rFonts w:eastAsia="Times New Roman" w:cs="Times New Roman"/>
-              </w:rPr>
-              <w:t>6</w:t>
+              <w:t>9</w:t>
             </w:r>
           </w:p>
         </w:tc>
@@ -7428,7 +7466,7 @@
                 <w:b/>
                 <w:bCs/>
               </w:rPr>
-              <w:t>RF06</w:t>
+              <w:t>RF10</w:t>
             </w:r>
           </w:p>
         </w:tc>
@@ -7440,32 +7478,18 @@
             <w:pPr>
               <w:jc w:val="both"/>
               <w:rPr>
-                <w:i/>
-                <w:iCs/>
-              </w:rPr>
-            </w:pPr>
-            <w:r>
-              <w:rPr>
-                <w:i/>
-                <w:iCs/>
-              </w:rPr>
-              <w:t xml:space="preserve">Il sistema deve offrire all’Utente una funzionalità per visualizzare l’elenco </w:t>
-            </w:r>
-            <w:r>
-              <w:rPr>
-                <w:i/>
-                <w:iCs/>
-              </w:rPr>
-              <w:t>delle Prenotazioni effettuate</w:t>
-            </w:r>
-          </w:p>
-          <w:p>
-            <w:pPr>
-              <w:jc w:val="both"/>
-              <w:rPr>
                 <w:rFonts w:eastAsia="Times New Roman" w:cs="Times New Roman"/>
               </w:rPr>
             </w:pPr>
+            <w:r>
+              <w:t>Il siste</w:t>
+            </w:r>
+            <w:r>
+              <w:t>ma deve offrire all’Utente una funzionalità di ricerca dei Libri nel Catalogo</w:t>
+            </w:r>
+            <w:r>
+              <w:t xml:space="preserve"> tramite autore, genere e anno di pubblicazione</w:t>
+            </w:r>
           </w:p>
         </w:tc>
         <w:tc>
@@ -7483,7 +7507,7 @@
               <w:rPr>
                 <w:rFonts w:eastAsia="Times New Roman" w:cs="Times New Roman"/>
               </w:rPr>
-              <w:t>7</w:t>
+              <w:t>11</w:t>
             </w:r>
           </w:p>
         </w:tc>
@@ -7495,7 +7519,6 @@
         <w:tc>
           <w:tcPr>
             <w:tcW w:w="1134" w:type="dxa"/>
-            <w:shd w:val="clear" w:color="auto" w:fill="C6D9F1" w:themeFill="text2" w:themeFillTint="33"/>
           </w:tcPr>
           <w:p>
             <w:pPr>
@@ -7512,7 +7535,7 @@
                 <w:b/>
                 <w:bCs/>
               </w:rPr>
-              <w:t>RF0</w:t>
+              <w:t>RF</w:t>
             </w:r>
             <w:r>
               <w:rPr>
@@ -7520,14 +7543,13 @@
                 <w:b/>
                 <w:bCs/>
               </w:rPr>
-              <w:t>7</w:t>
+              <w:t>12</w:t>
             </w:r>
           </w:p>
         </w:tc>
         <w:tc>
           <w:tcPr>
             <w:tcW w:w="6379" w:type="dxa"/>
-            <w:shd w:val="clear" w:color="auto" w:fill="C6D9F1" w:themeFill="text2" w:themeFillTint="33"/>
           </w:tcPr>
           <w:p>
             <w:pPr>
@@ -7540,14 +7562,25 @@
               <w:rPr>
                 <w:rFonts w:eastAsia="Times New Roman" w:cs="Times New Roman"/>
               </w:rPr>
-              <w:t>Il sistema deve offrire all’Utente una funzionalità per visualizzare l’elenco delle Prenotazioni attive</w:t>
+              <w:t xml:space="preserve">Il sistema deve permettere di verificare la disponibilità di almeno una </w:t>
+            </w:r>
+            <w:r>
+              <w:rPr>
+                <w:rFonts w:eastAsia="Times New Roman" w:cs="Times New Roman"/>
+              </w:rPr>
+              <w:t>c</w:t>
+            </w:r>
+            <w:r>
+              <w:rPr>
+                <w:rFonts w:eastAsia="Times New Roman" w:cs="Times New Roman"/>
+              </w:rPr>
+              <w:t>opia prima di consentire la prenotazione all’Utente</w:t>
             </w:r>
           </w:p>
         </w:tc>
         <w:tc>
           <w:tcPr>
             <w:tcW w:w="2114" w:type="dxa"/>
-            <w:shd w:val="clear" w:color="auto" w:fill="C6D9F1" w:themeFill="text2" w:themeFillTint="33"/>
           </w:tcPr>
           <w:p>
             <w:pPr>
@@ -7560,7 +7593,13 @@
               <w:rPr>
                 <w:rFonts w:eastAsia="Times New Roman" w:cs="Times New Roman"/>
               </w:rPr>
-              <w:t>8</w:t>
+              <w:t>1</w:t>
+            </w:r>
+            <w:r>
+              <w:rPr>
+                <w:rFonts w:eastAsia="Times New Roman" w:cs="Times New Roman"/>
+              </w:rPr>
+              <w:t>3</w:t>
             </w:r>
           </w:p>
         </w:tc>
@@ -7572,7 +7611,7 @@
         <w:tc>
           <w:tcPr>
             <w:tcW w:w="1134" w:type="dxa"/>
-            <w:shd w:val="clear" w:color="auto" w:fill="FFFFFF" w:themeFill="background1"/>
+            <w:shd w:val="clear" w:color="auto" w:fill="C6D9F1" w:themeFill="text2" w:themeFillTint="33"/>
           </w:tcPr>
           <w:p>
             <w:pPr>
@@ -7589,44 +7628,42 @@
                 <w:b/>
                 <w:bCs/>
               </w:rPr>
-              <w:t>RF08</w:t>
+              <w:t>RF1</w:t>
+            </w:r>
+            <w:r>
+              <w:rPr>
+                <w:rFonts w:eastAsia="Times New Roman" w:cs="Times New Roman"/>
+                <w:b/>
+                <w:bCs/>
+              </w:rPr>
+              <w:t>3</w:t>
             </w:r>
           </w:p>
         </w:tc>
         <w:tc>
           <w:tcPr>
             <w:tcW w:w="6379" w:type="dxa"/>
-            <w:shd w:val="clear" w:color="auto" w:fill="FFFFFF" w:themeFill="background1"/>
+            <w:shd w:val="clear" w:color="auto" w:fill="C6D9F1" w:themeFill="text2" w:themeFillTint="33"/>
           </w:tcPr>
           <w:p>
             <w:pPr>
               <w:jc w:val="both"/>
               <w:rPr>
-                <w:i/>
-                <w:iCs/>
-              </w:rPr>
-            </w:pPr>
-            <w:r>
-              <w:rPr>
-                <w:i/>
-                <w:iCs/>
-              </w:rPr>
-              <w:t>Il sistema deve offrire all’Utente una funzionalità per prenotare un Libro (con stato “disponibile”) dal Catalogo</w:t>
-            </w:r>
-          </w:p>
-          <w:p>
-            <w:pPr>
-              <w:jc w:val="both"/>
-              <w:rPr>
                 <w:rFonts w:eastAsia="Times New Roman" w:cs="Times New Roman"/>
               </w:rPr>
             </w:pPr>
+            <w:r>
+              <w:rPr>
+                <w:rFonts w:eastAsia="Times New Roman" w:cs="Times New Roman"/>
+              </w:rPr>
+              <w:t>Il sistema deve generare all’Utente una ricevuta della Prenotazione con i relativi dati</w:t>
+            </w:r>
           </w:p>
         </w:tc>
         <w:tc>
           <w:tcPr>
             <w:tcW w:w="2114" w:type="dxa"/>
-            <w:shd w:val="clear" w:color="auto" w:fill="FFFFFF" w:themeFill="background1"/>
+            <w:shd w:val="clear" w:color="auto" w:fill="C6D9F1" w:themeFill="text2" w:themeFillTint="33"/>
           </w:tcPr>
           <w:p>
             <w:pPr>
@@ -7639,7 +7676,13 @@
               <w:rPr>
                 <w:rFonts w:eastAsia="Times New Roman" w:cs="Times New Roman"/>
               </w:rPr>
-              <w:t>9</w:t>
+              <w:t>1</w:t>
+            </w:r>
+            <w:r>
+              <w:rPr>
+                <w:rFonts w:eastAsia="Times New Roman" w:cs="Times New Roman"/>
+              </w:rPr>
+              <w:t>4</w:t>
             </w:r>
           </w:p>
         </w:tc>
@@ -7651,7 +7694,6 @@
         <w:tc>
           <w:tcPr>
             <w:tcW w:w="1134" w:type="dxa"/>
-            <w:shd w:val="clear" w:color="auto" w:fill="C6D9F1" w:themeFill="text2" w:themeFillTint="33"/>
           </w:tcPr>
           <w:p>
             <w:pPr>
@@ -7668,7 +7710,7 @@
                 <w:b/>
                 <w:bCs/>
               </w:rPr>
-              <w:t>RF0</w:t>
+              <w:t>RF1</w:t>
             </w:r>
             <w:r>
               <w:rPr>
@@ -7676,14 +7718,13 @@
                 <w:b/>
                 <w:bCs/>
               </w:rPr>
-              <w:t>9</w:t>
+              <w:t>4</w:t>
             </w:r>
           </w:p>
         </w:tc>
         <w:tc>
           <w:tcPr>
             <w:tcW w:w="6379" w:type="dxa"/>
-            <w:shd w:val="clear" w:color="auto" w:fill="C6D9F1" w:themeFill="text2" w:themeFillTint="33"/>
           </w:tcPr>
           <w:p>
             <w:pPr>
@@ -7696,14 +7737,13 @@
               <w:rPr>
                 <w:rFonts w:eastAsia="Times New Roman" w:cs="Times New Roman"/>
               </w:rPr>
-              <w:t>Il sistema deve offrire all’Utente una funzionalità per consultare i Libri nel Catalogo</w:t>
+              <w:t>Il sistema deve offrire all’Utente una funzionalità per annullare una Prenotazione attiva in qualsiasi momento prima del ritiro</w:t>
             </w:r>
           </w:p>
         </w:tc>
         <w:tc>
           <w:tcPr>
             <w:tcW w:w="2114" w:type="dxa"/>
-            <w:shd w:val="clear" w:color="auto" w:fill="C6D9F1" w:themeFill="text2" w:themeFillTint="33"/>
           </w:tcPr>
           <w:p>
             <w:pPr>
@@ -7716,7 +7756,13 @@
               <w:rPr>
                 <w:rFonts w:eastAsia="Times New Roman" w:cs="Times New Roman"/>
               </w:rPr>
-              <w:t>10</w:t>
+              <w:t>1</w:t>
+            </w:r>
+            <w:r>
+              <w:rPr>
+                <w:rFonts w:eastAsia="Times New Roman" w:cs="Times New Roman"/>
+              </w:rPr>
+              <w:t>6</w:t>
             </w:r>
           </w:p>
         </w:tc>
@@ -7728,6 +7774,7 @@
         <w:tc>
           <w:tcPr>
             <w:tcW w:w="1134" w:type="dxa"/>
+            <w:shd w:val="clear" w:color="auto" w:fill="C6D9F1" w:themeFill="text2" w:themeFillTint="33"/>
           </w:tcPr>
           <w:p>
             <w:pPr>
@@ -7744,13 +7791,22 @@
                 <w:b/>
                 <w:bCs/>
               </w:rPr>
-              <w:t>RF10</w:t>
+              <w:t>RF1</w:t>
+            </w:r>
+            <w:r>
+              <w:rPr>
+                <w:rFonts w:eastAsia="Times New Roman" w:cs="Times New Roman"/>
+                <w:b/>
+                <w:bCs/>
+              </w:rPr>
+              <w:t>5</w:t>
             </w:r>
           </w:p>
         </w:tc>
         <w:tc>
           <w:tcPr>
             <w:tcW w:w="6379" w:type="dxa"/>
+            <w:shd w:val="clear" w:color="auto" w:fill="C6D9F1" w:themeFill="text2" w:themeFillTint="33"/>
           </w:tcPr>
           <w:p>
             <w:pPr>
@@ -7760,16 +7816,23 @@
               </w:rPr>
             </w:pPr>
             <w:r>
-              <w:t>Il siste</w:t>
-            </w:r>
-            <w:r>
-              <w:t>ma deve offrire all’Utente una funzionalità di ricerca dei Libri nel Catalogo tramite filtri sui campi: autore, genere e anno di pubblicazione</w:t>
+              <w:rPr>
+                <w:rFonts w:eastAsia="Times New Roman" w:cs="Times New Roman"/>
+              </w:rPr>
+              <w:t xml:space="preserve">Il sistema deve offrire all’Addetto una funzionalità per visualizzare </w:t>
+            </w:r>
+            <w:r>
+              <w:rPr>
+                <w:rFonts w:eastAsia="Times New Roman" w:cs="Times New Roman"/>
+              </w:rPr>
+              <w:t>le Prenotazioni</w:t>
             </w:r>
           </w:p>
         </w:tc>
         <w:tc>
           <w:tcPr>
             <w:tcW w:w="2114" w:type="dxa"/>
+            <w:shd w:val="clear" w:color="auto" w:fill="C6D9F1" w:themeFill="text2" w:themeFillTint="33"/>
           </w:tcPr>
           <w:p>
             <w:pPr>
@@ -7782,7 +7845,13 @@
               <w:rPr>
                 <w:rFonts w:eastAsia="Times New Roman" w:cs="Times New Roman"/>
               </w:rPr>
-              <w:t>11</w:t>
+              <w:t>1</w:t>
+            </w:r>
+            <w:r>
+              <w:rPr>
+                <w:rFonts w:eastAsia="Times New Roman" w:cs="Times New Roman"/>
+              </w:rPr>
+              <w:t>7</w:t>
             </w:r>
           </w:p>
         </w:tc>
@@ -7794,7 +7863,6 @@
         <w:tc>
           <w:tcPr>
             <w:tcW w:w="1134" w:type="dxa"/>
-            <w:shd w:val="clear" w:color="auto" w:fill="C6D9F1" w:themeFill="text2" w:themeFillTint="33"/>
           </w:tcPr>
           <w:p>
             <w:pPr>
@@ -7812,7 +7880,7 @@
                 <w:bCs/>
               </w:rPr>
               <w:lastRenderedPageBreak/>
-              <w:t>RF</w:t>
+              <w:t>RF1</w:t>
             </w:r>
             <w:r>
               <w:rPr>
@@ -7820,14 +7888,13 @@
                 <w:b/>
                 <w:bCs/>
               </w:rPr>
-              <w:t>11</w:t>
+              <w:t>6</w:t>
             </w:r>
           </w:p>
         </w:tc>
         <w:tc>
           <w:tcPr>
             <w:tcW w:w="6379" w:type="dxa"/>
-            <w:shd w:val="clear" w:color="auto" w:fill="C6D9F1" w:themeFill="text2" w:themeFillTint="33"/>
           </w:tcPr>
           <w:p>
             <w:pPr>
@@ -7840,14 +7907,25 @@
               <w:rPr>
                 <w:rFonts w:eastAsia="Times New Roman" w:cs="Times New Roman"/>
               </w:rPr>
-              <w:t>Il sistema deve mostrare per ciascun Libro la scheda con i suoi dati</w:t>
+              <w:t xml:space="preserve">Il sistema deve offrire all’Addetto una funzionalità per </w:t>
+            </w:r>
+            <w:r>
+              <w:rPr>
+                <w:rFonts w:eastAsia="Times New Roman" w:cs="Times New Roman"/>
+              </w:rPr>
+              <w:t xml:space="preserve">gestire </w:t>
+            </w:r>
+            <w:r>
+              <w:rPr>
+                <w:rFonts w:eastAsia="Times New Roman" w:cs="Times New Roman"/>
+              </w:rPr>
+              <w:t>le prenotazioni</w:t>
             </w:r>
           </w:p>
         </w:tc>
         <w:tc>
           <w:tcPr>
             <w:tcW w:w="2114" w:type="dxa"/>
-            <w:shd w:val="clear" w:color="auto" w:fill="C6D9F1" w:themeFill="text2" w:themeFillTint="33"/>
           </w:tcPr>
           <w:p>
             <w:pPr>
@@ -7866,7 +7944,7 @@
               <w:rPr>
                 <w:rFonts w:eastAsia="Times New Roman" w:cs="Times New Roman"/>
               </w:rPr>
-              <w:t>2</w:t>
+              <w:t>8</w:t>
             </w:r>
           </w:p>
         </w:tc>
@@ -7878,6 +7956,7 @@
         <w:tc>
           <w:tcPr>
             <w:tcW w:w="1134" w:type="dxa"/>
+            <w:shd w:val="clear" w:color="auto" w:fill="C6D9F1" w:themeFill="text2" w:themeFillTint="33"/>
           </w:tcPr>
           <w:p>
             <w:pPr>
@@ -7894,7 +7973,7 @@
                 <w:b/>
                 <w:bCs/>
               </w:rPr>
-              <w:t>RF</w:t>
+              <w:t>RF1</w:t>
             </w:r>
             <w:r>
               <w:rPr>
@@ -7902,13 +7981,14 @@
                 <w:b/>
                 <w:bCs/>
               </w:rPr>
-              <w:t>12</w:t>
+              <w:t>7</w:t>
             </w:r>
           </w:p>
         </w:tc>
         <w:tc>
           <w:tcPr>
             <w:tcW w:w="6379" w:type="dxa"/>
+            <w:shd w:val="clear" w:color="auto" w:fill="C6D9F1" w:themeFill="text2" w:themeFillTint="33"/>
           </w:tcPr>
           <w:p>
             <w:pPr>
@@ -7921,25 +8001,26 @@
               <w:rPr>
                 <w:rFonts w:eastAsia="Times New Roman" w:cs="Times New Roman"/>
               </w:rPr>
-              <w:t xml:space="preserve">Il sistema deve permettere di verificare la disponibilità di almeno una </w:t>
+              <w:t>Il sistema de</w:t>
             </w:r>
             <w:r>
               <w:rPr>
                 <w:rFonts w:eastAsia="Times New Roman" w:cs="Times New Roman"/>
               </w:rPr>
-              <w:t>c</w:t>
+              <w:t>v</w:t>
             </w:r>
             <w:r>
               <w:rPr>
                 <w:rFonts w:eastAsia="Times New Roman" w:cs="Times New Roman"/>
               </w:rPr>
-              <w:t>opia prima di consentire la prenotazione all’Utente</w:t>
+              <w:t>e offrire all’Addetto una funzionalità di generare un Report dei libri in prestito</w:t>
             </w:r>
           </w:p>
         </w:tc>
         <w:tc>
           <w:tcPr>
             <w:tcW w:w="2114" w:type="dxa"/>
+            <w:shd w:val="clear" w:color="auto" w:fill="C6D9F1" w:themeFill="text2" w:themeFillTint="33"/>
           </w:tcPr>
           <w:p>
             <w:pPr>
@@ -7952,13 +8033,7 @@
               <w:rPr>
                 <w:rFonts w:eastAsia="Times New Roman" w:cs="Times New Roman"/>
               </w:rPr>
-              <w:t>1</w:t>
-            </w:r>
-            <w:r>
-              <w:rPr>
-                <w:rFonts w:eastAsia="Times New Roman" w:cs="Times New Roman"/>
-              </w:rPr>
-              <w:t>3</w:t>
+              <w:t>19</w:t>
             </w:r>
           </w:p>
         </w:tc>
@@ -7987,7 +8062,7 @@
                 <w:b/>
                 <w:bCs/>
               </w:rPr>
-              <w:t>RF1</w:t>
+              <w:t>RF</w:t>
             </w:r>
             <w:r>
               <w:rPr>
@@ -7995,7 +8070,7 @@
                 <w:b/>
                 <w:bCs/>
               </w:rPr>
-              <w:t>3</w:t>
+              <w:t>19</w:t>
             </w:r>
           </w:p>
         </w:tc>
@@ -8015,502 +8090,13 @@
               <w:rPr>
                 <w:rFonts w:eastAsia="Times New Roman" w:cs="Times New Roman"/>
               </w:rPr>
-              <w:t>Il sistema deve generare all’Utente una ricevuta della Prenotazione con i relativi dati</w:t>
-            </w:r>
-          </w:p>
-        </w:tc>
-        <w:tc>
-          <w:tcPr>
-            <w:tcW w:w="2114" w:type="dxa"/>
-            <w:shd w:val="clear" w:color="auto" w:fill="C6D9F1" w:themeFill="text2" w:themeFillTint="33"/>
-          </w:tcPr>
-          <w:p>
-            <w:pPr>
-              <w:jc w:val="center"/>
+              <w:t xml:space="preserve">Il sistema deve offrire agli Amministratori una funzionalità per </w:t>
+            </w:r>
+            <w:r>
               <w:rPr>
                 <w:rFonts w:eastAsia="Times New Roman" w:cs="Times New Roman"/>
               </w:rPr>
-            </w:pPr>
-            <w:r>
-              <w:rPr>
-                <w:rFonts w:eastAsia="Times New Roman" w:cs="Times New Roman"/>
-              </w:rPr>
-              <w:t>1</w:t>
-            </w:r>
-            <w:r>
-              <w:rPr>
-                <w:rFonts w:eastAsia="Times New Roman" w:cs="Times New Roman"/>
-              </w:rPr>
-              <w:t>4</w:t>
-            </w:r>
-          </w:p>
-        </w:tc>
-      </w:tr>
-      <w:tr>
-        <w:trPr>
-          <w:trHeight w:val="1164"/>
-        </w:trPr>
-        <w:tc>
-          <w:tcPr>
-            <w:tcW w:w="1134" w:type="dxa"/>
-          </w:tcPr>
-          <w:p>
-            <w:pPr>
-              <w:jc w:val="both"/>
-              <w:rPr>
-                <w:rFonts w:eastAsia="Times New Roman" w:cs="Times New Roman"/>
-                <w:b/>
-                <w:bCs/>
-              </w:rPr>
-            </w:pPr>
-            <w:r>
-              <w:rPr>
-                <w:rFonts w:eastAsia="Times New Roman" w:cs="Times New Roman"/>
-                <w:b/>
-                <w:bCs/>
-              </w:rPr>
-              <w:t>RF1</w:t>
-            </w:r>
-            <w:r>
-              <w:rPr>
-                <w:rFonts w:eastAsia="Times New Roman" w:cs="Times New Roman"/>
-                <w:b/>
-                <w:bCs/>
-              </w:rPr>
-              <w:t>4</w:t>
-            </w:r>
-          </w:p>
-        </w:tc>
-        <w:tc>
-          <w:tcPr>
-            <w:tcW w:w="6379" w:type="dxa"/>
-          </w:tcPr>
-          <w:p>
-            <w:pPr>
-              <w:jc w:val="both"/>
-              <w:rPr>
-                <w:rFonts w:eastAsia="Times New Roman" w:cs="Times New Roman"/>
-              </w:rPr>
-            </w:pPr>
-            <w:r>
-              <w:rPr>
-                <w:rFonts w:eastAsia="Times New Roman" w:cs="Times New Roman"/>
-              </w:rPr>
-              <w:t>Il sistema deve offrire all’Utente una funzionalità per annullare una Prenotazione attiva in qualsiasi momento prima del ritiro</w:t>
-            </w:r>
-          </w:p>
-        </w:tc>
-        <w:tc>
-          <w:tcPr>
-            <w:tcW w:w="2114" w:type="dxa"/>
-          </w:tcPr>
-          <w:p>
-            <w:pPr>
-              <w:jc w:val="center"/>
-              <w:rPr>
-                <w:rFonts w:eastAsia="Times New Roman" w:cs="Times New Roman"/>
-              </w:rPr>
-            </w:pPr>
-            <w:r>
-              <w:rPr>
-                <w:rFonts w:eastAsia="Times New Roman" w:cs="Times New Roman"/>
-              </w:rPr>
-              <w:t>1</w:t>
-            </w:r>
-            <w:r>
-              <w:rPr>
-                <w:rFonts w:eastAsia="Times New Roman" w:cs="Times New Roman"/>
-              </w:rPr>
-              <w:t>6</w:t>
-            </w:r>
-          </w:p>
-        </w:tc>
-      </w:tr>
-      <w:tr>
-        <w:trPr>
-          <w:trHeight w:val="1164"/>
-        </w:trPr>
-        <w:tc>
-          <w:tcPr>
-            <w:tcW w:w="1134" w:type="dxa"/>
-            <w:shd w:val="clear" w:color="auto" w:fill="C6D9F1" w:themeFill="text2" w:themeFillTint="33"/>
-          </w:tcPr>
-          <w:p>
-            <w:pPr>
-              <w:jc w:val="both"/>
-              <w:rPr>
-                <w:rFonts w:eastAsia="Times New Roman" w:cs="Times New Roman"/>
-                <w:b/>
-                <w:bCs/>
-              </w:rPr>
-            </w:pPr>
-            <w:r>
-              <w:rPr>
-                <w:rFonts w:eastAsia="Times New Roman" w:cs="Times New Roman"/>
-                <w:b/>
-                <w:bCs/>
-              </w:rPr>
-              <w:t>RF1</w:t>
-            </w:r>
-            <w:r>
-              <w:rPr>
-                <w:rFonts w:eastAsia="Times New Roman" w:cs="Times New Roman"/>
-                <w:b/>
-                <w:bCs/>
-              </w:rPr>
-              <w:t>5</w:t>
-            </w:r>
-          </w:p>
-        </w:tc>
-        <w:tc>
-          <w:tcPr>
-            <w:tcW w:w="6379" w:type="dxa"/>
-            <w:shd w:val="clear" w:color="auto" w:fill="C6D9F1" w:themeFill="text2" w:themeFillTint="33"/>
-          </w:tcPr>
-          <w:p>
-            <w:pPr>
-              <w:jc w:val="both"/>
-              <w:rPr>
-                <w:rFonts w:eastAsia="Times New Roman" w:cs="Times New Roman"/>
-              </w:rPr>
-            </w:pPr>
-            <w:r>
-              <w:rPr>
-                <w:rFonts w:eastAsia="Times New Roman" w:cs="Times New Roman"/>
-              </w:rPr>
-              <w:t>Il sistema deve offrire all’Addetto una funzionalità per visualizzare l’elenco delle Prenotazioni in attesa di ritiro</w:t>
-            </w:r>
-          </w:p>
-        </w:tc>
-        <w:tc>
-          <w:tcPr>
-            <w:tcW w:w="2114" w:type="dxa"/>
-            <w:shd w:val="clear" w:color="auto" w:fill="C6D9F1" w:themeFill="text2" w:themeFillTint="33"/>
-          </w:tcPr>
-          <w:p>
-            <w:pPr>
-              <w:jc w:val="center"/>
-              <w:rPr>
-                <w:rFonts w:eastAsia="Times New Roman" w:cs="Times New Roman"/>
-              </w:rPr>
-            </w:pPr>
-            <w:r>
-              <w:rPr>
-                <w:rFonts w:eastAsia="Times New Roman" w:cs="Times New Roman"/>
-              </w:rPr>
-              <w:t>1</w:t>
-            </w:r>
-            <w:r>
-              <w:rPr>
-                <w:rFonts w:eastAsia="Times New Roman" w:cs="Times New Roman"/>
-              </w:rPr>
-              <w:t>7</w:t>
-            </w:r>
-          </w:p>
-        </w:tc>
-      </w:tr>
-      <w:tr>
-        <w:trPr>
-          <w:trHeight w:val="1164"/>
-        </w:trPr>
-        <w:tc>
-          <w:tcPr>
-            <w:tcW w:w="1134" w:type="dxa"/>
-          </w:tcPr>
-          <w:p>
-            <w:pPr>
-              <w:jc w:val="both"/>
-              <w:rPr>
-                <w:rFonts w:eastAsia="Times New Roman" w:cs="Times New Roman"/>
-                <w:b/>
-                <w:bCs/>
-              </w:rPr>
-            </w:pPr>
-            <w:r>
-              <w:rPr>
-                <w:rFonts w:eastAsia="Times New Roman" w:cs="Times New Roman"/>
-                <w:b/>
-                <w:bCs/>
-              </w:rPr>
-              <w:t>RF1</w:t>
-            </w:r>
-            <w:r>
-              <w:rPr>
-                <w:rFonts w:eastAsia="Times New Roman" w:cs="Times New Roman"/>
-                <w:b/>
-                <w:bCs/>
-              </w:rPr>
-              <w:t>6</w:t>
-            </w:r>
-          </w:p>
-        </w:tc>
-        <w:tc>
-          <w:tcPr>
-            <w:tcW w:w="6379" w:type="dxa"/>
-          </w:tcPr>
-          <w:p>
-            <w:pPr>
-              <w:jc w:val="both"/>
-              <w:rPr>
-                <w:rFonts w:eastAsia="Times New Roman" w:cs="Times New Roman"/>
-              </w:rPr>
-            </w:pPr>
-            <w:r>
-              <w:rPr>
-                <w:rFonts w:eastAsia="Times New Roman" w:cs="Times New Roman"/>
-              </w:rPr>
-              <w:t>Il sistema deve offrire all’Addetto una funzionalità per registrare il ritiro di una copia prenotata, aggiornando lo stato della Copia in “in prestito”</w:t>
-            </w:r>
-          </w:p>
-        </w:tc>
-        <w:tc>
-          <w:tcPr>
-            <w:tcW w:w="2114" w:type="dxa"/>
-          </w:tcPr>
-          <w:p>
-            <w:pPr>
-              <w:jc w:val="center"/>
-              <w:rPr>
-                <w:rFonts w:eastAsia="Times New Roman" w:cs="Times New Roman"/>
-              </w:rPr>
-            </w:pPr>
-            <w:r>
-              <w:rPr>
-                <w:rFonts w:eastAsia="Times New Roman" w:cs="Times New Roman"/>
-              </w:rPr>
-              <w:t>1</w:t>
-            </w:r>
-            <w:r>
-              <w:rPr>
-                <w:rFonts w:eastAsia="Times New Roman" w:cs="Times New Roman"/>
-              </w:rPr>
-              <w:t>8</w:t>
-            </w:r>
-          </w:p>
-        </w:tc>
-      </w:tr>
-      <w:tr>
-        <w:trPr>
-          <w:trHeight w:val="1164"/>
-        </w:trPr>
-        <w:tc>
-          <w:tcPr>
-            <w:tcW w:w="1134" w:type="dxa"/>
-            <w:shd w:val="clear" w:color="auto" w:fill="C6D9F1" w:themeFill="text2" w:themeFillTint="33"/>
-          </w:tcPr>
-          <w:p>
-            <w:pPr>
-              <w:jc w:val="both"/>
-              <w:rPr>
-                <w:rFonts w:eastAsia="Times New Roman" w:cs="Times New Roman"/>
-                <w:b/>
-                <w:bCs/>
-              </w:rPr>
-            </w:pPr>
-            <w:r>
-              <w:rPr>
-                <w:rFonts w:eastAsia="Times New Roman" w:cs="Times New Roman"/>
-                <w:b/>
-                <w:bCs/>
-              </w:rPr>
-              <w:t>RF1</w:t>
-            </w:r>
-            <w:r>
-              <w:rPr>
-                <w:rFonts w:eastAsia="Times New Roman" w:cs="Times New Roman"/>
-                <w:b/>
-                <w:bCs/>
-              </w:rPr>
-              <w:t>7</w:t>
-            </w:r>
-          </w:p>
-        </w:tc>
-        <w:tc>
-          <w:tcPr>
-            <w:tcW w:w="6379" w:type="dxa"/>
-            <w:shd w:val="clear" w:color="auto" w:fill="C6D9F1" w:themeFill="text2" w:themeFillTint="33"/>
-          </w:tcPr>
-          <w:p>
-            <w:pPr>
-              <w:jc w:val="both"/>
-              <w:rPr>
-                <w:rFonts w:eastAsia="Times New Roman" w:cs="Times New Roman"/>
-              </w:rPr>
-            </w:pPr>
-            <w:r>
-              <w:rPr>
-                <w:rFonts w:eastAsia="Times New Roman" w:cs="Times New Roman"/>
-              </w:rPr>
-              <w:t>Il sistema de</w:t>
-            </w:r>
-            <w:r>
-              <w:rPr>
-                <w:rFonts w:eastAsia="Times New Roman" w:cs="Times New Roman"/>
-              </w:rPr>
-              <w:t>v</w:t>
-            </w:r>
-            <w:r>
-              <w:rPr>
-                <w:rFonts w:eastAsia="Times New Roman" w:cs="Times New Roman"/>
-              </w:rPr>
-              <w:t>e offrire all’Addetto una funzionalità di generare un Report dei libri in prestito</w:t>
-            </w:r>
-          </w:p>
-        </w:tc>
-        <w:tc>
-          <w:tcPr>
-            <w:tcW w:w="2114" w:type="dxa"/>
-            <w:shd w:val="clear" w:color="auto" w:fill="C6D9F1" w:themeFill="text2" w:themeFillTint="33"/>
-          </w:tcPr>
-          <w:p>
-            <w:pPr>
-              <w:jc w:val="center"/>
-              <w:rPr>
-                <w:rFonts w:eastAsia="Times New Roman" w:cs="Times New Roman"/>
-              </w:rPr>
-            </w:pPr>
-            <w:r>
-              <w:rPr>
-                <w:rFonts w:eastAsia="Times New Roman" w:cs="Times New Roman"/>
-              </w:rPr>
-              <w:t>19</w:t>
-            </w:r>
-          </w:p>
-        </w:tc>
-      </w:tr>
-      <w:tr>
-        <w:trPr>
-          <w:trHeight w:val="1164"/>
-        </w:trPr>
-        <w:tc>
-          <w:tcPr>
-            <w:tcW w:w="1134" w:type="dxa"/>
-          </w:tcPr>
-          <w:p>
-            <w:pPr>
-              <w:jc w:val="both"/>
-              <w:rPr>
-                <w:rFonts w:eastAsia="Times New Roman" w:cs="Times New Roman"/>
-                <w:b/>
-                <w:bCs/>
-              </w:rPr>
-            </w:pPr>
-            <w:r>
-              <w:rPr>
-                <w:rFonts w:eastAsia="Times New Roman" w:cs="Times New Roman"/>
-                <w:b/>
-                <w:bCs/>
-              </w:rPr>
-              <w:t>RF1</w:t>
-            </w:r>
-            <w:r>
-              <w:rPr>
-                <w:rFonts w:eastAsia="Times New Roman" w:cs="Times New Roman"/>
-                <w:b/>
-                <w:bCs/>
-              </w:rPr>
-              <w:t>8</w:t>
-            </w:r>
-          </w:p>
-        </w:tc>
-        <w:tc>
-          <w:tcPr>
-            <w:tcW w:w="6379" w:type="dxa"/>
-          </w:tcPr>
-          <w:p>
-            <w:pPr>
-              <w:jc w:val="both"/>
-              <w:rPr>
-                <w:rFonts w:eastAsia="Times New Roman" w:cs="Times New Roman"/>
-              </w:rPr>
-            </w:pPr>
-            <w:r>
-              <w:rPr>
-                <w:rFonts w:eastAsia="Times New Roman" w:cs="Times New Roman"/>
-              </w:rPr>
-              <w:t>Il sistema deve offrire all’Addetto una funzionalità per registrare la restituzione di una copia tramite l’ID prenotazione, aggiornando lo stato della Copia a “disponibile”</w:t>
-            </w:r>
-          </w:p>
-        </w:tc>
-        <w:tc>
-          <w:tcPr>
-            <w:tcW w:w="2114" w:type="dxa"/>
-          </w:tcPr>
-          <w:p>
-            <w:pPr>
-              <w:jc w:val="center"/>
-              <w:rPr>
-                <w:rFonts w:eastAsia="Times New Roman" w:cs="Times New Roman"/>
-              </w:rPr>
-            </w:pPr>
-            <w:r>
-              <w:rPr>
-                <w:rFonts w:eastAsia="Times New Roman" w:cs="Times New Roman"/>
-              </w:rPr>
-              <w:t>2</w:t>
-            </w:r>
-            <w:r>
-              <w:rPr>
-                <w:rFonts w:eastAsia="Times New Roman" w:cs="Times New Roman"/>
-              </w:rPr>
-              <w:t>1</w:t>
-            </w:r>
-          </w:p>
-        </w:tc>
-      </w:tr>
-      <w:tr>
-        <w:trPr>
-          <w:trHeight w:val="1164"/>
-        </w:trPr>
-        <w:tc>
-          <w:tcPr>
-            <w:tcW w:w="1134" w:type="dxa"/>
-            <w:shd w:val="clear" w:color="auto" w:fill="C6D9F1" w:themeFill="text2" w:themeFillTint="33"/>
-          </w:tcPr>
-          <w:p>
-            <w:pPr>
-              <w:jc w:val="both"/>
-              <w:rPr>
-                <w:rFonts w:eastAsia="Times New Roman" w:cs="Times New Roman"/>
-                <w:b/>
-                <w:bCs/>
-              </w:rPr>
-            </w:pPr>
-            <w:r>
-              <w:rPr>
-                <w:rFonts w:eastAsia="Times New Roman" w:cs="Times New Roman"/>
-                <w:b/>
-                <w:bCs/>
-              </w:rPr>
-              <w:t>RF</w:t>
-            </w:r>
-            <w:r>
-              <w:rPr>
-                <w:rFonts w:eastAsia="Times New Roman" w:cs="Times New Roman"/>
-                <w:b/>
-                <w:bCs/>
-              </w:rPr>
-              <w:t>19</w:t>
-            </w:r>
-          </w:p>
-        </w:tc>
-        <w:tc>
-          <w:tcPr>
-            <w:tcW w:w="6379" w:type="dxa"/>
-            <w:shd w:val="clear" w:color="auto" w:fill="C6D9F1" w:themeFill="text2" w:themeFillTint="33"/>
-          </w:tcPr>
-          <w:p>
-            <w:pPr>
-              <w:jc w:val="both"/>
-              <w:rPr>
-                <w:rFonts w:eastAsia="Times New Roman" w:cs="Times New Roman"/>
-              </w:rPr>
-            </w:pPr>
-            <w:r>
-              <w:rPr>
-                <w:rFonts w:eastAsia="Times New Roman" w:cs="Times New Roman"/>
-              </w:rPr>
-              <w:t>Il sistema deve offrire agli Amministratori una funzionalità per aggiungere, modificare o eliminare libri e copie di catalogo</w:t>
+              <w:t>gestire il Catalogo</w:t>
             </w:r>
           </w:p>
         </w:tc>
@@ -29939,7 +29525,7 @@
             </wp:anchor>
           </w:drawing>
         </mc:Choice>
-        <mc:Fallback xmlns:a="http://schemas.openxmlformats.org/drawingml/2006/main" xmlns:arto="http://schemas.microsoft.com/office/word/2006/arto">
+        <mc:Fallback xmlns:arto="http://schemas.microsoft.com/office/word/2006/arto" xmlns:a="http://schemas.openxmlformats.org/drawingml/2006/main">
           <w:pict w14:anchorId="04A6CAA6">
             <v:line id="Connettore 1 6" style="position:absolute;z-index:251659264;visibility:visible;mso-wrap-style:square;mso-width-percent:0;mso-height-percent:0;mso-wrap-distance-left:9pt;mso-wrap-distance-top:0;mso-wrap-distance-right:9pt;mso-wrap-distance-bottom:0;mso-position-horizontal:absolute;mso-position-horizontal-relative:text;mso-position-vertical:absolute;mso-position-vertical-relative:text;mso-width-percent:0;mso-height-percent:0;mso-width-relative:margin;mso-height-relative:margin" o:spid="_x0000_s1026" strokecolor="#659ed5" strokeweight="1.5pt" from="-4.45pt,-2.35pt" to="483.7pt,-2.35pt" w14:anchorId="3D5DA729" o:gfxdata="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"/>
           </w:pict>
@@ -44783,16 +44369,6 @@
 </file>
 
 <file path=customXml/item2.xml><?xml version="1.0" encoding="utf-8"?>
-<p:properties xmlns:p="http://schemas.microsoft.com/office/2006/metadata/properties" xmlns:xsi="http://www.w3.org/2001/XMLSchema-instance" xmlns:pc="http://schemas.microsoft.com/office/infopath/2007/PartnerControls">
-  <documentManagement/>
-</p:properties>
-</file>
-
-<file path=customXml/item3.xml><?xml version="1.0" encoding="utf-8"?>
-<b:Sources xmlns:b="http://schemas.openxmlformats.org/officeDocument/2006/bibliography" xmlns="http://schemas.openxmlformats.org/officeDocument/2006/bibliography" SelectedStyle="/APA.XSL" StyleName="APA"/>
-</file>
-
-<file path=customXml/item4.xml><?xml version="1.0" encoding="utf-8"?>
 <ct:contentTypeSchema xmlns:ct="http://schemas.microsoft.com/office/2006/metadata/contentType" xmlns:ma="http://schemas.microsoft.com/office/2006/metadata/properties/metaAttributes" ct:_="" ma:_="" ma:contentTypeName="Document" ma:contentTypeID="0x010100B426CDB4A86E4547861BEE64AEC13341" ma:contentTypeVersion="3" ma:contentTypeDescription="Create a new document." ma:contentTypeScope="" ma:versionID="ce53d4da860457d4d58378830dcd2c29">
   <xsd:schema xmlns:xsd="http://www.w3.org/2001/XMLSchema" xmlns:xs="http://www.w3.org/2001/XMLSchema" xmlns:p="http://schemas.microsoft.com/office/2006/metadata/properties" xmlns:ns2="a0125924-97d7-4b19-9f67-0c94aaec3c8f" targetNamespace="http://schemas.microsoft.com/office/2006/metadata/properties" ma:root="true" ma:fieldsID="3db9282a1004406553fa2b1c2f6515e2" ns2:_="">
     <xsd:import namespace="a0125924-97d7-4b19-9f67-0c94aaec3c8f"/>
@@ -44930,6 +44506,16 @@
 </ct:contentTypeSchema>
 </file>
 
+<file path=customXml/item3.xml><?xml version="1.0" encoding="utf-8"?>
+<b:Sources xmlns:b="http://schemas.openxmlformats.org/officeDocument/2006/bibliography" xmlns="http://schemas.openxmlformats.org/officeDocument/2006/bibliography" SelectedStyle="/APA.XSL" StyleName="APA"/>
+</file>
+
+<file path=customXml/item4.xml><?xml version="1.0" encoding="utf-8"?>
+<p:properties xmlns:p="http://schemas.microsoft.com/office/2006/metadata/properties" xmlns:xsi="http://www.w3.org/2001/XMLSchema-instance" xmlns:pc="http://schemas.microsoft.com/office/infopath/2007/PartnerControls">
+  <documentManagement/>
+</p:properties>
+</file>
+
 <file path=customXml/itemProps1.xml><?xml version="1.0" encoding="utf-8"?>
 <ds:datastoreItem xmlns:ds="http://schemas.openxmlformats.org/officeDocument/2006/customXml" ds:itemID="{9B595C15-D9FF-41ED-AA22-4A06D1551B2F}">
   <ds:schemaRefs>
@@ -44939,23 +44525,6 @@
 </file>
 
 <file path=customXml/itemProps2.xml><?xml version="1.0" encoding="utf-8"?>
-<ds:datastoreItem xmlns:ds="http://schemas.openxmlformats.org/officeDocument/2006/customXml" ds:itemID="{E6738EE1-FA82-4BE5-ADD3-0CC2FB47B234}">
-  <ds:schemaRefs>
-    <ds:schemaRef ds:uri="http://schemas.microsoft.com/office/2006/metadata/properties"/>
-    <ds:schemaRef ds:uri="http://schemas.microsoft.com/office/infopath/2007/PartnerControls"/>
-  </ds:schemaRefs>
-</ds:datastoreItem>
-</file>
-
-<file path=customXml/itemProps3.xml><?xml version="1.0" encoding="utf-8"?>
-<ds:datastoreItem xmlns:ds="http://schemas.openxmlformats.org/officeDocument/2006/customXml" ds:itemID="{E5CAAADD-5EFA-6047-86AF-D47B791FFF73}">
-  <ds:schemaRefs>
-    <ds:schemaRef ds:uri="http://schemas.openxmlformats.org/officeDocument/2006/bibliography"/>
-  </ds:schemaRefs>
-</ds:datastoreItem>
-</file>
-
-<file path=customXml/itemProps4.xml><?xml version="1.0" encoding="utf-8"?>
 <ds:datastoreItem xmlns:ds="http://schemas.openxmlformats.org/officeDocument/2006/customXml" ds:itemID="{F4E2F41D-831F-46AE-A888-3FD7B7378A7B}">
   <ds:schemaRefs>
     <ds:schemaRef ds:uri="http://schemas.microsoft.com/office/2006/metadata/contentType"/>
@@ -44971,4 +44540,21 @@
     <ds:schemaRef ds:uri="http://schemas.microsoft.com/internal/obd"/>
   </ds:schemaRefs>
 </ds:datastoreItem>
+</file>
+
+<file path=customXml/itemProps3.xml><?xml version="1.0" encoding="utf-8"?>
+<ds:datastoreItem xmlns:ds="http://schemas.openxmlformats.org/officeDocument/2006/customXml" ds:itemID="{E5CAAADD-5EFA-6047-86AF-D47B791FFF73}">
+  <ds:schemaRefs>
+    <ds:schemaRef ds:uri="http://schemas.openxmlformats.org/officeDocument/2006/bibliography"/>
+  </ds:schemaRefs>
+</ds:datastoreItem>
+</file>
+
+<file path=customXml/itemProps4.xml><?xml version="1.0" encoding="utf-8"?>
+<ds:datastoreItem xmlns:ds="http://schemas.openxmlformats.org/officeDocument/2006/customXml" ds:itemID="{E6738EE1-FA82-4BE5-ADD3-0CC2FB47B234}">
+  <ds:schemaRefs>
+    <ds:schemaRef ds:uri="http://schemas.microsoft.com/office/2006/metadata/properties"/>
+    <ds:schemaRef ds:uri="http://schemas.microsoft.com/office/infopath/2007/PartnerControls"/>
+  </ds:schemaRefs>
+</ds:datastoreItem>
 </file>
</xml_diff>

<commit_message>
UPDATE docx + ADDED pdf
Aggiornati i collegamenti ipertestuali e creato il file pdf della documentazione
</commit_message>
<xml_diff>
--- a/Documentation/Documentation.docx
+++ b/Documentation/Documentation.docx
@@ -59,14 +59,14 @@
                     </a:ln>
                     <a:extLst>
                       <a:ext uri="{909E8E84-426E-40dd-AFC4-6F175D3DCCD1}">
-                        <a14:hiddenFill xmlns:arto="http://schemas.microsoft.com/office/word/2006/arto" xmlns="" xmlns:mo="http://schemas.microsoft.com/office/mac/office/2008/main" xmlns:mv="urn:schemas-microsoft-com:mac:vml" xmlns:o="urn:schemas-microsoft-com:office:office" xmlns:v="urn:schemas-microsoft-com:vml" xmlns:w10="urn:schemas-microsoft-com:office:word" xmlns:w="http://schemas.openxmlformats.org/wordprocessingml/2006/main" xmlns:a14="http://schemas.microsoft.com/office/drawing/2010/main" xmlns:ask="http://schemas.microsoft.com/office/drawing/2018/sketchyshapes">
+                        <a14:hiddenFill xmlns:ask="http://schemas.microsoft.com/office/drawing/2018/sketchyshapes" xmlns:a14="http://schemas.microsoft.com/office/drawing/2010/main" xmlns:w="http://schemas.openxmlformats.org/wordprocessingml/2006/main" xmlns:w10="urn:schemas-microsoft-com:office:word" xmlns:v="urn:schemas-microsoft-com:vml" xmlns:o="urn:schemas-microsoft-com:office:office" xmlns:mv="urn:schemas-microsoft-com:mac:vml" xmlns:mo="http://schemas.microsoft.com/office/mac/office/2008/main" xmlns="" xmlns:arto="http://schemas.microsoft.com/office/word/2006/arto">
                           <a:solidFill>
                             <a:srgbClr val="FFFFFF"/>
                           </a:solidFill>
                         </a14:hiddenFill>
                       </a:ext>
                       <a:ext uri="{91240B29-F687-4f45-9708-019B960494DF}">
-                        <a14:hiddenLine xmlns:arto="http://schemas.microsoft.com/office/word/2006/arto" xmlns="" xmlns:mo="http://schemas.microsoft.com/office/mac/office/2008/main" xmlns:mv="urn:schemas-microsoft-com:mac:vml" xmlns:o="urn:schemas-microsoft-com:office:office" xmlns:v="urn:schemas-microsoft-com:vml" xmlns:w10="urn:schemas-microsoft-com:office:word" xmlns:w="http://schemas.openxmlformats.org/wordprocessingml/2006/main" xmlns:a14="http://schemas.microsoft.com/office/drawing/2010/main" xmlns:ask="http://schemas.microsoft.com/office/drawing/2018/sketchyshapes" w="9525">
+                        <a14:hiddenLine xmlns:ask="http://schemas.microsoft.com/office/drawing/2018/sketchyshapes" xmlns:a14="http://schemas.microsoft.com/office/drawing/2010/main" xmlns:w="http://schemas.openxmlformats.org/wordprocessingml/2006/main" xmlns:w10="urn:schemas-microsoft-com:office:word" xmlns:v="urn:schemas-microsoft-com:vml" xmlns:o="urn:schemas-microsoft-com:office:office" xmlns:mv="urn:schemas-microsoft-com:mac:vml" xmlns:mo="http://schemas.microsoft.com/office/mac/office/2008/main" xmlns="" xmlns:arto="http://schemas.microsoft.com/office/word/2006/arto" w="9525">
                           <a:solidFill>
                             <a:srgbClr val="000000"/>
                           </a:solidFill>
@@ -512,7 +512,7 @@
               </wp:anchor>
             </w:drawing>
           </mc:Choice>
-          <mc:Fallback xmlns:a="http://schemas.openxmlformats.org/drawingml/2006/main" xmlns:pic="http://schemas.openxmlformats.org/drawingml/2006/picture" xmlns:a14="http://schemas.microsoft.com/office/drawing/2010/main" xmlns:arto="http://schemas.microsoft.com/office/word/2006/arto">
+          <mc:Fallback xmlns:arto="http://schemas.microsoft.com/office/word/2006/arto" xmlns:a14="http://schemas.microsoft.com/office/drawing/2010/main" xmlns:pic="http://schemas.openxmlformats.org/drawingml/2006/picture" xmlns:a="http://schemas.openxmlformats.org/drawingml/2006/main">
             <w:pict w14:anchorId="06894AFE">
               <v:line id="Connettore 1 5" style="position:absolute;z-index:251667456;visibility:visible;mso-wrap-style:square;mso-wrap-distance-left:9pt;mso-wrap-distance-top:0;mso-wrap-distance-right:9pt;mso-wrap-distance-bottom:0;mso-position-horizontal:absolute;mso-position-horizontal-relative:text;mso-position-vertical:absolute;mso-position-vertical-relative:text" o:spid="_x0000_s1026" strokecolor="#f68c36 [3049]" strokeweight="2pt" from="124.4pt,6.2pt" to="356.55pt,6.2pt" w14:anchorId="34B80AA0" o:gfxdata="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">
                 <w10:wrap type="topAndBottom"/>
@@ -7695,6 +7695,7 @@
           </w:p>
         </w:tc>
       </w:tr>
+      <w:bookmarkStart w:id="65" w:name="RF01"/>
       <w:tr>
         <w:trPr>
           <w:trHeight w:val="850"/>
@@ -7712,16 +7713,55 @@
                 <w:bCs/>
               </w:rPr>
             </w:pPr>
-            <w:bookmarkStart w:id="65" w:name="RF01"/>
             <w:r>
               <w:rPr>
                 <w:rFonts w:eastAsia="Times New Roman" w:cs="Times New Roman"/>
                 <w:b/>
                 <w:bCs/>
               </w:rPr>
+              <w:fldChar w:fldCharType="begin"/>
+            </w:r>
+            <w:r>
+              <w:rPr>
+                <w:rFonts w:eastAsia="Times New Roman" w:cs="Times New Roman"/>
+                <w:b/>
+                <w:bCs/>
+              </w:rPr>
+              <w:instrText>HYPERLINK  \l "UC2"</w:instrText>
+            </w:r>
+            <w:r>
+              <w:rPr>
+                <w:rFonts w:eastAsia="Times New Roman" w:cs="Times New Roman"/>
+                <w:b/>
+                <w:bCs/>
+              </w:rPr>
+            </w:r>
+            <w:r>
+              <w:rPr>
+                <w:rFonts w:eastAsia="Times New Roman" w:cs="Times New Roman"/>
+                <w:b/>
+                <w:bCs/>
+              </w:rPr>
+              <w:fldChar w:fldCharType="separate"/>
+            </w:r>
+            <w:r>
+              <w:rPr>
+                <w:rStyle w:val="Collegamentoipertestuale"/>
+                <w:rFonts w:eastAsia="Times New Roman" w:cs="Times New Roman"/>
+                <w:b/>
+                <w:bCs/>
+              </w:rPr>
               <w:t>RF01</w:t>
             </w:r>
             <w:bookmarkEnd w:id="65"/>
+            <w:r>
+              <w:rPr>
+                <w:rFonts w:eastAsia="Times New Roman" w:cs="Times New Roman"/>
+                <w:b/>
+                <w:bCs/>
+              </w:rPr>
+              <w:fldChar w:fldCharType="end"/>
+            </w:r>
           </w:p>
         </w:tc>
         <w:tc>
@@ -7756,57 +7796,21 @@
                 <w:bCs/>
               </w:rPr>
             </w:pPr>
-            <w:r>
-              <w:rPr>
-                <w:rFonts w:eastAsia="Times New Roman" w:cs="Times New Roman"/>
-                <w:b/>
-                <w:bCs/>
-              </w:rPr>
-              <w:fldChar w:fldCharType="begin"/>
-            </w:r>
-            <w:r>
-              <w:rPr>
-                <w:rFonts w:eastAsia="Times New Roman" w:cs="Times New Roman"/>
-                <w:b/>
-                <w:bCs/>
-              </w:rPr>
-              <w:instrText>HYPERLINK  \l "Req1"</w:instrText>
-            </w:r>
-            <w:r>
-              <w:rPr>
-                <w:rFonts w:eastAsia="Times New Roman" w:cs="Times New Roman"/>
-                <w:b/>
-                <w:bCs/>
-              </w:rPr>
-            </w:r>
-            <w:r>
-              <w:rPr>
-                <w:rFonts w:eastAsia="Times New Roman" w:cs="Times New Roman"/>
-                <w:b/>
-                <w:bCs/>
-              </w:rPr>
-              <w:fldChar w:fldCharType="separate"/>
-            </w:r>
-            <w:r>
-              <w:rPr>
-                <w:rStyle w:val="Collegamentoipertestuale"/>
-                <w:rFonts w:eastAsia="Times New Roman" w:cs="Times New Roman"/>
-                <w:b/>
-                <w:bCs/>
-              </w:rPr>
-              <w:t>1</w:t>
-            </w:r>
-            <w:r>
-              <w:rPr>
-                <w:rFonts w:eastAsia="Times New Roman" w:cs="Times New Roman"/>
-                <w:b/>
-                <w:bCs/>
-              </w:rPr>
-              <w:fldChar w:fldCharType="end"/>
-            </w:r>
+            <w:hyperlink w:anchor="Req1" w:history="1">
+              <w:r>
+                <w:rPr>
+                  <w:rStyle w:val="Collegamentoipertestuale"/>
+                  <w:rFonts w:eastAsia="Times New Roman" w:cs="Times New Roman"/>
+                  <w:b/>
+                  <w:bCs/>
+                </w:rPr>
+                <w:t>1</w:t>
+              </w:r>
+            </w:hyperlink>
           </w:p>
         </w:tc>
       </w:tr>
+      <w:bookmarkStart w:id="66" w:name="RF02"/>
       <w:tr>
         <w:trPr>
           <w:trHeight w:val="850"/>
@@ -7825,16 +7829,55 @@
                 <w:bCs/>
               </w:rPr>
             </w:pPr>
-            <w:bookmarkStart w:id="66" w:name="RF02"/>
             <w:r>
               <w:rPr>
                 <w:rFonts w:eastAsia="Times New Roman" w:cs="Times New Roman"/>
                 <w:b/>
                 <w:bCs/>
               </w:rPr>
+              <w:fldChar w:fldCharType="begin"/>
+            </w:r>
+            <w:r>
+              <w:rPr>
+                <w:rFonts w:eastAsia="Times New Roman" w:cs="Times New Roman"/>
+                <w:b/>
+                <w:bCs/>
+              </w:rPr>
+              <w:instrText>HYPERLINK  \l "UC3"</w:instrText>
+            </w:r>
+            <w:r>
+              <w:rPr>
+                <w:rFonts w:eastAsia="Times New Roman" w:cs="Times New Roman"/>
+                <w:b/>
+                <w:bCs/>
+              </w:rPr>
+            </w:r>
+            <w:r>
+              <w:rPr>
+                <w:rFonts w:eastAsia="Times New Roman" w:cs="Times New Roman"/>
+                <w:b/>
+                <w:bCs/>
+              </w:rPr>
+              <w:fldChar w:fldCharType="separate"/>
+            </w:r>
+            <w:r>
+              <w:rPr>
+                <w:rStyle w:val="Collegamentoipertestuale"/>
+                <w:rFonts w:eastAsia="Times New Roman" w:cs="Times New Roman"/>
+                <w:b/>
+                <w:bCs/>
+              </w:rPr>
               <w:t>RF02</w:t>
             </w:r>
             <w:bookmarkEnd w:id="66"/>
+            <w:r>
+              <w:rPr>
+                <w:rFonts w:eastAsia="Times New Roman" w:cs="Times New Roman"/>
+                <w:b/>
+                <w:bCs/>
+              </w:rPr>
+              <w:fldChar w:fldCharType="end"/>
+            </w:r>
           </w:p>
         </w:tc>
         <w:tc>
@@ -7897,6 +7940,7 @@
           </w:p>
         </w:tc>
       </w:tr>
+      <w:bookmarkStart w:id="67" w:name="RF03"/>
       <w:tr>
         <w:trPr>
           <w:trHeight w:val="850"/>
@@ -7914,16 +7958,55 @@
                 <w:bCs/>
               </w:rPr>
             </w:pPr>
-            <w:bookmarkStart w:id="67" w:name="RF03"/>
             <w:r>
               <w:rPr>
                 <w:rFonts w:eastAsia="Times New Roman" w:cs="Times New Roman"/>
                 <w:b/>
                 <w:bCs/>
               </w:rPr>
+              <w:fldChar w:fldCharType="begin"/>
+            </w:r>
+            <w:r>
+              <w:rPr>
+                <w:rFonts w:eastAsia="Times New Roman" w:cs="Times New Roman"/>
+                <w:b/>
+                <w:bCs/>
+              </w:rPr>
+              <w:instrText>HYPERLINK  \l "UC5"</w:instrText>
+            </w:r>
+            <w:r>
+              <w:rPr>
+                <w:rFonts w:eastAsia="Times New Roman" w:cs="Times New Roman"/>
+                <w:b/>
+                <w:bCs/>
+              </w:rPr>
+            </w:r>
+            <w:r>
+              <w:rPr>
+                <w:rFonts w:eastAsia="Times New Roman" w:cs="Times New Roman"/>
+                <w:b/>
+                <w:bCs/>
+              </w:rPr>
+              <w:fldChar w:fldCharType="separate"/>
+            </w:r>
+            <w:r>
+              <w:rPr>
+                <w:rStyle w:val="Collegamentoipertestuale"/>
+                <w:rFonts w:eastAsia="Times New Roman" w:cs="Times New Roman"/>
+                <w:b/>
+                <w:bCs/>
+              </w:rPr>
               <w:t>RF03</w:t>
             </w:r>
             <w:bookmarkEnd w:id="67"/>
+            <w:r>
+              <w:rPr>
+                <w:rFonts w:eastAsia="Times New Roman" w:cs="Times New Roman"/>
+                <w:b/>
+                <w:bCs/>
+              </w:rPr>
+              <w:fldChar w:fldCharType="end"/>
+            </w:r>
           </w:p>
         </w:tc>
         <w:tc>
@@ -7990,6 +8073,7 @@
           </w:p>
         </w:tc>
       </w:tr>
+      <w:bookmarkStart w:id="68" w:name="RF04"/>
       <w:tr>
         <w:trPr>
           <w:trHeight w:val="850"/>
@@ -8008,16 +8092,55 @@
                 <w:bCs/>
               </w:rPr>
             </w:pPr>
-            <w:bookmarkStart w:id="68" w:name="RF04"/>
             <w:r>
               <w:rPr>
                 <w:rFonts w:eastAsia="Times New Roman" w:cs="Times New Roman"/>
                 <w:b/>
                 <w:bCs/>
               </w:rPr>
+              <w:fldChar w:fldCharType="begin"/>
+            </w:r>
+            <w:r>
+              <w:rPr>
+                <w:rFonts w:eastAsia="Times New Roman" w:cs="Times New Roman"/>
+                <w:b/>
+                <w:bCs/>
+              </w:rPr>
+              <w:instrText>HYPERLINK  \l "UC6"</w:instrText>
+            </w:r>
+            <w:r>
+              <w:rPr>
+                <w:rFonts w:eastAsia="Times New Roman" w:cs="Times New Roman"/>
+                <w:b/>
+                <w:bCs/>
+              </w:rPr>
+            </w:r>
+            <w:r>
+              <w:rPr>
+                <w:rFonts w:eastAsia="Times New Roman" w:cs="Times New Roman"/>
+                <w:b/>
+                <w:bCs/>
+              </w:rPr>
+              <w:fldChar w:fldCharType="separate"/>
+            </w:r>
+            <w:r>
+              <w:rPr>
+                <w:rStyle w:val="Collegamentoipertestuale"/>
+                <w:rFonts w:eastAsia="Times New Roman" w:cs="Times New Roman"/>
+                <w:b/>
+                <w:bCs/>
+              </w:rPr>
               <w:t>RF04</w:t>
             </w:r>
             <w:bookmarkEnd w:id="68"/>
+            <w:r>
+              <w:rPr>
+                <w:rFonts w:eastAsia="Times New Roman" w:cs="Times New Roman"/>
+                <w:b/>
+                <w:bCs/>
+              </w:rPr>
+              <w:fldChar w:fldCharType="end"/>
+            </w:r>
           </w:p>
         </w:tc>
         <w:tc>
@@ -8068,6 +8191,7 @@
           </w:p>
         </w:tc>
       </w:tr>
+      <w:bookmarkStart w:id="69" w:name="RF05"/>
       <w:tr>
         <w:trPr>
           <w:trHeight w:val="850"/>
@@ -8085,14 +8209,13 @@
                 <w:bCs/>
               </w:rPr>
             </w:pPr>
-            <w:bookmarkStart w:id="69" w:name="RF05"/>
             <w:r>
               <w:rPr>
                 <w:rFonts w:eastAsia="Times New Roman" w:cs="Times New Roman"/>
                 <w:b/>
                 <w:bCs/>
               </w:rPr>
-              <w:t>RF0</w:t>
+              <w:fldChar w:fldCharType="begin"/>
             </w:r>
             <w:r>
               <w:rPr>
@@ -8100,9 +8223,50 @@
                 <w:b/>
                 <w:bCs/>
               </w:rPr>
+              <w:instrText>HYPERLINK  \l "UC7"</w:instrText>
+            </w:r>
+            <w:r>
+              <w:rPr>
+                <w:rFonts w:eastAsia="Times New Roman" w:cs="Times New Roman"/>
+                <w:b/>
+                <w:bCs/>
+              </w:rPr>
+            </w:r>
+            <w:r>
+              <w:rPr>
+                <w:rFonts w:eastAsia="Times New Roman" w:cs="Times New Roman"/>
+                <w:b/>
+                <w:bCs/>
+              </w:rPr>
+              <w:fldChar w:fldCharType="separate"/>
+            </w:r>
+            <w:r>
+              <w:rPr>
+                <w:rStyle w:val="Collegamentoipertestuale"/>
+                <w:rFonts w:eastAsia="Times New Roman" w:cs="Times New Roman"/>
+                <w:b/>
+                <w:bCs/>
+              </w:rPr>
+              <w:t>RF0</w:t>
+            </w:r>
+            <w:r>
+              <w:rPr>
+                <w:rStyle w:val="Collegamentoipertestuale"/>
+                <w:rFonts w:eastAsia="Times New Roman" w:cs="Times New Roman"/>
+                <w:b/>
+                <w:bCs/>
+              </w:rPr>
               <w:t>5</w:t>
             </w:r>
             <w:bookmarkEnd w:id="69"/>
+            <w:r>
+              <w:rPr>
+                <w:rFonts w:eastAsia="Times New Roman" w:cs="Times New Roman"/>
+                <w:b/>
+                <w:bCs/>
+              </w:rPr>
+              <w:fldChar w:fldCharType="end"/>
+            </w:r>
           </w:p>
         </w:tc>
         <w:tc>
@@ -8151,6 +8315,7 @@
           </w:p>
         </w:tc>
       </w:tr>
+      <w:bookmarkStart w:id="70" w:name="RF06"/>
       <w:tr>
         <w:trPr>
           <w:trHeight w:val="850"/>
@@ -8169,14 +8334,13 @@
                 <w:bCs/>
               </w:rPr>
             </w:pPr>
-            <w:bookmarkStart w:id="70" w:name="RF06"/>
             <w:r>
               <w:rPr>
                 <w:rFonts w:eastAsia="Times New Roman" w:cs="Times New Roman"/>
                 <w:b/>
                 <w:bCs/>
               </w:rPr>
-              <w:t>RF0</w:t>
+              <w:fldChar w:fldCharType="begin"/>
             </w:r>
             <w:r>
               <w:rPr>
@@ -8184,9 +8348,50 @@
                 <w:b/>
                 <w:bCs/>
               </w:rPr>
+              <w:instrText>HYPERLINK  \l "UC1"</w:instrText>
+            </w:r>
+            <w:r>
+              <w:rPr>
+                <w:rFonts w:eastAsia="Times New Roman" w:cs="Times New Roman"/>
+                <w:b/>
+                <w:bCs/>
+              </w:rPr>
+            </w:r>
+            <w:r>
+              <w:rPr>
+                <w:rFonts w:eastAsia="Times New Roman" w:cs="Times New Roman"/>
+                <w:b/>
+                <w:bCs/>
+              </w:rPr>
+              <w:fldChar w:fldCharType="separate"/>
+            </w:r>
+            <w:r>
+              <w:rPr>
+                <w:rStyle w:val="Collegamentoipertestuale"/>
+                <w:rFonts w:eastAsia="Times New Roman" w:cs="Times New Roman"/>
+                <w:b/>
+                <w:bCs/>
+              </w:rPr>
+              <w:t>RF0</w:t>
+            </w:r>
+            <w:r>
+              <w:rPr>
+                <w:rStyle w:val="Collegamentoipertestuale"/>
+                <w:rFonts w:eastAsia="Times New Roman" w:cs="Times New Roman"/>
+                <w:b/>
+                <w:bCs/>
+              </w:rPr>
               <w:t>6</w:t>
             </w:r>
             <w:bookmarkEnd w:id="70"/>
+            <w:r>
+              <w:rPr>
+                <w:rFonts w:eastAsia="Times New Roman" w:cs="Times New Roman"/>
+                <w:b/>
+                <w:bCs/>
+              </w:rPr>
+              <w:fldChar w:fldCharType="end"/>
+            </w:r>
           </w:p>
         </w:tc>
         <w:tc>
@@ -8240,6 +8445,7 @@
           </w:p>
         </w:tc>
       </w:tr>
+      <w:bookmarkStart w:id="71" w:name="RF07"/>
       <w:tr>
         <w:trPr>
           <w:trHeight w:val="850"/>
@@ -8257,14 +8463,13 @@
                 <w:bCs/>
               </w:rPr>
             </w:pPr>
-            <w:bookmarkStart w:id="71" w:name="RF07"/>
             <w:r>
               <w:rPr>
                 <w:rFonts w:eastAsia="Times New Roman" w:cs="Times New Roman"/>
                 <w:b/>
                 <w:bCs/>
               </w:rPr>
-              <w:t>RF</w:t>
+              <w:fldChar w:fldCharType="begin"/>
             </w:r>
             <w:r>
               <w:rPr>
@@ -8272,9 +8477,50 @@
                 <w:b/>
                 <w:bCs/>
               </w:rPr>
+              <w:instrText>HYPERLINK  \l "UC7_1"</w:instrText>
+            </w:r>
+            <w:r>
+              <w:rPr>
+                <w:rFonts w:eastAsia="Times New Roman" w:cs="Times New Roman"/>
+                <w:b/>
+                <w:bCs/>
+              </w:rPr>
+            </w:r>
+            <w:r>
+              <w:rPr>
+                <w:rFonts w:eastAsia="Times New Roman" w:cs="Times New Roman"/>
+                <w:b/>
+                <w:bCs/>
+              </w:rPr>
+              <w:fldChar w:fldCharType="separate"/>
+            </w:r>
+            <w:r>
+              <w:rPr>
+                <w:rStyle w:val="Collegamentoipertestuale"/>
+                <w:rFonts w:eastAsia="Times New Roman" w:cs="Times New Roman"/>
+                <w:b/>
+                <w:bCs/>
+              </w:rPr>
+              <w:t>RF</w:t>
+            </w:r>
+            <w:r>
+              <w:rPr>
+                <w:rStyle w:val="Collegamentoipertestuale"/>
+                <w:rFonts w:eastAsia="Times New Roman" w:cs="Times New Roman"/>
+                <w:b/>
+                <w:bCs/>
+              </w:rPr>
               <w:t>07</w:t>
             </w:r>
             <w:bookmarkEnd w:id="71"/>
+            <w:r>
+              <w:rPr>
+                <w:rFonts w:eastAsia="Times New Roman" w:cs="Times New Roman"/>
+                <w:b/>
+                <w:bCs/>
+              </w:rPr>
+              <w:fldChar w:fldCharType="end"/>
+            </w:r>
           </w:p>
         </w:tc>
         <w:tc>
@@ -8335,6 +8581,7 @@
           </w:p>
         </w:tc>
       </w:tr>
+      <w:bookmarkStart w:id="72" w:name="RF08"/>
       <w:tr>
         <w:trPr>
           <w:trHeight w:val="850"/>
@@ -8353,14 +8600,13 @@
                 <w:bCs/>
               </w:rPr>
             </w:pPr>
-            <w:bookmarkStart w:id="72" w:name="RF08"/>
             <w:r>
               <w:rPr>
                 <w:rFonts w:eastAsia="Times New Roman" w:cs="Times New Roman"/>
                 <w:b/>
                 <w:bCs/>
               </w:rPr>
-              <w:t>RF</w:t>
+              <w:fldChar w:fldCharType="begin"/>
             </w:r>
             <w:r>
               <w:rPr>
@@ -8368,9 +8614,50 @@
                 <w:b/>
                 <w:bCs/>
               </w:rPr>
+              <w:instrText>HYPERLINK  \l "UC7_2"</w:instrText>
+            </w:r>
+            <w:r>
+              <w:rPr>
+                <w:rFonts w:eastAsia="Times New Roman" w:cs="Times New Roman"/>
+                <w:b/>
+                <w:bCs/>
+              </w:rPr>
+            </w:r>
+            <w:r>
+              <w:rPr>
+                <w:rFonts w:eastAsia="Times New Roman" w:cs="Times New Roman"/>
+                <w:b/>
+                <w:bCs/>
+              </w:rPr>
+              <w:fldChar w:fldCharType="separate"/>
+            </w:r>
+            <w:r>
+              <w:rPr>
+                <w:rStyle w:val="Collegamentoipertestuale"/>
+                <w:rFonts w:eastAsia="Times New Roman" w:cs="Times New Roman"/>
+                <w:b/>
+                <w:bCs/>
+              </w:rPr>
+              <w:t>RF</w:t>
+            </w:r>
+            <w:r>
+              <w:rPr>
+                <w:rStyle w:val="Collegamentoipertestuale"/>
+                <w:rFonts w:eastAsia="Times New Roman" w:cs="Times New Roman"/>
+                <w:b/>
+                <w:bCs/>
+              </w:rPr>
               <w:t>08</w:t>
             </w:r>
             <w:bookmarkEnd w:id="72"/>
+            <w:r>
+              <w:rPr>
+                <w:rFonts w:eastAsia="Times New Roman" w:cs="Times New Roman"/>
+                <w:b/>
+                <w:bCs/>
+              </w:rPr>
+              <w:fldChar w:fldCharType="end"/>
+            </w:r>
           </w:p>
         </w:tc>
         <w:tc>
@@ -8421,6 +8708,7 @@
           </w:p>
         </w:tc>
       </w:tr>
+      <w:bookmarkStart w:id="73" w:name="RF09"/>
       <w:tr>
         <w:trPr>
           <w:trHeight w:val="850"/>
@@ -8438,14 +8726,13 @@
                 <w:bCs/>
               </w:rPr>
             </w:pPr>
-            <w:bookmarkStart w:id="73" w:name="RF09"/>
             <w:r>
               <w:rPr>
                 <w:rFonts w:eastAsia="Times New Roman" w:cs="Times New Roman"/>
                 <w:b/>
                 <w:bCs/>
               </w:rPr>
-              <w:t>RF</w:t>
+              <w:fldChar w:fldCharType="begin"/>
             </w:r>
             <w:r>
               <w:rPr>
@@ -8453,9 +8740,50 @@
                 <w:b/>
                 <w:bCs/>
               </w:rPr>
+              <w:instrText>HYPERLINK  \l "UC6_1"</w:instrText>
+            </w:r>
+            <w:r>
+              <w:rPr>
+                <w:rFonts w:eastAsia="Times New Roman" w:cs="Times New Roman"/>
+                <w:b/>
+                <w:bCs/>
+              </w:rPr>
+            </w:r>
+            <w:r>
+              <w:rPr>
+                <w:rFonts w:eastAsia="Times New Roman" w:cs="Times New Roman"/>
+                <w:b/>
+                <w:bCs/>
+              </w:rPr>
+              <w:fldChar w:fldCharType="separate"/>
+            </w:r>
+            <w:r>
+              <w:rPr>
+                <w:rStyle w:val="Collegamentoipertestuale"/>
+                <w:rFonts w:eastAsia="Times New Roman" w:cs="Times New Roman"/>
+                <w:b/>
+                <w:bCs/>
+              </w:rPr>
+              <w:t>RF</w:t>
+            </w:r>
+            <w:r>
+              <w:rPr>
+                <w:rStyle w:val="Collegamentoipertestuale"/>
+                <w:rFonts w:eastAsia="Times New Roman" w:cs="Times New Roman"/>
+                <w:b/>
+                <w:bCs/>
+              </w:rPr>
               <w:t>09</w:t>
             </w:r>
             <w:bookmarkEnd w:id="73"/>
+            <w:r>
+              <w:rPr>
+                <w:rFonts w:eastAsia="Times New Roman" w:cs="Times New Roman"/>
+                <w:b/>
+                <w:bCs/>
+              </w:rPr>
+              <w:fldChar w:fldCharType="end"/>
+            </w:r>
           </w:p>
         </w:tc>
         <w:tc>
@@ -8513,6 +8841,7 @@
           </w:p>
         </w:tc>
       </w:tr>
+      <w:bookmarkStart w:id="74" w:name="RF10"/>
       <w:tr>
         <w:trPr>
           <w:trHeight w:val="850"/>
@@ -8531,14 +8860,13 @@
                 <w:bCs/>
               </w:rPr>
             </w:pPr>
-            <w:bookmarkStart w:id="74" w:name="RF10"/>
             <w:r>
               <w:rPr>
                 <w:rFonts w:eastAsia="Times New Roman" w:cs="Times New Roman"/>
                 <w:b/>
                 <w:bCs/>
               </w:rPr>
-              <w:t>RF1</w:t>
+              <w:fldChar w:fldCharType="begin"/>
             </w:r>
             <w:r>
               <w:rPr>
@@ -8546,9 +8874,50 @@
                 <w:b/>
                 <w:bCs/>
               </w:rPr>
+              <w:instrText>HYPERLINK  \l "UC9"</w:instrText>
+            </w:r>
+            <w:r>
+              <w:rPr>
+                <w:rFonts w:eastAsia="Times New Roman" w:cs="Times New Roman"/>
+                <w:b/>
+                <w:bCs/>
+              </w:rPr>
+            </w:r>
+            <w:r>
+              <w:rPr>
+                <w:rFonts w:eastAsia="Times New Roman" w:cs="Times New Roman"/>
+                <w:b/>
+                <w:bCs/>
+              </w:rPr>
+              <w:fldChar w:fldCharType="separate"/>
+            </w:r>
+            <w:r>
+              <w:rPr>
+                <w:rStyle w:val="Collegamentoipertestuale"/>
+                <w:rFonts w:eastAsia="Times New Roman" w:cs="Times New Roman"/>
+                <w:b/>
+                <w:bCs/>
+              </w:rPr>
+              <w:t>RF1</w:t>
+            </w:r>
+            <w:r>
+              <w:rPr>
+                <w:rStyle w:val="Collegamentoipertestuale"/>
+                <w:rFonts w:eastAsia="Times New Roman" w:cs="Times New Roman"/>
+                <w:b/>
+                <w:bCs/>
+              </w:rPr>
               <w:t>0</w:t>
             </w:r>
             <w:bookmarkEnd w:id="74"/>
+            <w:r>
+              <w:rPr>
+                <w:rFonts w:eastAsia="Times New Roman" w:cs="Times New Roman"/>
+                <w:b/>
+                <w:bCs/>
+              </w:rPr>
+              <w:fldChar w:fldCharType="end"/>
+            </w:r>
           </w:p>
         </w:tc>
         <w:tc>
@@ -8614,6 +8983,7 @@
           </w:p>
         </w:tc>
       </w:tr>
+      <w:bookmarkStart w:id="75" w:name="RF11"/>
       <w:tr>
         <w:trPr>
           <w:trHeight w:val="850"/>
@@ -8631,14 +9001,13 @@
                 <w:bCs/>
               </w:rPr>
             </w:pPr>
-            <w:bookmarkStart w:id="75" w:name="RF11"/>
             <w:r>
               <w:rPr>
                 <w:rFonts w:eastAsia="Times New Roman" w:cs="Times New Roman"/>
                 <w:b/>
                 <w:bCs/>
               </w:rPr>
-              <w:t>RF1</w:t>
+              <w:fldChar w:fldCharType="begin"/>
             </w:r>
             <w:r>
               <w:rPr>
@@ -8646,9 +9015,50 @@
                 <w:b/>
                 <w:bCs/>
               </w:rPr>
+              <w:instrText>HYPERLINK  \l "UC10"</w:instrText>
+            </w:r>
+            <w:r>
+              <w:rPr>
+                <w:rFonts w:eastAsia="Times New Roman" w:cs="Times New Roman"/>
+                <w:b/>
+                <w:bCs/>
+              </w:rPr>
+            </w:r>
+            <w:r>
+              <w:rPr>
+                <w:rFonts w:eastAsia="Times New Roman" w:cs="Times New Roman"/>
+                <w:b/>
+                <w:bCs/>
+              </w:rPr>
+              <w:fldChar w:fldCharType="separate"/>
+            </w:r>
+            <w:r>
+              <w:rPr>
+                <w:rStyle w:val="Collegamentoipertestuale"/>
+                <w:rFonts w:eastAsia="Times New Roman" w:cs="Times New Roman"/>
+                <w:b/>
+                <w:bCs/>
+              </w:rPr>
+              <w:t>RF1</w:t>
+            </w:r>
+            <w:r>
+              <w:rPr>
+                <w:rStyle w:val="Collegamentoipertestuale"/>
+                <w:rFonts w:eastAsia="Times New Roman" w:cs="Times New Roman"/>
+                <w:b/>
+                <w:bCs/>
+              </w:rPr>
               <w:t>1</w:t>
             </w:r>
             <w:bookmarkEnd w:id="75"/>
+            <w:r>
+              <w:rPr>
+                <w:rFonts w:eastAsia="Times New Roman" w:cs="Times New Roman"/>
+                <w:b/>
+                <w:bCs/>
+              </w:rPr>
+              <w:fldChar w:fldCharType="end"/>
+            </w:r>
           </w:p>
         </w:tc>
         <w:tc>
@@ -8730,6 +9140,7 @@
           </w:p>
         </w:tc>
       </w:tr>
+      <w:bookmarkStart w:id="76" w:name="RF12"/>
       <w:tr>
         <w:trPr>
           <w:trHeight w:val="850"/>
@@ -8748,14 +9159,13 @@
                 <w:bCs/>
               </w:rPr>
             </w:pPr>
-            <w:bookmarkStart w:id="76" w:name="RF12"/>
             <w:r>
               <w:rPr>
                 <w:rFonts w:eastAsia="Times New Roman" w:cs="Times New Roman"/>
                 <w:b/>
                 <w:bCs/>
               </w:rPr>
-              <w:t>RF1</w:t>
+              <w:fldChar w:fldCharType="begin"/>
             </w:r>
             <w:r>
               <w:rPr>
@@ -8763,9 +9173,50 @@
                 <w:b/>
                 <w:bCs/>
               </w:rPr>
+              <w:instrText>HYPERLINK  \l "UC8"</w:instrText>
+            </w:r>
+            <w:r>
+              <w:rPr>
+                <w:rFonts w:eastAsia="Times New Roman" w:cs="Times New Roman"/>
+                <w:b/>
+                <w:bCs/>
+              </w:rPr>
+            </w:r>
+            <w:r>
+              <w:rPr>
+                <w:rFonts w:eastAsia="Times New Roman" w:cs="Times New Roman"/>
+                <w:b/>
+                <w:bCs/>
+              </w:rPr>
+              <w:fldChar w:fldCharType="separate"/>
+            </w:r>
+            <w:r>
+              <w:rPr>
+                <w:rStyle w:val="Collegamentoipertestuale"/>
+                <w:rFonts w:eastAsia="Times New Roman" w:cs="Times New Roman"/>
+                <w:b/>
+                <w:bCs/>
+              </w:rPr>
+              <w:t>RF1</w:t>
+            </w:r>
+            <w:r>
+              <w:rPr>
+                <w:rStyle w:val="Collegamentoipertestuale"/>
+                <w:rFonts w:eastAsia="Times New Roman" w:cs="Times New Roman"/>
+                <w:b/>
+                <w:bCs/>
+              </w:rPr>
               <w:t>2</w:t>
             </w:r>
             <w:bookmarkEnd w:id="76"/>
+            <w:r>
+              <w:rPr>
+                <w:rFonts w:eastAsia="Times New Roman" w:cs="Times New Roman"/>
+                <w:b/>
+                <w:bCs/>
+              </w:rPr>
+              <w:fldChar w:fldCharType="end"/>
+            </w:r>
           </w:p>
         </w:tc>
         <w:tc>
@@ -8837,6 +9288,7 @@
           </w:p>
         </w:tc>
       </w:tr>
+      <w:bookmarkStart w:id="77" w:name="RF13"/>
       <w:tr>
         <w:trPr>
           <w:trHeight w:val="850"/>
@@ -8854,14 +9306,13 @@
                 <w:bCs/>
               </w:rPr>
             </w:pPr>
-            <w:bookmarkStart w:id="77" w:name="RF13"/>
             <w:r>
               <w:rPr>
                 <w:rFonts w:eastAsia="Times New Roman" w:cs="Times New Roman"/>
                 <w:b/>
                 <w:bCs/>
               </w:rPr>
-              <w:t>RF</w:t>
+              <w:fldChar w:fldCharType="begin"/>
             </w:r>
             <w:r>
               <w:rPr>
@@ -8869,7 +9320,7 @@
                 <w:b/>
                 <w:bCs/>
               </w:rPr>
-              <w:t>1</w:t>
+              <w:instrText>HYPERLINK  \l "UC11"</w:instrText>
             </w:r>
             <w:r>
               <w:rPr>
@@ -8877,9 +9328,51 @@
                 <w:b/>
                 <w:bCs/>
               </w:rPr>
+            </w:r>
+            <w:r>
+              <w:rPr>
+                <w:rFonts w:eastAsia="Times New Roman" w:cs="Times New Roman"/>
+                <w:b/>
+                <w:bCs/>
+              </w:rPr>
+              <w:fldChar w:fldCharType="separate"/>
+            </w:r>
+            <w:r>
+              <w:rPr>
+                <w:rStyle w:val="Collegamentoipertestuale"/>
+                <w:rFonts w:eastAsia="Times New Roman" w:cs="Times New Roman"/>
+                <w:b/>
+                <w:bCs/>
+              </w:rPr>
+              <w:t>RF</w:t>
+            </w:r>
+            <w:r>
+              <w:rPr>
+                <w:rStyle w:val="Collegamentoipertestuale"/>
+                <w:rFonts w:eastAsia="Times New Roman" w:cs="Times New Roman"/>
+                <w:b/>
+                <w:bCs/>
+              </w:rPr>
+              <w:t>1</w:t>
+            </w:r>
+            <w:r>
+              <w:rPr>
+                <w:rStyle w:val="Collegamentoipertestuale"/>
+                <w:rFonts w:eastAsia="Times New Roman" w:cs="Times New Roman"/>
+                <w:b/>
+                <w:bCs/>
+              </w:rPr>
               <w:t>3</w:t>
             </w:r>
             <w:bookmarkEnd w:id="77"/>
+            <w:r>
+              <w:rPr>
+                <w:rFonts w:eastAsia="Times New Roman" w:cs="Times New Roman"/>
+                <w:b/>
+                <w:bCs/>
+              </w:rPr>
+              <w:fldChar w:fldCharType="end"/>
+            </w:r>
           </w:p>
         </w:tc>
         <w:tc>
@@ -8943,6 +9436,7 @@
           </w:p>
         </w:tc>
       </w:tr>
+      <w:bookmarkStart w:id="78" w:name="RF14"/>
       <w:tr>
         <w:trPr>
           <w:trHeight w:val="850"/>
@@ -8961,14 +9455,13 @@
                 <w:bCs/>
               </w:rPr>
             </w:pPr>
-            <w:bookmarkStart w:id="78" w:name="RF14"/>
             <w:r>
               <w:rPr>
                 <w:rFonts w:eastAsia="Times New Roman" w:cs="Times New Roman"/>
                 <w:b/>
                 <w:bCs/>
               </w:rPr>
-              <w:t>RF</w:t>
+              <w:fldChar w:fldCharType="begin"/>
             </w:r>
             <w:r>
               <w:rPr>
@@ -8976,9 +9469,50 @@
                 <w:b/>
                 <w:bCs/>
               </w:rPr>
+              <w:instrText>HYPERLINK  \l "UC12"</w:instrText>
+            </w:r>
+            <w:r>
+              <w:rPr>
+                <w:rFonts w:eastAsia="Times New Roman" w:cs="Times New Roman"/>
+                <w:b/>
+                <w:bCs/>
+              </w:rPr>
+            </w:r>
+            <w:r>
+              <w:rPr>
+                <w:rFonts w:eastAsia="Times New Roman" w:cs="Times New Roman"/>
+                <w:b/>
+                <w:bCs/>
+              </w:rPr>
+              <w:fldChar w:fldCharType="separate"/>
+            </w:r>
+            <w:r>
+              <w:rPr>
+                <w:rStyle w:val="Collegamentoipertestuale"/>
+                <w:rFonts w:eastAsia="Times New Roman" w:cs="Times New Roman"/>
+                <w:b/>
+                <w:bCs/>
+              </w:rPr>
+              <w:t>RF</w:t>
+            </w:r>
+            <w:r>
+              <w:rPr>
+                <w:rStyle w:val="Collegamentoipertestuale"/>
+                <w:rFonts w:eastAsia="Times New Roman" w:cs="Times New Roman"/>
+                <w:b/>
+                <w:bCs/>
+              </w:rPr>
               <w:t>14</w:t>
             </w:r>
             <w:bookmarkEnd w:id="78"/>
+            <w:r>
+              <w:rPr>
+                <w:rFonts w:eastAsia="Times New Roman" w:cs="Times New Roman"/>
+                <w:b/>
+                <w:bCs/>
+              </w:rPr>
+              <w:fldChar w:fldCharType="end"/>
+            </w:r>
           </w:p>
         </w:tc>
         <w:tc>
@@ -9038,6 +9572,7 @@
           </w:p>
         </w:tc>
       </w:tr>
+      <w:bookmarkStart w:id="79" w:name="RF15"/>
       <w:tr>
         <w:trPr>
           <w:trHeight w:val="850"/>
@@ -9056,7 +9591,6 @@
                 <w:bCs/>
               </w:rPr>
             </w:pPr>
-            <w:bookmarkStart w:id="79" w:name="RF15"/>
             <w:r>
               <w:rPr>
                 <w:rFonts w:eastAsia="Times New Roman" w:cs="Times New Roman"/>
@@ -9064,9 +9598,49 @@
                 <w:bCs/>
               </w:rPr>
               <w:lastRenderedPageBreak/>
+              <w:fldChar w:fldCharType="begin"/>
+            </w:r>
+            <w:r>
+              <w:rPr>
+                <w:rFonts w:eastAsia="Times New Roman" w:cs="Times New Roman"/>
+                <w:b/>
+                <w:bCs/>
+              </w:rPr>
+              <w:instrText>HYPERLINK  \l "UC1_1"</w:instrText>
+            </w:r>
+            <w:r>
+              <w:rPr>
+                <w:rFonts w:eastAsia="Times New Roman" w:cs="Times New Roman"/>
+                <w:b/>
+                <w:bCs/>
+              </w:rPr>
+            </w:r>
+            <w:r>
+              <w:rPr>
+                <w:rFonts w:eastAsia="Times New Roman" w:cs="Times New Roman"/>
+                <w:b/>
+                <w:bCs/>
+              </w:rPr>
+              <w:fldChar w:fldCharType="separate"/>
+            </w:r>
+            <w:r>
+              <w:rPr>
+                <w:rStyle w:val="Collegamentoipertestuale"/>
+                <w:rFonts w:eastAsia="Times New Roman" w:cs="Times New Roman"/>
+                <w:b/>
+                <w:bCs/>
+              </w:rPr>
               <w:t>RF15</w:t>
             </w:r>
             <w:bookmarkEnd w:id="79"/>
+            <w:r>
+              <w:rPr>
+                <w:rFonts w:eastAsia="Times New Roman" w:cs="Times New Roman"/>
+                <w:b/>
+                <w:bCs/>
+              </w:rPr>
+              <w:fldChar w:fldCharType="end"/>
+            </w:r>
           </w:p>
         </w:tc>
         <w:tc>
@@ -11265,6 +11839,7 @@
                 <w:szCs w:val="18"/>
               </w:rPr>
             </w:pPr>
+            <w:bookmarkStart w:id="113" w:name="UC1"/>
             <w:r>
               <w:rPr>
                 <w:color w:val="F37A41"/>
@@ -11274,6 +11849,7 @@
               </w:rPr>
               <w:t>UC1</w:t>
             </w:r>
+            <w:bookmarkEnd w:id="113"/>
             <w:r>
               <w:rPr>
                 <w:b w:val="0"/>
@@ -11442,6 +12018,7 @@
                 <w:szCs w:val="18"/>
               </w:rPr>
             </w:pPr>
+            <w:bookmarkStart w:id="114" w:name="UC1_1"/>
             <w:r>
               <w:rPr>
                 <w:color w:val="F37A41"/>
@@ -11469,6 +12046,7 @@
               </w:rPr>
               <w:t>1</w:t>
             </w:r>
+            <w:bookmarkEnd w:id="114"/>
             <w:r>
               <w:rPr>
                 <w:b w:val="0"/>
@@ -11675,6 +12253,7 @@
                 <w:szCs w:val="18"/>
               </w:rPr>
             </w:pPr>
+            <w:bookmarkStart w:id="115" w:name="UC2"/>
             <w:r>
               <w:rPr>
                 <w:color w:val="F37A41"/>
@@ -11684,6 +12263,7 @@
               </w:rPr>
               <w:t>UC2</w:t>
             </w:r>
+            <w:bookmarkEnd w:id="115"/>
             <w:r>
               <w:rPr>
                 <w:b w:val="0"/>
@@ -11831,6 +12411,7 @@
                 <w:szCs w:val="18"/>
               </w:rPr>
             </w:pPr>
+            <w:bookmarkStart w:id="116" w:name="UC3"/>
             <w:r>
               <w:rPr>
                 <w:color w:val="F37A41"/>
@@ -11849,6 +12430,7 @@
               </w:rPr>
               <w:t>3</w:t>
             </w:r>
+            <w:bookmarkEnd w:id="116"/>
             <w:r>
               <w:rPr>
                 <w:b w:val="0"/>
@@ -11992,6 +12574,7 @@
                 <w:szCs w:val="18"/>
               </w:rPr>
             </w:pPr>
+            <w:bookmarkStart w:id="117" w:name="UC4"/>
             <w:r>
               <w:rPr>
                 <w:color w:val="F37A41"/>
@@ -12010,6 +12593,7 @@
               </w:rPr>
               <w:t>4</w:t>
             </w:r>
+            <w:bookmarkEnd w:id="117"/>
             <w:r>
               <w:rPr>
                 <w:b w:val="0"/>
@@ -12152,6 +12736,7 @@
                 <w:szCs w:val="18"/>
               </w:rPr>
             </w:pPr>
+            <w:bookmarkStart w:id="118" w:name="UC5"/>
             <w:r>
               <w:rPr>
                 <w:color w:val="F37A41"/>
@@ -12170,6 +12755,7 @@
               </w:rPr>
               <w:t>5</w:t>
             </w:r>
+            <w:bookmarkEnd w:id="118"/>
             <w:r>
               <w:rPr>
                 <w:b w:val="0"/>
@@ -12313,6 +12899,7 @@
                 <w:szCs w:val="18"/>
               </w:rPr>
             </w:pPr>
+            <w:bookmarkStart w:id="119" w:name="UC6"/>
             <w:r>
               <w:rPr>
                 <w:color w:val="F37A41"/>
@@ -12331,6 +12918,7 @@
               </w:rPr>
               <w:t>6</w:t>
             </w:r>
+            <w:bookmarkEnd w:id="119"/>
             <w:r>
               <w:rPr>
                 <w:b w:val="0"/>
@@ -12501,6 +13089,7 @@
                 <w:szCs w:val="18"/>
               </w:rPr>
             </w:pPr>
+            <w:bookmarkStart w:id="120" w:name="UC6_1"/>
             <w:r>
               <w:rPr>
                 <w:color w:val="F37A41"/>
@@ -12519,6 +13108,7 @@
               </w:rPr>
               <w:t>6.1</w:t>
             </w:r>
+            <w:bookmarkEnd w:id="120"/>
             <w:r>
               <w:rPr>
                 <w:b w:val="0"/>
@@ -12690,6 +13280,7 @@
                 <w:szCs w:val="18"/>
               </w:rPr>
             </w:pPr>
+            <w:bookmarkStart w:id="121" w:name="UC7"/>
             <w:r>
               <w:rPr>
                 <w:color w:val="F37A41"/>
@@ -12708,6 +13299,7 @@
               </w:rPr>
               <w:t>7</w:t>
             </w:r>
+            <w:bookmarkEnd w:id="121"/>
             <w:r>
               <w:rPr>
                 <w:b w:val="0"/>
@@ -12922,6 +13514,7 @@
                 <w:szCs w:val="18"/>
               </w:rPr>
             </w:pPr>
+            <w:bookmarkStart w:id="122" w:name="UC7_1"/>
             <w:r>
               <w:rPr>
                 <w:color w:val="F37A41"/>
@@ -12940,6 +13533,7 @@
               </w:rPr>
               <w:t>7.1</w:t>
             </w:r>
+            <w:bookmarkEnd w:id="122"/>
             <w:r>
               <w:rPr>
                 <w:b w:val="0"/>
@@ -13109,6 +13703,7 @@
                 <w:szCs w:val="18"/>
               </w:rPr>
             </w:pPr>
+            <w:bookmarkStart w:id="123" w:name="UC7_2"/>
             <w:r>
               <w:rPr>
                 <w:color w:val="F37A41"/>
@@ -13136,6 +13731,7 @@
               </w:rPr>
               <w:t>.2</w:t>
             </w:r>
+            <w:bookmarkEnd w:id="123"/>
             <w:r>
               <w:rPr>
                 <w:b w:val="0"/>
@@ -13312,6 +13908,7 @@
                 <w:szCs w:val="18"/>
               </w:rPr>
             </w:pPr>
+            <w:bookmarkStart w:id="124" w:name="UC8"/>
             <w:r>
               <w:rPr>
                 <w:color w:val="F37A41"/>
@@ -13330,6 +13927,7 @@
               </w:rPr>
               <w:t>8</w:t>
             </w:r>
+            <w:bookmarkEnd w:id="124"/>
             <w:r>
               <w:rPr>
                 <w:b w:val="0"/>
@@ -13473,6 +14071,7 @@
                 <w:szCs w:val="18"/>
               </w:rPr>
             </w:pPr>
+            <w:bookmarkStart w:id="125" w:name="UC9"/>
             <w:r>
               <w:rPr>
                 <w:color w:val="F37A41"/>
@@ -13491,6 +14090,7 @@
               </w:rPr>
               <w:t>9</w:t>
             </w:r>
+            <w:bookmarkEnd w:id="125"/>
             <w:r>
               <w:rPr>
                 <w:b w:val="0"/>
@@ -13633,6 +14233,7 @@
                 <w:szCs w:val="18"/>
               </w:rPr>
             </w:pPr>
+            <w:bookmarkStart w:id="126" w:name="UC10"/>
             <w:r>
               <w:rPr>
                 <w:color w:val="F37A41"/>
@@ -13651,6 +14252,7 @@
               </w:rPr>
               <w:t>10</w:t>
             </w:r>
+            <w:bookmarkEnd w:id="126"/>
             <w:r>
               <w:rPr>
                 <w:b w:val="0"/>
@@ -13794,6 +14396,7 @@
                 <w:szCs w:val="18"/>
               </w:rPr>
             </w:pPr>
+            <w:bookmarkStart w:id="127" w:name="UC11"/>
             <w:r>
               <w:rPr>
                 <w:color w:val="F37A41"/>
@@ -13812,6 +14415,7 @@
               </w:rPr>
               <w:t>11</w:t>
             </w:r>
+            <w:bookmarkEnd w:id="127"/>
             <w:r>
               <w:rPr>
                 <w:b w:val="0"/>
@@ -13954,6 +14558,7 @@
                 <w:szCs w:val="18"/>
               </w:rPr>
             </w:pPr>
+            <w:bookmarkStart w:id="128" w:name="UC12"/>
             <w:r>
               <w:rPr>
                 <w:color w:val="F37A41"/>
@@ -13972,6 +14577,7 @@
               </w:rPr>
               <w:t>12</w:t>
             </w:r>
+            <w:bookmarkEnd w:id="128"/>
             <w:r>
               <w:rPr>
                 <w:b w:val="0"/>
@@ -14118,18 +14724,18 @@
           <w:numId w:val="1"/>
         </w:numPr>
       </w:pPr>
-      <w:bookmarkStart w:id="113" w:name="_Toc471905553"/>
-      <w:bookmarkStart w:id="114" w:name="_Toc474433555"/>
-      <w:bookmarkStart w:id="115" w:name="_Toc474433730"/>
-      <w:bookmarkStart w:id="116" w:name="_Toc204776475"/>
+      <w:bookmarkStart w:id="129" w:name="_Toc471905553"/>
+      <w:bookmarkStart w:id="130" w:name="_Toc474433555"/>
+      <w:bookmarkStart w:id="131" w:name="_Toc474433730"/>
+      <w:bookmarkStart w:id="132" w:name="_Toc204776475"/>
       <w:r>
         <w:lastRenderedPageBreak/>
         <w:t>Diagramma dei casi d’uso</w:t>
       </w:r>
-      <w:bookmarkEnd w:id="113"/>
-      <w:bookmarkEnd w:id="114"/>
-      <w:bookmarkEnd w:id="115"/>
-      <w:bookmarkEnd w:id="116"/>
+      <w:bookmarkEnd w:id="129"/>
+      <w:bookmarkEnd w:id="130"/>
+      <w:bookmarkEnd w:id="131"/>
+      <w:bookmarkEnd w:id="132"/>
     </w:p>
     <w:p>
       <w:pPr>
@@ -14191,23 +14797,23 @@
           <w:numId w:val="1"/>
         </w:numPr>
       </w:pPr>
-      <w:bookmarkStart w:id="117" w:name="_Toc471222558"/>
-      <w:bookmarkStart w:id="118" w:name="_Toc471222597"/>
-      <w:bookmarkStart w:id="119" w:name="_Toc471224128"/>
-      <w:bookmarkStart w:id="120" w:name="_Toc471905554"/>
-      <w:bookmarkStart w:id="121" w:name="_Toc474433556"/>
-      <w:bookmarkStart w:id="122" w:name="_Toc474433731"/>
-      <w:bookmarkStart w:id="123" w:name="_Toc204776476"/>
+      <w:bookmarkStart w:id="133" w:name="_Toc471222558"/>
+      <w:bookmarkStart w:id="134" w:name="_Toc471222597"/>
+      <w:bookmarkStart w:id="135" w:name="_Toc471224128"/>
+      <w:bookmarkStart w:id="136" w:name="_Toc471905554"/>
+      <w:bookmarkStart w:id="137" w:name="_Toc474433556"/>
+      <w:bookmarkStart w:id="138" w:name="_Toc474433731"/>
+      <w:bookmarkStart w:id="139" w:name="_Toc204776476"/>
       <w:r>
         <w:t>Scenari</w:t>
       </w:r>
-      <w:bookmarkEnd w:id="117"/>
-      <w:bookmarkEnd w:id="118"/>
-      <w:bookmarkEnd w:id="119"/>
-      <w:bookmarkEnd w:id="120"/>
-      <w:bookmarkEnd w:id="121"/>
-      <w:bookmarkEnd w:id="122"/>
-      <w:bookmarkEnd w:id="123"/>
+      <w:bookmarkEnd w:id="133"/>
+      <w:bookmarkEnd w:id="134"/>
+      <w:bookmarkEnd w:id="135"/>
+      <w:bookmarkEnd w:id="136"/>
+      <w:bookmarkEnd w:id="137"/>
+      <w:bookmarkEnd w:id="138"/>
+      <w:bookmarkEnd w:id="139"/>
     </w:p>
     <w:p>
       <w:pPr>
@@ -15188,6 +15794,7 @@
               <w:rPr>
                 <w:rFonts w:ascii="Times New Roman" w:hAnsi="Times New Roman" w:cs="Times New Roman"/>
               </w:rPr>
+              <w:lastRenderedPageBreak/>
               <w:t>Post-Condizioni</w:t>
             </w:r>
           </w:p>
@@ -15540,19 +16147,19 @@
       <w:pPr>
         <w:pStyle w:val="Titolo2"/>
       </w:pPr>
-      <w:bookmarkStart w:id="124" w:name="_Toc471905555"/>
-      <w:bookmarkStart w:id="125" w:name="_Toc474433557"/>
-      <w:bookmarkStart w:id="126" w:name="_Toc474433732"/>
-      <w:bookmarkStart w:id="127" w:name="_Toc494725284"/>
-      <w:bookmarkStart w:id="128" w:name="_Toc204776477"/>
+      <w:bookmarkStart w:id="140" w:name="_Toc471905555"/>
+      <w:bookmarkStart w:id="141" w:name="_Toc474433557"/>
+      <w:bookmarkStart w:id="142" w:name="_Toc474433732"/>
+      <w:bookmarkStart w:id="143" w:name="_Toc494725284"/>
+      <w:bookmarkStart w:id="144" w:name="_Toc204776477"/>
       <w:r>
         <w:t>Diagramma delle classi</w:t>
       </w:r>
-      <w:bookmarkEnd w:id="124"/>
-      <w:bookmarkEnd w:id="125"/>
-      <w:bookmarkEnd w:id="126"/>
-      <w:bookmarkEnd w:id="127"/>
-      <w:bookmarkEnd w:id="128"/>
+      <w:bookmarkEnd w:id="140"/>
+      <w:bookmarkEnd w:id="141"/>
+      <w:bookmarkEnd w:id="142"/>
+      <w:bookmarkEnd w:id="143"/>
+      <w:bookmarkEnd w:id="144"/>
     </w:p>
     <w:p>
       <w:pPr>
@@ -16825,18 +17432,18 @@
       <w:pPr>
         <w:pStyle w:val="Titolo2"/>
       </w:pPr>
-      <w:bookmarkStart w:id="129" w:name="_Toc471905556"/>
-      <w:bookmarkStart w:id="130" w:name="_Toc474433558"/>
-      <w:bookmarkStart w:id="131" w:name="_Toc474433733"/>
-      <w:bookmarkStart w:id="132" w:name="_Toc204776478"/>
+      <w:bookmarkStart w:id="145" w:name="_Toc471905556"/>
+      <w:bookmarkStart w:id="146" w:name="_Toc474433558"/>
+      <w:bookmarkStart w:id="147" w:name="_Toc474433733"/>
+      <w:bookmarkStart w:id="148" w:name="_Toc204776478"/>
       <w:r>
         <w:lastRenderedPageBreak/>
         <w:t>Diagrammi di sequenza</w:t>
       </w:r>
-      <w:bookmarkEnd w:id="129"/>
-      <w:bookmarkEnd w:id="130"/>
-      <w:bookmarkEnd w:id="131"/>
-      <w:bookmarkEnd w:id="132"/>
+      <w:bookmarkEnd w:id="145"/>
+      <w:bookmarkEnd w:id="146"/>
+      <w:bookmarkEnd w:id="147"/>
+      <w:bookmarkEnd w:id="148"/>
     </w:p>
     <w:p>
       <w:pPr>
@@ -16949,11 +17556,11 @@
           <w:numId w:val="2"/>
         </w:numPr>
       </w:pPr>
-      <w:bookmarkStart w:id="133" w:name="_Toc204776479"/>
+      <w:bookmarkStart w:id="149" w:name="_Toc204776479"/>
       <w:r>
         <w:t>Accesso</w:t>
       </w:r>
-      <w:bookmarkEnd w:id="133"/>
+      <w:bookmarkEnd w:id="149"/>
     </w:p>
     <w:p>
       <w:pPr>
@@ -17110,12 +17717,12 @@
           <w:numId w:val="2"/>
         </w:numPr>
       </w:pPr>
-      <w:bookmarkStart w:id="134" w:name="_Toc204776480"/>
+      <w:bookmarkStart w:id="150" w:name="_Toc204776480"/>
       <w:proofErr w:type="spellStart"/>
       <w:r>
         <w:t>AggiungiAuto</w:t>
       </w:r>
-      <w:bookmarkEnd w:id="134"/>
+      <w:bookmarkEnd w:id="150"/>
       <w:proofErr w:type="spellEnd"/>
     </w:p>
     <w:p>
@@ -17241,12 +17848,12 @@
       <w:pPr>
         <w:pStyle w:val="Titolo2"/>
       </w:pPr>
-      <w:bookmarkStart w:id="135" w:name="_Toc204776481"/>
+      <w:bookmarkStart w:id="151" w:name="_Toc204776481"/>
       <w:r>
         <w:lastRenderedPageBreak/>
         <w:t>Diagramma delle classi raffinato</w:t>
       </w:r>
-      <w:bookmarkEnd w:id="135"/>
+      <w:bookmarkEnd w:id="151"/>
     </w:p>
     <w:p/>
     <w:p>
@@ -17320,20 +17927,20 @@
       <w:pPr>
         <w:pStyle w:val="Titolo1"/>
       </w:pPr>
-      <w:bookmarkStart w:id="136" w:name="_Toc471905558"/>
-      <w:bookmarkStart w:id="137" w:name="_Toc474433560"/>
-      <w:bookmarkStart w:id="138" w:name="_Toc474433735"/>
-      <w:bookmarkStart w:id="139" w:name="_Toc204776482"/>
+      <w:bookmarkStart w:id="152" w:name="_Toc471905558"/>
+      <w:bookmarkStart w:id="153" w:name="_Toc474433560"/>
+      <w:bookmarkStart w:id="154" w:name="_Toc474433735"/>
+      <w:bookmarkStart w:id="155" w:name="_Toc204776482"/>
       <w:r>
         <w:t>Piano di test</w:t>
       </w:r>
       <w:r>
         <w:t xml:space="preserve"> funzionale</w:t>
       </w:r>
-      <w:bookmarkEnd w:id="136"/>
-      <w:bookmarkEnd w:id="137"/>
-      <w:bookmarkEnd w:id="138"/>
-      <w:bookmarkEnd w:id="139"/>
+      <w:bookmarkEnd w:id="152"/>
+      <w:bookmarkEnd w:id="153"/>
+      <w:bookmarkEnd w:id="154"/>
+      <w:bookmarkEnd w:id="155"/>
     </w:p>
     <w:p>
       <w:pPr>
@@ -17473,14 +18080,14 @@
       <w:pPr>
         <w:pStyle w:val="Titolo2"/>
       </w:pPr>
-      <w:bookmarkStart w:id="140" w:name="_Toc204776483"/>
+      <w:bookmarkStart w:id="156" w:name="_Toc204776483"/>
       <w:r>
         <w:t>Registrazione</w:t>
       </w:r>
       <w:r>
         <w:t xml:space="preserve"> Utente</w:t>
       </w:r>
-      <w:bookmarkEnd w:id="140"/>
+      <w:bookmarkEnd w:id="156"/>
     </w:p>
     <w:p>
       <w:pPr>
@@ -21362,34 +21969,34 @@
       <w:pPr>
         <w:pStyle w:val="Titolo1"/>
       </w:pPr>
-      <w:bookmarkStart w:id="141" w:name="_Toc471905559"/>
-      <w:bookmarkStart w:id="142" w:name="_Toc474433561"/>
-      <w:bookmarkStart w:id="143" w:name="_Toc474433736"/>
-      <w:bookmarkStart w:id="144" w:name="_Toc204776484"/>
+      <w:bookmarkStart w:id="157" w:name="_Toc471905559"/>
+      <w:bookmarkStart w:id="158" w:name="_Toc474433561"/>
+      <w:bookmarkStart w:id="159" w:name="_Toc474433736"/>
+      <w:bookmarkStart w:id="160" w:name="_Toc204776484"/>
       <w:r>
         <w:lastRenderedPageBreak/>
         <w:t>Progettazione</w:t>
       </w:r>
-      <w:bookmarkEnd w:id="141"/>
-      <w:bookmarkEnd w:id="142"/>
-      <w:bookmarkEnd w:id="143"/>
-      <w:bookmarkEnd w:id="144"/>
+      <w:bookmarkEnd w:id="157"/>
+      <w:bookmarkEnd w:id="158"/>
+      <w:bookmarkEnd w:id="159"/>
+      <w:bookmarkEnd w:id="160"/>
     </w:p>
     <w:p>
       <w:pPr>
         <w:pStyle w:val="Titolo2"/>
       </w:pPr>
-      <w:bookmarkStart w:id="145" w:name="_Toc471905560"/>
-      <w:bookmarkStart w:id="146" w:name="_Toc474433562"/>
-      <w:bookmarkStart w:id="147" w:name="_Toc474433737"/>
-      <w:bookmarkStart w:id="148" w:name="_Toc204776485"/>
+      <w:bookmarkStart w:id="161" w:name="_Toc471905560"/>
+      <w:bookmarkStart w:id="162" w:name="_Toc474433562"/>
+      <w:bookmarkStart w:id="163" w:name="_Toc474433737"/>
+      <w:bookmarkStart w:id="164" w:name="_Toc204776485"/>
       <w:r>
         <w:t>Diagramma delle classi</w:t>
       </w:r>
-      <w:bookmarkEnd w:id="145"/>
-      <w:bookmarkEnd w:id="146"/>
-      <w:bookmarkEnd w:id="147"/>
-      <w:bookmarkEnd w:id="148"/>
+      <w:bookmarkEnd w:id="161"/>
+      <w:bookmarkEnd w:id="162"/>
+      <w:bookmarkEnd w:id="163"/>
+      <w:bookmarkEnd w:id="164"/>
       <w:r>
         <w:t xml:space="preserve"> </w:t>
       </w:r>
@@ -21641,11 +22248,11 @@
           <w:numId w:val="2"/>
         </w:numPr>
       </w:pPr>
-      <w:bookmarkStart w:id="149" w:name="_Toc204776486"/>
+      <w:bookmarkStart w:id="165" w:name="_Toc204776486"/>
       <w:r>
         <w:t>Traduzione classi ed associazioni</w:t>
       </w:r>
-      <w:bookmarkEnd w:id="149"/>
+      <w:bookmarkEnd w:id="165"/>
     </w:p>
     <w:p/>
     <w:p>
@@ -21671,11 +22278,11 @@
           <w:numId w:val="2"/>
         </w:numPr>
       </w:pPr>
-      <w:bookmarkStart w:id="150" w:name="_Toc204776487"/>
+      <w:bookmarkStart w:id="166" w:name="_Toc204776487"/>
       <w:r>
         <w:t>Pattern BCED</w:t>
       </w:r>
-      <w:bookmarkEnd w:id="150"/>
+      <w:bookmarkEnd w:id="166"/>
     </w:p>
     <w:p>
       <w:pPr>
@@ -21699,7 +22306,7 @@
           <w:numId w:val="2"/>
         </w:numPr>
       </w:pPr>
-      <w:bookmarkStart w:id="151" w:name="_Toc204776488"/>
+      <w:bookmarkStart w:id="167" w:name="_Toc204776488"/>
       <w:r>
         <w:t xml:space="preserve">Package </w:t>
       </w:r>
@@ -21707,7 +22314,7 @@
       <w:r>
         <w:t>Boundary</w:t>
       </w:r>
-      <w:bookmarkEnd w:id="151"/>
+      <w:bookmarkEnd w:id="167"/>
       <w:proofErr w:type="spellEnd"/>
     </w:p>
     <w:p>
@@ -21792,8 +22399,8 @@
           <w:numId w:val="2"/>
         </w:numPr>
       </w:pPr>
-      <w:bookmarkStart w:id="152" w:name="_Toc204776489"/>
-      <w:bookmarkEnd w:id="152"/>
+      <w:bookmarkStart w:id="168" w:name="_Toc204776489"/>
+      <w:bookmarkEnd w:id="168"/>
     </w:p>
     <w:p>
       <w:pPr>
@@ -21803,11 +22410,11 @@
           <w:numId w:val="2"/>
         </w:numPr>
       </w:pPr>
-      <w:bookmarkStart w:id="153" w:name="_Toc204776490"/>
+      <w:bookmarkStart w:id="169" w:name="_Toc204776490"/>
       <w:r>
         <w:t>Package Controller</w:t>
       </w:r>
-      <w:bookmarkEnd w:id="153"/>
+      <w:bookmarkEnd w:id="169"/>
     </w:p>
     <w:p>
       <w:pPr>
@@ -21898,7 +22505,7 @@
           <w:numId w:val="2"/>
         </w:numPr>
       </w:pPr>
-      <w:bookmarkStart w:id="154" w:name="_Toc204776491"/>
+      <w:bookmarkStart w:id="170" w:name="_Toc204776491"/>
       <w:r>
         <w:t xml:space="preserve">Package </w:t>
       </w:r>
@@ -21906,7 +22513,7 @@
       <w:r>
         <w:t>Entity</w:t>
       </w:r>
-      <w:bookmarkEnd w:id="154"/>
+      <w:bookmarkEnd w:id="170"/>
       <w:proofErr w:type="spellEnd"/>
     </w:p>
     <w:p>
@@ -21991,11 +22598,11 @@
           <w:numId w:val="2"/>
         </w:numPr>
       </w:pPr>
-      <w:bookmarkStart w:id="155" w:name="_Toc204776492"/>
+      <w:bookmarkStart w:id="171" w:name="_Toc204776492"/>
       <w:r>
         <w:t>Package Database</w:t>
       </w:r>
-      <w:bookmarkEnd w:id="155"/>
+      <w:bookmarkEnd w:id="171"/>
     </w:p>
     <w:p>
       <w:pPr>
@@ -22353,17 +22960,17 @@
       <w:pPr>
         <w:pStyle w:val="Titolo2"/>
       </w:pPr>
-      <w:bookmarkStart w:id="156" w:name="_Toc471905561"/>
-      <w:bookmarkStart w:id="157" w:name="_Toc474433563"/>
-      <w:bookmarkStart w:id="158" w:name="_Toc474433738"/>
-      <w:bookmarkStart w:id="159" w:name="_Toc204776493"/>
+      <w:bookmarkStart w:id="172" w:name="_Toc471905561"/>
+      <w:bookmarkStart w:id="173" w:name="_Toc474433563"/>
+      <w:bookmarkStart w:id="174" w:name="_Toc474433738"/>
+      <w:bookmarkStart w:id="175" w:name="_Toc204776493"/>
       <w:r>
         <w:t>Diagrammi di sequenza</w:t>
       </w:r>
-      <w:bookmarkEnd w:id="156"/>
-      <w:bookmarkEnd w:id="157"/>
-      <w:bookmarkEnd w:id="158"/>
-      <w:bookmarkEnd w:id="159"/>
+      <w:bookmarkEnd w:id="172"/>
+      <w:bookmarkEnd w:id="173"/>
+      <w:bookmarkEnd w:id="174"/>
+      <w:bookmarkEnd w:id="175"/>
     </w:p>
     <w:p>
       <w:pPr>
@@ -22457,12 +23064,12 @@
           <w:numId w:val="2"/>
         </w:numPr>
       </w:pPr>
-      <w:bookmarkStart w:id="160" w:name="_Toc204776494"/>
+      <w:bookmarkStart w:id="176" w:name="_Toc204776494"/>
       <w:r>
         <w:lastRenderedPageBreak/>
         <w:t>Registrazione</w:t>
       </w:r>
-      <w:bookmarkEnd w:id="160"/>
+      <w:bookmarkEnd w:id="176"/>
     </w:p>
     <w:p>
       <w:pPr>
@@ -22680,17 +23287,17 @@
       <w:pPr>
         <w:pStyle w:val="Titolo1"/>
       </w:pPr>
-      <w:bookmarkStart w:id="161" w:name="_Toc471905562"/>
-      <w:bookmarkStart w:id="162" w:name="_Toc474433564"/>
-      <w:bookmarkStart w:id="163" w:name="_Toc474433739"/>
-      <w:bookmarkStart w:id="164" w:name="_Toc204776495"/>
+      <w:bookmarkStart w:id="177" w:name="_Toc471905562"/>
+      <w:bookmarkStart w:id="178" w:name="_Toc474433564"/>
+      <w:bookmarkStart w:id="179" w:name="_Toc474433739"/>
+      <w:bookmarkStart w:id="180" w:name="_Toc204776495"/>
       <w:r>
         <w:t>Implementazione</w:t>
       </w:r>
-      <w:bookmarkEnd w:id="161"/>
-      <w:bookmarkEnd w:id="162"/>
-      <w:bookmarkEnd w:id="163"/>
-      <w:bookmarkEnd w:id="164"/>
+      <w:bookmarkEnd w:id="177"/>
+      <w:bookmarkEnd w:id="178"/>
+      <w:bookmarkEnd w:id="179"/>
+      <w:bookmarkEnd w:id="180"/>
     </w:p>
     <w:p>
       <w:pPr>
@@ -22866,11 +23473,11 @@
       <w:pPr>
         <w:pStyle w:val="Titolo2"/>
       </w:pPr>
-      <w:bookmarkStart w:id="165" w:name="_Toc204776496"/>
+      <w:bookmarkStart w:id="181" w:name="_Toc204776496"/>
       <w:r>
         <w:t>Package Database</w:t>
       </w:r>
-      <w:bookmarkEnd w:id="165"/>
+      <w:bookmarkEnd w:id="181"/>
       <w:r>
         <w:t xml:space="preserve"> </w:t>
       </w:r>
@@ -22885,7 +23492,7 @@
       <w:pPr>
         <w:pStyle w:val="Titolo2"/>
       </w:pPr>
-      <w:bookmarkStart w:id="166" w:name="_Toc204776497"/>
+      <w:bookmarkStart w:id="182" w:name="_Toc204776497"/>
       <w:r>
         <w:t xml:space="preserve">Package </w:t>
       </w:r>
@@ -22893,7 +23500,7 @@
       <w:r>
         <w:t>Entity</w:t>
       </w:r>
-      <w:bookmarkEnd w:id="166"/>
+      <w:bookmarkEnd w:id="182"/>
       <w:proofErr w:type="spellEnd"/>
     </w:p>
     <w:p>
@@ -22913,11 +23520,11 @@
       <w:pPr>
         <w:pStyle w:val="Titolo2"/>
       </w:pPr>
-      <w:bookmarkStart w:id="167" w:name="_Toc204776498"/>
+      <w:bookmarkStart w:id="183" w:name="_Toc204776498"/>
       <w:r>
         <w:t>Package Controller</w:t>
       </w:r>
-      <w:bookmarkEnd w:id="167"/>
+      <w:bookmarkEnd w:id="183"/>
     </w:p>
     <w:p>
       <w:r>
@@ -22929,7 +23536,7 @@
       <w:pPr>
         <w:pStyle w:val="Titolo2"/>
       </w:pPr>
-      <w:bookmarkStart w:id="168" w:name="_Toc204776499"/>
+      <w:bookmarkStart w:id="184" w:name="_Toc204776499"/>
       <w:r>
         <w:t xml:space="preserve">Package </w:t>
       </w:r>
@@ -22937,7 +23544,7 @@
       <w:r>
         <w:t>Boundary</w:t>
       </w:r>
-      <w:bookmarkEnd w:id="168"/>
+      <w:bookmarkEnd w:id="184"/>
       <w:proofErr w:type="spellEnd"/>
     </w:p>
     <w:p>
@@ -22969,11 +23576,11 @@
         <w:pStyle w:val="Titolo2"/>
         <w:jc w:val="both"/>
       </w:pPr>
-      <w:bookmarkStart w:id="169" w:name="_Toc204776500"/>
+      <w:bookmarkStart w:id="185" w:name="_Toc204776500"/>
       <w:r>
         <w:t>Package DTO</w:t>
       </w:r>
-      <w:bookmarkEnd w:id="169"/>
+      <w:bookmarkEnd w:id="185"/>
     </w:p>
     <w:p>
       <w:pPr>
@@ -23110,11 +23717,11 @@
       <w:pPr>
         <w:pStyle w:val="Titolo2"/>
       </w:pPr>
-      <w:bookmarkStart w:id="170" w:name="_Toc204776501"/>
+      <w:bookmarkStart w:id="186" w:name="_Toc204776501"/>
       <w:r>
         <w:t>Diagramma di Deployment</w:t>
       </w:r>
-      <w:bookmarkEnd w:id="170"/>
+      <w:bookmarkEnd w:id="186"/>
     </w:p>
     <w:p>
       <w:pPr>
@@ -23178,34 +23785,34 @@
       <w:pPr>
         <w:pStyle w:val="Titolo1"/>
       </w:pPr>
-      <w:bookmarkStart w:id="171" w:name="_Toc471494147"/>
-      <w:bookmarkStart w:id="172" w:name="_Toc471905563"/>
-      <w:bookmarkStart w:id="173" w:name="_Toc474433565"/>
-      <w:bookmarkStart w:id="174" w:name="_Toc474433740"/>
-      <w:bookmarkStart w:id="175" w:name="_Toc204776502"/>
+      <w:bookmarkStart w:id="187" w:name="_Toc471494147"/>
+      <w:bookmarkStart w:id="188" w:name="_Toc471905563"/>
+      <w:bookmarkStart w:id="189" w:name="_Toc474433565"/>
+      <w:bookmarkStart w:id="190" w:name="_Toc474433740"/>
+      <w:bookmarkStart w:id="191" w:name="_Toc204776502"/>
       <w:r>
         <w:lastRenderedPageBreak/>
         <w:t>Testing</w:t>
       </w:r>
-      <w:bookmarkStart w:id="176" w:name="_Toc471494148"/>
-      <w:bookmarkStart w:id="177" w:name="_Toc471905564"/>
-      <w:bookmarkStart w:id="178" w:name="_Toc474433566"/>
-      <w:bookmarkStart w:id="179" w:name="_Toc474433741"/>
-      <w:bookmarkEnd w:id="171"/>
-      <w:bookmarkEnd w:id="172"/>
-      <w:bookmarkEnd w:id="173"/>
-      <w:bookmarkEnd w:id="174"/>
-      <w:bookmarkEnd w:id="175"/>
+      <w:bookmarkStart w:id="192" w:name="_Toc471494148"/>
+      <w:bookmarkStart w:id="193" w:name="_Toc471905564"/>
+      <w:bookmarkStart w:id="194" w:name="_Toc474433566"/>
+      <w:bookmarkStart w:id="195" w:name="_Toc474433741"/>
+      <w:bookmarkEnd w:id="187"/>
+      <w:bookmarkEnd w:id="188"/>
+      <w:bookmarkEnd w:id="189"/>
+      <w:bookmarkEnd w:id="190"/>
+      <w:bookmarkEnd w:id="191"/>
     </w:p>
     <w:p>
       <w:pPr>
         <w:pStyle w:val="Titolo2"/>
       </w:pPr>
-      <w:bookmarkStart w:id="180" w:name="_Toc204776503"/>
+      <w:bookmarkStart w:id="196" w:name="_Toc204776503"/>
       <w:r>
         <w:t>Test Strutturale</w:t>
       </w:r>
-      <w:bookmarkEnd w:id="180"/>
+      <w:bookmarkEnd w:id="196"/>
     </w:p>
     <w:p>
       <w:pPr>
@@ -23328,15 +23935,15 @@
           <w:numId w:val="2"/>
         </w:numPr>
       </w:pPr>
-      <w:bookmarkStart w:id="181" w:name="_Toc471494149"/>
-      <w:bookmarkStart w:id="182" w:name="_Toc471905565"/>
-      <w:bookmarkStart w:id="183" w:name="_Toc474433567"/>
-      <w:bookmarkStart w:id="184" w:name="_Toc474433742"/>
-      <w:bookmarkStart w:id="185" w:name="_Toc204776504"/>
-      <w:bookmarkEnd w:id="176"/>
-      <w:bookmarkEnd w:id="177"/>
-      <w:bookmarkEnd w:id="178"/>
-      <w:bookmarkEnd w:id="179"/>
+      <w:bookmarkStart w:id="197" w:name="_Toc471494149"/>
+      <w:bookmarkStart w:id="198" w:name="_Toc471905565"/>
+      <w:bookmarkStart w:id="199" w:name="_Toc474433567"/>
+      <w:bookmarkStart w:id="200" w:name="_Toc474433742"/>
+      <w:bookmarkStart w:id="201" w:name="_Toc204776504"/>
+      <w:bookmarkEnd w:id="192"/>
+      <w:bookmarkEnd w:id="193"/>
+      <w:bookmarkEnd w:id="194"/>
+      <w:bookmarkEnd w:id="195"/>
       <w:r>
         <w:t xml:space="preserve">Complessità </w:t>
       </w:r>
@@ -23344,11 +23951,11 @@
       <w:r>
         <w:t>ciclomatica</w:t>
       </w:r>
-      <w:bookmarkEnd w:id="181"/>
-      <w:bookmarkEnd w:id="182"/>
-      <w:bookmarkEnd w:id="183"/>
-      <w:bookmarkEnd w:id="184"/>
-      <w:bookmarkEnd w:id="185"/>
+      <w:bookmarkEnd w:id="197"/>
+      <w:bookmarkEnd w:id="198"/>
+      <w:bookmarkEnd w:id="199"/>
+      <w:bookmarkEnd w:id="200"/>
+      <w:bookmarkEnd w:id="201"/>
       <w:proofErr w:type="spellEnd"/>
     </w:p>
     <w:p>
@@ -23402,7 +24009,7 @@
           <w:numId w:val="2"/>
         </w:numPr>
       </w:pPr>
-      <w:bookmarkStart w:id="186" w:name="_Toc204776505"/>
+      <w:bookmarkStart w:id="202" w:name="_Toc204776505"/>
       <w:proofErr w:type="spellStart"/>
       <w:r>
         <w:t>inserisciAutoModifiche</w:t>
@@ -23415,7 +24022,7 @@
       <w:r>
         <w:t>GestioneParcoAuto</w:t>
       </w:r>
-      <w:bookmarkEnd w:id="186"/>
+      <w:bookmarkEnd w:id="202"/>
       <w:proofErr w:type="spellEnd"/>
     </w:p>
     <w:p>
@@ -26078,7 +26685,7 @@
       <w:pPr>
         <w:pStyle w:val="Titolo2"/>
       </w:pPr>
-      <w:bookmarkStart w:id="187" w:name="_Toc204776506"/>
+      <w:bookmarkStart w:id="203" w:name="_Toc204776506"/>
       <w:proofErr w:type="spellStart"/>
       <w:r>
         <w:lastRenderedPageBreak/>
@@ -26088,7 +26695,7 @@
       <w:r>
         <w:t xml:space="preserve"> – Test di Unità</w:t>
       </w:r>
-      <w:bookmarkEnd w:id="187"/>
+      <w:bookmarkEnd w:id="203"/>
     </w:p>
     <w:p>
       <w:pPr>
@@ -26221,20 +26828,20 @@
           <w:numId w:val="1"/>
         </w:numPr>
       </w:pPr>
-      <w:bookmarkStart w:id="188" w:name="_Toc471494152"/>
-      <w:bookmarkStart w:id="189" w:name="_Toc471905566"/>
-      <w:bookmarkStart w:id="190" w:name="_Toc474433568"/>
-      <w:bookmarkStart w:id="191" w:name="_Toc474433743"/>
-      <w:bookmarkStart w:id="192" w:name="_Toc204776507"/>
+      <w:bookmarkStart w:id="204" w:name="_Toc471494152"/>
+      <w:bookmarkStart w:id="205" w:name="_Toc471905566"/>
+      <w:bookmarkStart w:id="206" w:name="_Toc474433568"/>
+      <w:bookmarkStart w:id="207" w:name="_Toc474433743"/>
+      <w:bookmarkStart w:id="208" w:name="_Toc204776507"/>
       <w:r>
         <w:lastRenderedPageBreak/>
         <w:t>Test funzionale</w:t>
       </w:r>
-      <w:bookmarkEnd w:id="188"/>
-      <w:bookmarkEnd w:id="189"/>
-      <w:bookmarkEnd w:id="190"/>
-      <w:bookmarkEnd w:id="191"/>
-      <w:bookmarkEnd w:id="192"/>
+      <w:bookmarkEnd w:id="204"/>
+      <w:bookmarkEnd w:id="205"/>
+      <w:bookmarkEnd w:id="206"/>
+      <w:bookmarkEnd w:id="207"/>
+      <w:bookmarkEnd w:id="208"/>
     </w:p>
     <w:p>
       <w:pPr>
@@ -28358,7 +28965,7 @@
             </wp:anchor>
           </w:drawing>
         </mc:Choice>
-        <mc:Fallback xmlns:a="http://schemas.openxmlformats.org/drawingml/2006/main" xmlns:arto="http://schemas.microsoft.com/office/word/2006/arto">
+        <mc:Fallback xmlns:arto="http://schemas.microsoft.com/office/word/2006/arto" xmlns:a="http://schemas.openxmlformats.org/drawingml/2006/main">
           <w:pict w14:anchorId="04A6CAA6">
             <v:line id="Connettore 1 6" style="position:absolute;z-index:251659264;visibility:visible;mso-wrap-style:square;mso-width-percent:0;mso-height-percent:0;mso-wrap-distance-left:9pt;mso-wrap-distance-top:0;mso-wrap-distance-right:9pt;mso-wrap-distance-bottom:0;mso-position-horizontal:absolute;mso-position-horizontal-relative:text;mso-position-vertical:absolute;mso-position-vertical-relative:text;mso-width-percent:0;mso-height-percent:0;mso-width-relative:margin;mso-height-relative:margin" o:spid="_x0000_s1026" strokecolor="#659ed5" strokeweight="1.5pt" from="-4.45pt,-2.35pt" to="483.7pt,-2.35pt" w14:anchorId="3D5DA729" o:gfxdata="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"/>
           </w:pict>
@@ -43292,16 +43899,6 @@
 </file>
 
 <file path=customXml/item2.xml><?xml version="1.0" encoding="utf-8"?>
-<p:properties xmlns:p="http://schemas.microsoft.com/office/2006/metadata/properties" xmlns:xsi="http://www.w3.org/2001/XMLSchema-instance" xmlns:pc="http://schemas.microsoft.com/office/infopath/2007/PartnerControls">
-  <documentManagement/>
-</p:properties>
-</file>
-
-<file path=customXml/item3.xml><?xml version="1.0" encoding="utf-8"?>
-<b:Sources xmlns:b="http://schemas.openxmlformats.org/officeDocument/2006/bibliography" xmlns="http://schemas.openxmlformats.org/officeDocument/2006/bibliography" SelectedStyle="/APA.XSL" StyleName="APA"/>
-</file>
-
-<file path=customXml/item4.xml><?xml version="1.0" encoding="utf-8"?>
 <ct:contentTypeSchema xmlns:ct="http://schemas.microsoft.com/office/2006/metadata/contentType" xmlns:ma="http://schemas.microsoft.com/office/2006/metadata/properties/metaAttributes" ct:_="" ma:_="" ma:contentTypeName="Document" ma:contentTypeID="0x010100B426CDB4A86E4547861BEE64AEC13341" ma:contentTypeVersion="3" ma:contentTypeDescription="Create a new document." ma:contentTypeScope="" ma:versionID="ce53d4da860457d4d58378830dcd2c29">
   <xsd:schema xmlns:xsd="http://www.w3.org/2001/XMLSchema" xmlns:xs="http://www.w3.org/2001/XMLSchema" xmlns:p="http://schemas.microsoft.com/office/2006/metadata/properties" xmlns:ns2="a0125924-97d7-4b19-9f67-0c94aaec3c8f" targetNamespace="http://schemas.microsoft.com/office/2006/metadata/properties" ma:root="true" ma:fieldsID="3db9282a1004406553fa2b1c2f6515e2" ns2:_="">
     <xsd:import namespace="a0125924-97d7-4b19-9f67-0c94aaec3c8f"/>
@@ -43439,6 +44036,16 @@
 </ct:contentTypeSchema>
 </file>
 
+<file path=customXml/item3.xml><?xml version="1.0" encoding="utf-8"?>
+<b:Sources xmlns:b="http://schemas.openxmlformats.org/officeDocument/2006/bibliography" xmlns="http://schemas.openxmlformats.org/officeDocument/2006/bibliography" SelectedStyle="/APA.XSL" StyleName="APA"/>
+</file>
+
+<file path=customXml/item4.xml><?xml version="1.0" encoding="utf-8"?>
+<p:properties xmlns:p="http://schemas.microsoft.com/office/2006/metadata/properties" xmlns:xsi="http://www.w3.org/2001/XMLSchema-instance" xmlns:pc="http://schemas.microsoft.com/office/infopath/2007/PartnerControls">
+  <documentManagement/>
+</p:properties>
+</file>
+
 <file path=customXml/itemProps1.xml><?xml version="1.0" encoding="utf-8"?>
 <ds:datastoreItem xmlns:ds="http://schemas.openxmlformats.org/officeDocument/2006/customXml" ds:itemID="{9B595C15-D9FF-41ED-AA22-4A06D1551B2F}">
   <ds:schemaRefs>
@@ -43448,23 +44055,6 @@
 </file>
 
 <file path=customXml/itemProps2.xml><?xml version="1.0" encoding="utf-8"?>
-<ds:datastoreItem xmlns:ds="http://schemas.openxmlformats.org/officeDocument/2006/customXml" ds:itemID="{E6738EE1-FA82-4BE5-ADD3-0CC2FB47B234}">
-  <ds:schemaRefs>
-    <ds:schemaRef ds:uri="http://schemas.microsoft.com/office/2006/metadata/properties"/>
-    <ds:schemaRef ds:uri="http://schemas.microsoft.com/office/infopath/2007/PartnerControls"/>
-  </ds:schemaRefs>
-</ds:datastoreItem>
-</file>
-
-<file path=customXml/itemProps3.xml><?xml version="1.0" encoding="utf-8"?>
-<ds:datastoreItem xmlns:ds="http://schemas.openxmlformats.org/officeDocument/2006/customXml" ds:itemID="{E5CAAADD-5EFA-6047-86AF-D47B791FFF73}">
-  <ds:schemaRefs>
-    <ds:schemaRef ds:uri="http://schemas.openxmlformats.org/officeDocument/2006/bibliography"/>
-  </ds:schemaRefs>
-</ds:datastoreItem>
-</file>
-
-<file path=customXml/itemProps4.xml><?xml version="1.0" encoding="utf-8"?>
 <ds:datastoreItem xmlns:ds="http://schemas.openxmlformats.org/officeDocument/2006/customXml" ds:itemID="{F4E2F41D-831F-46AE-A888-3FD7B7378A7B}">
   <ds:schemaRefs>
     <ds:schemaRef ds:uri="http://schemas.microsoft.com/office/2006/metadata/contentType"/>
@@ -43480,4 +44070,21 @@
     <ds:schemaRef ds:uri="http://schemas.microsoft.com/internal/obd"/>
   </ds:schemaRefs>
 </ds:datastoreItem>
+</file>
+
+<file path=customXml/itemProps3.xml><?xml version="1.0" encoding="utf-8"?>
+<ds:datastoreItem xmlns:ds="http://schemas.openxmlformats.org/officeDocument/2006/customXml" ds:itemID="{E5CAAADD-5EFA-6047-86AF-D47B791FFF73}">
+  <ds:schemaRefs>
+    <ds:schemaRef ds:uri="http://schemas.openxmlformats.org/officeDocument/2006/bibliography"/>
+  </ds:schemaRefs>
+</ds:datastoreItem>
+</file>
+
+<file path=customXml/itemProps4.xml><?xml version="1.0" encoding="utf-8"?>
+<ds:datastoreItem xmlns:ds="http://schemas.openxmlformats.org/officeDocument/2006/customXml" ds:itemID="{E6738EE1-FA82-4BE5-ADD3-0CC2FB47B234}">
+  <ds:schemaRefs>
+    <ds:schemaRef ds:uri="http://schemas.microsoft.com/office/2006/metadata/properties"/>
+    <ds:schemaRef ds:uri="http://schemas.microsoft.com/office/infopath/2007/PartnerControls"/>
+  </ds:schemaRefs>
+</ds:datastoreItem>
 </file>
</xml_diff>